<commit_message>
Commit gdd alterações solicitadas no comentario da ultima entrega.
</commit_message>
<xml_diff>
--- a/doc/Gdd Space Dodger.docx
+++ b/doc/Gdd Space Dodger.docx
@@ -296,6 +296,7 @@
         <w:pStyle w:val="Ttulo"/>
         <w:ind w:firstLine="201"/>
         <w:rPr>
+          <w:u w:val="single"/>
           <w:lang w:val="en-US"/>
         </w:rPr>
       </w:pPr>
@@ -3993,21 +3994,7 @@
                 <w:rStyle w:val="Hyperlink"/>
                 <w:noProof/>
               </w:rPr>
-              <w:t>IN</w:t>
-            </w:r>
-            <w:r>
-              <w:rPr>
-                <w:rStyle w:val="Hyperlink"/>
-                <w:noProof/>
-              </w:rPr>
-              <w:t>I</w:t>
-            </w:r>
-            <w:r>
-              <w:rPr>
-                <w:rStyle w:val="Hyperlink"/>
-                <w:noProof/>
-              </w:rPr>
-              <w:t>MIGOS</w:t>
+              <w:t>INIMIGOS</w:t>
             </w:r>
             <w:r>
               <w:rPr>
@@ -4869,9 +4856,9 @@
                                 <w:bCs/>
                               </w:rPr>
                             </w:pPr>
-                            <w:bookmarkStart w:id="10" w:name="_Toc135126623"/>
-                            <w:bookmarkStart w:id="11" w:name="_Toc135129526"/>
-                            <w:bookmarkStart w:id="12" w:name="_Ref135127070"/>
+                            <w:bookmarkStart w:id="10" w:name="_Ref135127070"/>
+                            <w:bookmarkStart w:id="11" w:name="_Toc135126623"/>
+                            <w:bookmarkStart w:id="12" w:name="_Toc135129526"/>
                             <w:r>
                               <w:rPr>
                                 <w:b/>
@@ -4915,7 +4902,7 @@
                               </w:rPr>
                               <w:fldChar w:fldCharType="end"/>
                             </w:r>
-                            <w:bookmarkEnd w:id="12"/>
+                            <w:bookmarkEnd w:id="10"/>
                             <w:r>
                               <w:rPr>
                                 <w:b/>
@@ -4940,8 +4927,8 @@
                               </w:rPr>
                               <w:t>)</w:t>
                             </w:r>
-                            <w:bookmarkEnd w:id="10"/>
                             <w:bookmarkEnd w:id="11"/>
+                            <w:bookmarkEnd w:id="12"/>
                           </w:p>
                         </w:txbxContent>
                       </wps:txbx>
@@ -4974,9 +4961,9 @@
                           <w:bCs/>
                         </w:rPr>
                       </w:pPr>
-                      <w:bookmarkStart w:id="13" w:name="_Toc135126623"/>
-                      <w:bookmarkStart w:id="14" w:name="_Toc135129526"/>
-                      <w:bookmarkStart w:id="15" w:name="_Ref135127070"/>
+                      <w:bookmarkStart w:id="13" w:name="_Ref135127070"/>
+                      <w:bookmarkStart w:id="14" w:name="_Toc135126623"/>
+                      <w:bookmarkStart w:id="15" w:name="_Toc135129526"/>
                       <w:r>
                         <w:rPr>
                           <w:b/>
@@ -5020,7 +5007,7 @@
                         </w:rPr>
                         <w:fldChar w:fldCharType="end"/>
                       </w:r>
-                      <w:bookmarkEnd w:id="15"/>
+                      <w:bookmarkEnd w:id="13"/>
                       <w:r>
                         <w:rPr>
                           <w:b/>
@@ -5045,8 +5032,8 @@
                         </w:rPr>
                         <w:t>)</w:t>
                       </w:r>
-                      <w:bookmarkEnd w:id="13"/>
                       <w:bookmarkEnd w:id="14"/>
+                      <w:bookmarkEnd w:id="15"/>
                     </w:p>
                   </w:txbxContent>
                 </v:textbox>
@@ -5257,9 +5244,9 @@
                                 <w:szCs w:val="28"/>
                               </w:rPr>
                             </w:pPr>
-                            <w:bookmarkStart w:id="17" w:name="_Toc135126627"/>
-                            <w:bookmarkStart w:id="18" w:name="_Toc135129527"/>
-                            <w:bookmarkStart w:id="19" w:name="_Ref135127093"/>
+                            <w:bookmarkStart w:id="17" w:name="_Ref135127093"/>
+                            <w:bookmarkStart w:id="18" w:name="_Toc135126627"/>
+                            <w:bookmarkStart w:id="19" w:name="_Toc135129527"/>
                             <w:r>
                               <w:rPr>
                                 <w:b/>
@@ -5303,7 +5290,7 @@
                               </w:rPr>
                               <w:fldChar w:fldCharType="end"/>
                             </w:r>
-                            <w:bookmarkEnd w:id="19"/>
+                            <w:bookmarkEnd w:id="17"/>
                             <w:r>
                               <w:rPr>
                                 <w:b/>
@@ -5336,8 +5323,8 @@
                               </w:rPr>
                               <w:t>)</w:t>
                             </w:r>
-                            <w:bookmarkEnd w:id="17"/>
                             <w:bookmarkEnd w:id="18"/>
+                            <w:bookmarkEnd w:id="19"/>
                             <w:bookmarkEnd w:id="20"/>
                           </w:p>
                         </w:txbxContent>
@@ -5371,9 +5358,9 @@
                           <w:szCs w:val="28"/>
                         </w:rPr>
                       </w:pPr>
-                      <w:bookmarkStart w:id="21" w:name="_Toc135126627"/>
-                      <w:bookmarkStart w:id="22" w:name="_Toc135129527"/>
-                      <w:bookmarkStart w:id="23" w:name="_Ref135127093"/>
+                      <w:bookmarkStart w:id="21" w:name="_Ref135127093"/>
+                      <w:bookmarkStart w:id="22" w:name="_Toc135126627"/>
+                      <w:bookmarkStart w:id="23" w:name="_Toc135129527"/>
                       <w:r>
                         <w:rPr>
                           <w:b/>
@@ -5417,7 +5404,7 @@
                         </w:rPr>
                         <w:fldChar w:fldCharType="end"/>
                       </w:r>
-                      <w:bookmarkEnd w:id="23"/>
+                      <w:bookmarkEnd w:id="21"/>
                       <w:r>
                         <w:rPr>
                           <w:b/>
@@ -5450,8 +5437,8 @@
                         </w:rPr>
                         <w:t>)</w:t>
                       </w:r>
-                      <w:bookmarkEnd w:id="21"/>
                       <w:bookmarkEnd w:id="22"/>
+                      <w:bookmarkEnd w:id="23"/>
                       <w:bookmarkEnd w:id="24"/>
                     </w:p>
                   </w:txbxContent>
@@ -6549,10 +6536,8 @@
         <w:ind w:firstLine="851"/>
         <w:jc w:val="both"/>
         <w:rPr>
-          <w:rFonts w:ascii="Arial" w:eastAsia="Arial" w:hAnsi="Arial" w:cs="Arial"/>
-          <w:b/>
-          <w:sz w:val="28"/>
-          <w:szCs w:val="28"/>
+          <w:sz w:val="24"/>
+          <w:szCs w:val="24"/>
         </w:rPr>
       </w:pPr>
       <w:r>
@@ -6581,6 +6566,21 @@
       <w:r>
         <w:br w:type="page"/>
       </w:r>
+    </w:p>
+    <w:p>
+      <w:pPr>
+        <w:pStyle w:val="LO-normal"/>
+        <w:widowControl/>
+        <w:suppressAutoHyphens w:val="0"/>
+        <w:spacing w:line="360" w:lineRule="auto"/>
+        <w:ind w:firstLine="851"/>
+        <w:jc w:val="both"/>
+        <w:rPr>
+          <w:color w:val="000000"/>
+          <w:sz w:val="11"/>
+          <w:szCs w:val="11"/>
+        </w:rPr>
+      </w:pPr>
     </w:p>
     <w:p>
       <w:pPr>
@@ -6590,67 +6590,70 @@
           <w:numId w:val="1"/>
         </w:numPr>
         <w:tabs>
-          <w:tab w:val="left" w:pos="2132"/>
-          <w:tab w:val="left" w:pos="2133"/>
+          <w:tab w:val="left" w:pos="2277"/>
         </w:tabs>
-        <w:spacing w:before="227" w:line="360" w:lineRule="auto"/>
-        <w:ind w:left="434" w:hanging="434"/>
-      </w:pPr>
-      <w:bookmarkStart w:id="38" w:name="_Toc137887558"/>
-      <w:r>
-        <w:lastRenderedPageBreak/>
-        <w:t>DETALHAMENTO TÉCNICO</w:t>
+        <w:spacing w:line="360" w:lineRule="auto"/>
+        <w:ind w:left="433"/>
+      </w:pPr>
+      <w:bookmarkStart w:id="38" w:name="_Toc137887562"/>
+      <w:r>
+        <w:t>CONCEPT ARTS E SPRITES</w:t>
       </w:r>
       <w:bookmarkEnd w:id="38"/>
     </w:p>
     <w:p>
       <w:pPr>
         <w:pStyle w:val="LO-normal"/>
-        <w:numPr>
-          <w:ilvl w:val="1"/>
-          <w:numId w:val="1"/>
-        </w:numPr>
-        <w:spacing w:before="234" w:line="360" w:lineRule="auto"/>
-        <w:ind w:left="577"/>
-        <w:rPr>
-          <w:b/>
-          <w:bCs/>
-          <w:color w:val="000000"/>
-          <w:sz w:val="24"/>
-          <w:szCs w:val="24"/>
-        </w:rPr>
-      </w:pPr>
-      <w:r>
-        <w:rPr>
-          <w:b/>
-          <w:bCs/>
-          <w:color w:val="000000"/>
-          <w:sz w:val="24"/>
-          <w:szCs w:val="24"/>
-        </w:rPr>
-        <w:t>ENGINE</w:t>
-      </w:r>
-    </w:p>
-    <w:p>
-      <w:pPr>
-        <w:pStyle w:val="LO-normal"/>
+        <w:widowControl/>
+        <w:suppressAutoHyphens w:val="0"/>
         <w:spacing w:line="360" w:lineRule="auto"/>
         <w:ind w:firstLine="851"/>
         <w:jc w:val="both"/>
         <w:rPr>
-          <w:rFonts w:ascii="Arial" w:eastAsia="Arial" w:hAnsi="Arial" w:cs="Arial"/>
-          <w:b/>
-          <w:sz w:val="28"/>
-          <w:szCs w:val="28"/>
-        </w:rPr>
-      </w:pPr>
-      <w:r>
-        <w:rPr>
-          <w:color w:val="000000"/>
-          <w:sz w:val="24"/>
-          <w:szCs w:val="24"/>
-        </w:rPr>
-        <w:t>A engine escolhida para a criação do jogo é a Unity3D, que é uma plataforma voltada para o desenvolvimento de jogos 3D e possui suporte a dispositivos móveis, incluindo o sistema operacional Android. A Unity3D oferece diversas funcionalidades necessárias para a criação do jogo, facilitando o processo de produção. Além disso, a plataforma possui uma linha de aprendizado mais fácil e uma interface amigável, o que torna o processo de desenvolvimento mais eficiente e acessível.</w:t>
+          <w:color w:val="000000"/>
+          <w:sz w:val="18"/>
+          <w:szCs w:val="18"/>
+        </w:rPr>
+      </w:pPr>
+      <w:r>
+        <w:rPr>
+          <w:color w:val="000000" w:themeColor="text1"/>
+          <w:sz w:val="24"/>
+          <w:szCs w:val="24"/>
+        </w:rPr>
+        <w:t>A seguir,</w:t>
+      </w:r>
+      <w:r>
+        <w:rPr>
+          <w:color w:val="000000" w:themeColor="text1"/>
+          <w:sz w:val="24"/>
+          <w:szCs w:val="24"/>
+        </w:rPr>
+        <w:t xml:space="preserve"> uma apresentação</w:t>
+      </w:r>
+      <w:r>
+        <w:rPr>
+          <w:color w:val="000000" w:themeColor="text1"/>
+          <w:sz w:val="24"/>
+          <w:szCs w:val="24"/>
+        </w:rPr>
+        <w:t xml:space="preserve"> d</w:t>
+      </w:r>
+      <w:r>
+        <w:rPr>
+          <w:color w:val="000000" w:themeColor="text1"/>
+          <w:sz w:val="24"/>
+          <w:szCs w:val="24"/>
+        </w:rPr>
+        <w:t>os personagens, naves, cenários e inimigos do jogo</w:t>
+      </w:r>
+      <w:r>
+        <w:rPr>
+          <w:color w:val="000000" w:themeColor="text1"/>
+          <w:sz w:val="24"/>
+          <w:szCs w:val="24"/>
+        </w:rPr>
+        <w:t>.</w:t>
       </w:r>
     </w:p>
     <w:p>
@@ -6661,548 +6664,82 @@
           <w:numId w:val="1"/>
         </w:numPr>
         <w:tabs>
-          <w:tab w:val="left" w:pos="2277"/>
-        </w:tabs>
-        <w:spacing w:before="221" w:line="360" w:lineRule="auto"/>
-        <w:ind w:left="577"/>
-        <w:rPr>
-          <w:sz w:val="24"/>
-          <w:szCs w:val="24"/>
-        </w:rPr>
-      </w:pPr>
-      <w:bookmarkStart w:id="39" w:name="_Toc137887559"/>
-      <w:r>
-        <w:rPr>
-          <w:sz w:val="24"/>
-          <w:szCs w:val="24"/>
-        </w:rPr>
-        <w:t>HARDWARE</w:t>
-      </w:r>
-      <w:bookmarkEnd w:id="39"/>
-    </w:p>
-    <w:p>
-      <w:pPr>
-        <w:pStyle w:val="LO-normal"/>
-        <w:widowControl/>
-        <w:suppressAutoHyphens w:val="0"/>
-        <w:spacing w:line="360" w:lineRule="auto"/>
-        <w:ind w:firstLine="851"/>
-        <w:jc w:val="both"/>
-        <w:rPr>
-          <w:color w:val="000000"/>
-          <w:sz w:val="24"/>
-          <w:szCs w:val="24"/>
-        </w:rPr>
-      </w:pPr>
-      <w:bookmarkStart w:id="40" w:name="_23ckvvd"/>
-      <w:bookmarkEnd w:id="40"/>
-      <w:r>
-        <w:rPr>
-          <w:color w:val="000000"/>
-          <w:sz w:val="24"/>
-          <w:szCs w:val="24"/>
-        </w:rPr>
-        <w:t>Dispositivos móveis com sistema operacional Android 4.4 ou superior, com tela touch screen.</w:t>
-      </w:r>
-    </w:p>
-    <w:p>
-      <w:pPr>
-        <w:pStyle w:val="LO-normal"/>
-        <w:spacing w:before="234" w:line="360" w:lineRule="auto"/>
-        <w:ind w:left="1699" w:right="1165" w:firstLine="432"/>
-        <w:rPr>
-          <w:color w:val="000000"/>
-          <w:sz w:val="24"/>
-          <w:szCs w:val="24"/>
-        </w:rPr>
-      </w:pPr>
-    </w:p>
-    <w:p>
-      <w:pPr>
-        <w:pStyle w:val="Ttulo1"/>
-        <w:numPr>
-          <w:ilvl w:val="1"/>
-          <w:numId w:val="1"/>
-        </w:numPr>
-        <w:tabs>
-          <w:tab w:val="left" w:pos="2277"/>
+          <w:tab w:val="left" w:pos="2421"/>
         </w:tabs>
         <w:spacing w:line="360" w:lineRule="auto"/>
         <w:ind w:left="577"/>
-        <w:rPr>
-          <w:sz w:val="24"/>
-          <w:szCs w:val="24"/>
-        </w:rPr>
-      </w:pPr>
-      <w:bookmarkStart w:id="41" w:name="_Toc137887560"/>
-      <w:r>
-        <w:rPr>
-          <w:sz w:val="24"/>
-          <w:szCs w:val="24"/>
-        </w:rPr>
-        <w:t>SOFTWARE</w:t>
-      </w:r>
-      <w:bookmarkEnd w:id="41"/>
+      </w:pPr>
+      <w:r>
+        <w:rPr>
+          <w:sz w:val="24"/>
+          <w:szCs w:val="24"/>
+        </w:rPr>
+        <w:t>P</w:t>
+      </w:r>
+      <w:r>
+        <w:rPr>
+          <w:sz w:val="24"/>
+          <w:szCs w:val="24"/>
+        </w:rPr>
+        <w:t>ERSONAGENS</w:t>
+      </w:r>
     </w:p>
     <w:p>
       <w:pPr>
         <w:pStyle w:val="LO-normal"/>
         <w:widowControl/>
-        <w:suppressAutoHyphens w:val="0"/>
-        <w:spacing w:line="360" w:lineRule="auto"/>
-        <w:jc w:val="both"/>
-        <w:rPr>
-          <w:color w:val="000000"/>
-          <w:sz w:val="24"/>
-          <w:szCs w:val="24"/>
-        </w:rPr>
-      </w:pPr>
-      <w:r>
-        <w:rPr>
-          <w:color w:val="000000"/>
-          <w:sz w:val="24"/>
-          <w:szCs w:val="24"/>
-        </w:rPr>
-        <w:t>Serão utilizadas as seguintes ferramentas:</w:t>
-      </w:r>
-      <w:r>
-        <w:rPr>
-          <w:color w:val="000000"/>
-          <w:sz w:val="24"/>
-          <w:szCs w:val="24"/>
-        </w:rPr>
-        <w:t xml:space="preserve"> </w:t>
-      </w:r>
-    </w:p>
-    <w:p>
-      <w:pPr>
-        <w:pStyle w:val="LO-normal"/>
-        <w:widowControl/>
-        <w:suppressAutoHyphens w:val="0"/>
-        <w:spacing w:line="360" w:lineRule="auto"/>
-        <w:jc w:val="both"/>
-        <w:rPr>
-          <w:color w:val="000000"/>
-          <w:sz w:val="24"/>
-          <w:szCs w:val="24"/>
-        </w:rPr>
-      </w:pPr>
-      <w:r>
-        <w:rPr>
-          <w:color w:val="000000"/>
-          <w:sz w:val="24"/>
-          <w:szCs w:val="24"/>
-        </w:rPr>
-        <w:t>Unity3D: plataforma de desenvolvimento de jogos 3D, utilizada para a criação do jogo Space Dodger;</w:t>
-      </w:r>
-    </w:p>
-    <w:p>
-      <w:pPr>
-        <w:pStyle w:val="LO-normal"/>
-        <w:widowControl/>
-        <w:suppressAutoHyphens w:val="0"/>
-        <w:spacing w:line="360" w:lineRule="auto"/>
-        <w:jc w:val="both"/>
-        <w:rPr>
-          <w:color w:val="000000"/>
-          <w:sz w:val="24"/>
-          <w:szCs w:val="24"/>
-        </w:rPr>
-      </w:pPr>
-      <w:r>
-        <w:rPr>
-          <w:color w:val="000000"/>
-          <w:sz w:val="24"/>
-          <w:szCs w:val="24"/>
-        </w:rPr>
-        <w:t>Visual Studio Community: ambiente de desenvolvimento integrado (IDE) utilizado para a codificação em C# e a criação de scripts para a integração com a Unity3D.</w:t>
-      </w:r>
-    </w:p>
-    <w:p>
-      <w:pPr>
-        <w:pStyle w:val="Ttulo1"/>
-        <w:numPr>
-          <w:ilvl w:val="1"/>
-          <w:numId w:val="1"/>
-        </w:numPr>
-        <w:tabs>
-          <w:tab w:val="left" w:pos="2277"/>
-        </w:tabs>
-        <w:spacing w:before="224" w:line="360" w:lineRule="auto"/>
-        <w:ind w:left="577"/>
-        <w:rPr>
-          <w:sz w:val="24"/>
-          <w:szCs w:val="24"/>
-        </w:rPr>
-      </w:pPr>
-      <w:bookmarkStart w:id="42" w:name="_Toc137887561"/>
-      <w:r>
-        <w:rPr>
-          <w:sz w:val="24"/>
-          <w:szCs w:val="24"/>
-        </w:rPr>
-        <w:t>PRINCIPAIS REFERÊNCIAS</w:t>
-      </w:r>
-      <w:bookmarkEnd w:id="42"/>
-    </w:p>
-    <w:p>
-      <w:pPr>
-        <w:pStyle w:val="LO-normal"/>
-        <w:widowControl/>
-        <w:suppressAutoHyphens w:val="0"/>
-        <w:spacing w:line="360" w:lineRule="auto"/>
-        <w:ind w:firstLine="851"/>
-        <w:jc w:val="both"/>
-        <w:rPr>
-          <w:color w:val="000000"/>
-          <w:sz w:val="24"/>
-          <w:szCs w:val="24"/>
-        </w:rPr>
-      </w:pPr>
-      <w:r>
-        <w:rPr>
-          <w:color w:val="000000"/>
-          <w:sz w:val="24"/>
-          <w:szCs w:val="24"/>
-        </w:rPr>
-        <w:t>Neste capítulo serão apresentadas as principais referências que inspiraram o desenvolvimento do jogo Space Dodger.</w:t>
-      </w:r>
-    </w:p>
-    <w:p>
-      <w:pPr>
-        <w:pStyle w:val="LO-normal"/>
-        <w:widowControl/>
-        <w:suppressAutoHyphens w:val="0"/>
-        <w:spacing w:line="360" w:lineRule="auto"/>
-        <w:ind w:firstLine="851"/>
-        <w:jc w:val="both"/>
-        <w:rPr>
-          <w:color w:val="000000"/>
-          <w:sz w:val="24"/>
-          <w:szCs w:val="24"/>
-        </w:rPr>
-      </w:pPr>
-      <w:r>
-        <w:rPr>
-          <w:color w:val="000000"/>
-          <w:sz w:val="24"/>
-          <w:szCs w:val="24"/>
-        </w:rPr>
-        <w:t>O clássico arcade "Galaga" serviu como referência para o estilo de jogo e a mecânica de esquiva de obstáculos.</w:t>
-      </w:r>
-      <w:r>
-        <w:rPr>
-          <w:b/>
-          <w:bCs/>
-          <w:sz w:val="24"/>
-          <w:szCs w:val="24"/>
-        </w:rPr>
-        <w:t xml:space="preserve"> </w:t>
-      </w:r>
-      <w:r>
-        <w:rPr>
-          <w:sz w:val="24"/>
-          <w:szCs w:val="24"/>
-        </w:rPr>
-        <w:t xml:space="preserve">Referência: </w:t>
-      </w:r>
-      <w:r>
-        <w:rPr>
-          <w:b/>
-          <w:bCs/>
-          <w:sz w:val="24"/>
-          <w:szCs w:val="24"/>
-        </w:rPr>
-        <w:t>(</w:t>
-      </w:r>
-      <w:hyperlink r:id="rId21" w:history="1">
-        <w:r>
-          <w:rPr>
-            <w:rStyle w:val="Hyperlink"/>
-            <w:b/>
-            <w:bCs/>
-            <w:sz w:val="24"/>
-            <w:szCs w:val="24"/>
-          </w:rPr>
-          <w:t>https://store.playstation.com/pt-br/concept/10006627</w:t>
-        </w:r>
-      </w:hyperlink>
-      <w:r>
-        <w:rPr>
-          <w:b/>
-          <w:bCs/>
-          <w:sz w:val="24"/>
-          <w:szCs w:val="24"/>
-        </w:rPr>
-        <w:t>)</w:t>
-      </w:r>
-    </w:p>
-    <w:p>
-      <w:pPr>
-        <w:pStyle w:val="LO-normal"/>
-        <w:widowControl/>
-        <w:suppressAutoHyphens w:val="0"/>
-        <w:spacing w:line="360" w:lineRule="auto"/>
-        <w:ind w:firstLine="851"/>
-        <w:jc w:val="both"/>
-        <w:rPr>
-          <w:color w:val="000000"/>
-          <w:sz w:val="24"/>
-          <w:szCs w:val="24"/>
-        </w:rPr>
-      </w:pPr>
-      <w:r>
-        <w:rPr>
-          <w:color w:val="000000"/>
-          <w:sz w:val="24"/>
-          <w:szCs w:val="24"/>
-        </w:rPr>
-        <w:t>A série de filmes "Star Wars" inspirou a estética do jogo, incluindo a escolha de cores e a ambientação futurística.</w:t>
-      </w:r>
-      <w:r>
-        <w:rPr>
-          <w:color w:val="000000"/>
-          <w:sz w:val="24"/>
-          <w:szCs w:val="24"/>
-        </w:rPr>
-        <w:t xml:space="preserve"> </w:t>
-      </w:r>
-      <w:r>
-        <w:rPr>
-          <w:sz w:val="24"/>
-          <w:szCs w:val="24"/>
-        </w:rPr>
-        <w:t xml:space="preserve">Referência: ( </w:t>
-      </w:r>
-      <w:hyperlink r:id="rId22" w:history="1">
-        <w:r>
-          <w:rPr>
-            <w:rStyle w:val="Hyperlink"/>
-            <w:sz w:val="24"/>
-            <w:szCs w:val="24"/>
-          </w:rPr>
-          <w:t>https://pt.wikipedia.org/wiki/Star_Wars</w:t>
-        </w:r>
-      </w:hyperlink>
-      <w:r>
-        <w:rPr>
-          <w:sz w:val="24"/>
-          <w:szCs w:val="24"/>
-        </w:rPr>
-        <w:t>)</w:t>
-      </w:r>
-    </w:p>
-    <w:p>
-      <w:pPr>
-        <w:pStyle w:val="LO-normal"/>
-        <w:widowControl/>
-        <w:suppressAutoHyphens w:val="0"/>
-        <w:spacing w:line="360" w:lineRule="auto"/>
-        <w:ind w:firstLine="851"/>
-        <w:jc w:val="both"/>
-        <w:rPr>
-          <w:sz w:val="24"/>
-          <w:szCs w:val="24"/>
-        </w:rPr>
-      </w:pPr>
-      <w:r>
-        <w:rPr>
-          <w:color w:val="000000"/>
-          <w:sz w:val="24"/>
-          <w:szCs w:val="24"/>
-        </w:rPr>
-        <w:t>O jogo "Flappy Bird" inspirou a mecânica de toque na tela para controlar a nave.</w:t>
-      </w:r>
-      <w:r>
-        <w:rPr>
-          <w:color w:val="000000"/>
-          <w:sz w:val="24"/>
-          <w:szCs w:val="24"/>
-        </w:rPr>
-        <w:t xml:space="preserve"> </w:t>
-      </w:r>
-      <w:r>
-        <w:rPr>
-          <w:sz w:val="24"/>
-          <w:szCs w:val="24"/>
-        </w:rPr>
-        <w:t>Referência: (</w:t>
-      </w:r>
-      <w:hyperlink r:id="rId23" w:history="1">
-        <w:r>
-          <w:rPr>
-            <w:rStyle w:val="Hyperlink"/>
-            <w:sz w:val="24"/>
-            <w:szCs w:val="24"/>
-          </w:rPr>
-          <w:t>https://pt.wikipedia.org/wiki/Flappy_Bird</w:t>
-        </w:r>
-      </w:hyperlink>
-      <w:r>
-        <w:rPr>
-          <w:sz w:val="24"/>
-          <w:szCs w:val="24"/>
-        </w:rPr>
-        <w:t>)</w:t>
-      </w:r>
-    </w:p>
-    <w:p>
-      <w:pPr>
-        <w:pStyle w:val="LO-normal"/>
-        <w:widowControl/>
-        <w:suppressAutoHyphens w:val="0"/>
-        <w:spacing w:line="360" w:lineRule="auto"/>
-        <w:ind w:firstLine="851"/>
-        <w:jc w:val="both"/>
-        <w:rPr>
-          <w:color w:val="000000"/>
-          <w:sz w:val="11"/>
-          <w:szCs w:val="11"/>
-        </w:rPr>
-      </w:pPr>
-    </w:p>
-    <w:p>
-      <w:pPr>
-        <w:pStyle w:val="Ttulo1"/>
-        <w:numPr>
-          <w:ilvl w:val="1"/>
-          <w:numId w:val="1"/>
-        </w:numPr>
-        <w:tabs>
-          <w:tab w:val="left" w:pos="2277"/>
-        </w:tabs>
-        <w:spacing w:before="89" w:line="360" w:lineRule="auto"/>
-        <w:ind w:left="577"/>
-        <w:rPr>
-          <w:sz w:val="24"/>
-          <w:szCs w:val="24"/>
-        </w:rPr>
-      </w:pPr>
-      <w:bookmarkStart w:id="43" w:name="_Toc137887562"/>
-      <w:r>
-        <w:rPr>
-          <w:sz w:val="24"/>
-          <w:szCs w:val="24"/>
-        </w:rPr>
-        <w:lastRenderedPageBreak/>
-        <w:t>CONCEPT ARTS E SPRITES</w:t>
-      </w:r>
-      <w:bookmarkEnd w:id="43"/>
-    </w:p>
-    <w:p>
-      <w:pPr>
-        <w:pStyle w:val="LO-normal"/>
-        <w:widowControl/>
-        <w:suppressAutoHyphens w:val="0"/>
-        <w:spacing w:line="360" w:lineRule="auto"/>
-        <w:ind w:firstLine="851"/>
-        <w:jc w:val="both"/>
-        <w:rPr>
-          <w:color w:val="000000"/>
-          <w:sz w:val="18"/>
-          <w:szCs w:val="18"/>
-        </w:rPr>
-      </w:pPr>
-      <w:r>
-        <w:rPr>
-          <w:color w:val="000000" w:themeColor="text1"/>
-          <w:sz w:val="24"/>
-          <w:szCs w:val="24"/>
-        </w:rPr>
-        <w:t>A seguir,</w:t>
-      </w:r>
-      <w:r>
-        <w:rPr>
-          <w:color w:val="000000" w:themeColor="text1"/>
-          <w:sz w:val="24"/>
-          <w:szCs w:val="24"/>
-        </w:rPr>
-        <w:t xml:space="preserve"> uma apresentação</w:t>
-      </w:r>
-      <w:r>
-        <w:rPr>
-          <w:color w:val="000000" w:themeColor="text1"/>
-          <w:sz w:val="24"/>
-          <w:szCs w:val="24"/>
-        </w:rPr>
-        <w:t xml:space="preserve"> d</w:t>
-      </w:r>
-      <w:r>
-        <w:rPr>
-          <w:color w:val="000000" w:themeColor="text1"/>
-          <w:sz w:val="24"/>
-          <w:szCs w:val="24"/>
-        </w:rPr>
-        <w:t>os personagens, naves, cenários e inimigos do jogo</w:t>
-      </w:r>
-      <w:r>
-        <w:rPr>
-          <w:color w:val="000000" w:themeColor="text1"/>
-          <w:sz w:val="24"/>
-          <w:szCs w:val="24"/>
-        </w:rPr>
-        <w:t>.</w:t>
-      </w:r>
-    </w:p>
-    <w:p>
-      <w:pPr>
-        <w:pStyle w:val="Ttulo1"/>
         <w:numPr>
           <w:ilvl w:val="2"/>
           <w:numId w:val="1"/>
         </w:numPr>
-        <w:tabs>
-          <w:tab w:val="left" w:pos="2421"/>
-        </w:tabs>
-        <w:spacing w:before="111" w:line="360" w:lineRule="auto"/>
-        <w:ind w:left="721"/>
-        <w:rPr>
-          <w:sz w:val="24"/>
-          <w:szCs w:val="24"/>
-        </w:rPr>
-      </w:pPr>
-      <w:r>
-        <w:rPr>
-          <w:sz w:val="24"/>
-          <w:szCs w:val="24"/>
-        </w:rPr>
-        <w:t>Personagens</w:t>
-      </w:r>
-    </w:p>
-    <w:p>
-      <w:pPr>
-        <w:pStyle w:val="LO-normal"/>
-      </w:pPr>
-    </w:p>
-    <w:p>
-      <w:pPr>
-        <w:pStyle w:val="LO-normal"/>
-      </w:pPr>
-    </w:p>
-    <w:p>
-      <w:pPr>
-        <w:pStyle w:val="LO-normal"/>
-      </w:pPr>
-    </w:p>
-    <w:p>
-      <w:pPr>
-        <w:pStyle w:val="LO-normal"/>
-        <w:widowControl/>
-        <w:numPr>
-          <w:ilvl w:val="3"/>
-          <w:numId w:val="1"/>
-        </w:numPr>
         <w:suppressAutoHyphens w:val="0"/>
         <w:spacing w:line="360" w:lineRule="auto"/>
+        <w:ind w:left="721"/>
         <w:jc w:val="both"/>
-      </w:pPr>
-      <w:r>
-        <w:rPr>
-          <w:color w:val="000000"/>
-          <w:sz w:val="24"/>
-          <w:szCs w:val="24"/>
-        </w:rPr>
-        <w:t xml:space="preserve">Nave espacial do jogador </w:t>
+        <w:rPr>
+          <w:b/>
+          <w:bCs/>
+        </w:rPr>
+      </w:pPr>
+      <w:r>
+        <w:rPr>
+          <w:b/>
+          <w:bCs/>
+          <w:color w:val="000000"/>
+          <w:sz w:val="24"/>
+          <w:szCs w:val="24"/>
+        </w:rPr>
+        <w:t>N</w:t>
+      </w:r>
+      <w:r>
+        <w:rPr>
+          <w:b/>
+          <w:bCs/>
+          <w:color w:val="000000"/>
+          <w:sz w:val="24"/>
+          <w:szCs w:val="24"/>
+        </w:rPr>
+        <w:t>AVE</w:t>
+      </w:r>
+      <w:r>
+        <w:rPr>
+          <w:b/>
+          <w:bCs/>
+          <w:color w:val="000000"/>
+          <w:sz w:val="24"/>
+          <w:szCs w:val="24"/>
+        </w:rPr>
+        <w:t xml:space="preserve"> </w:t>
+      </w:r>
+      <w:r>
+        <w:rPr>
+          <w:b/>
+          <w:bCs/>
+          <w:color w:val="000000"/>
+          <w:sz w:val="24"/>
+          <w:szCs w:val="24"/>
+        </w:rPr>
+        <w:t>ESPACIAL DO JOGADOR</w:t>
       </w:r>
     </w:p>
     <w:p>
@@ -7296,7 +6833,7 @@
                     </pic:cNvPicPr>
                   </pic:nvPicPr>
                   <pic:blipFill>
-                    <a:blip r:embed="rId24">
+                    <a:blip r:embed="rId21">
                       <a:extLst>
                         <a:ext uri="{28A0092B-C50C-407E-A947-70E740481C1C}">
                           <a14:useLocalDpi xmlns:a14="http://schemas.microsoft.com/office/drawing/2010/main" val="0"/>
@@ -7384,8 +6921,8 @@
                                 <w:noProof/>
                               </w:rPr>
                             </w:pPr>
-                            <w:bookmarkStart w:id="44" w:name="_Toc135129528"/>
-                            <w:bookmarkStart w:id="45" w:name="_Ref135128876"/>
+                            <w:bookmarkStart w:id="39" w:name="_Ref135128876"/>
+                            <w:bookmarkStart w:id="40" w:name="_Toc135129528"/>
                             <w:r>
                               <w:rPr>
                                 <w:b/>
@@ -7429,22 +6966,15 @@
                               </w:rPr>
                               <w:fldChar w:fldCharType="end"/>
                             </w:r>
-                            <w:bookmarkEnd w:id="45"/>
+                            <w:bookmarkEnd w:id="39"/>
                             <w:r>
                               <w:rPr>
                                 <w:b/>
                                 <w:bCs/>
                               </w:rPr>
-                              <w:t xml:space="preserve"> </w:t>
+                              <w:t xml:space="preserve"> - Nave referência (</w:t>
                             </w:r>
-                            <w:r>
-                              <w:rPr>
-                                <w:b/>
-                                <w:bCs/>
-                              </w:rPr>
-                              <w:t>- Nave referência (</w:t>
-                            </w:r>
-                            <w:hyperlink r:id="rId25" w:history="1">
+                            <w:hyperlink r:id="rId22" w:history="1">
                               <w:r>
                                 <w:rPr>
                                   <w:rStyle w:val="Hyperlink"/>
@@ -7461,7 +6991,7 @@
                               </w:rPr>
                               <w:t>)</w:t>
                             </w:r>
-                            <w:bookmarkEnd w:id="44"/>
+                            <w:bookmarkEnd w:id="40"/>
                           </w:p>
                         </w:txbxContent>
                       </wps:txbx>
@@ -7492,8 +7022,8 @@
                           <w:noProof/>
                         </w:rPr>
                       </w:pPr>
-                      <w:bookmarkStart w:id="46" w:name="_Toc135129528"/>
-                      <w:bookmarkStart w:id="47" w:name="_Ref135128876"/>
+                      <w:bookmarkStart w:id="41" w:name="_Ref135128876"/>
+                      <w:bookmarkStart w:id="42" w:name="_Toc135129528"/>
                       <w:r>
                         <w:rPr>
                           <w:b/>
@@ -7537,22 +7067,15 @@
                         </w:rPr>
                         <w:fldChar w:fldCharType="end"/>
                       </w:r>
-                      <w:bookmarkEnd w:id="47"/>
+                      <w:bookmarkEnd w:id="41"/>
                       <w:r>
                         <w:rPr>
                           <w:b/>
                           <w:bCs/>
                         </w:rPr>
-                        <w:t xml:space="preserve"> </w:t>
+                        <w:t xml:space="preserve"> - Nave referência (</w:t>
                       </w:r>
-                      <w:r>
-                        <w:rPr>
-                          <w:b/>
-                          <w:bCs/>
-                        </w:rPr>
-                        <w:t>- Nave referência (</w:t>
-                      </w:r>
-                      <w:hyperlink r:id="rId26" w:history="1">
+                      <w:hyperlink r:id="rId23" w:history="1">
                         <w:r>
                           <w:rPr>
                             <w:rStyle w:val="Hyperlink"/>
@@ -7569,7 +7092,7 @@
                         </w:rPr>
                         <w:t>)</w:t>
                       </w:r>
-                      <w:bookmarkEnd w:id="46"/>
+                      <w:bookmarkEnd w:id="42"/>
                     </w:p>
                   </w:txbxContent>
                 </v:textbox>
@@ -7672,7 +7195,6 @@
         <w:jc w:val="both"/>
       </w:pPr>
       <w:r>
-        <w:lastRenderedPageBreak/>
         <w:t>Ações: A nave do jogador pode voar nas direções vertical de subida e descida, atirar com suas armas a laser e desviar de obstáculos durante o jogo.</w:t>
       </w:r>
     </w:p>
@@ -7697,19 +7219,20 @@
       <w:pPr>
         <w:pStyle w:val="Ttulo1"/>
         <w:numPr>
-          <w:ilvl w:val="3"/>
+          <w:ilvl w:val="2"/>
           <w:numId w:val="1"/>
         </w:numPr>
         <w:tabs>
           <w:tab w:val="left" w:pos="2421"/>
         </w:tabs>
-        <w:spacing w:before="115" w:line="360" w:lineRule="auto"/>
-        <w:rPr>
-          <w:sz w:val="24"/>
-          <w:szCs w:val="24"/>
-        </w:rPr>
-      </w:pPr>
-      <w:bookmarkStart w:id="48" w:name="_Toc137887564"/>
+        <w:spacing w:line="360" w:lineRule="auto"/>
+        <w:ind w:left="721"/>
+        <w:rPr>
+          <w:sz w:val="24"/>
+          <w:szCs w:val="24"/>
+        </w:rPr>
+      </w:pPr>
+      <w:bookmarkStart w:id="43" w:name="_Toc137887564"/>
       <w:r>
         <w:rPr>
           <w:sz w:val="24"/>
@@ -7717,7 +7240,7 @@
         </w:rPr>
         <w:t>INIMIGOS</w:t>
       </w:r>
-      <w:bookmarkEnd w:id="48"/>
+      <w:bookmarkEnd w:id="43"/>
     </w:p>
     <w:p>
       <w:pPr>
@@ -7873,14 +7396,6 @@
         </w:rPr>
         <w:t>.</w:t>
       </w:r>
-      <w:r>
-        <w:rPr>
-          <w:color w:val="000000"/>
-          <w:sz w:val="24"/>
-          <w:szCs w:val="24"/>
-        </w:rPr>
-        <w:t xml:space="preserve"> . </w:t>
-      </w:r>
     </w:p>
     <w:p>
       <w:pPr>
@@ -7896,6 +7411,17 @@
           <w:szCs w:val="24"/>
         </w:rPr>
       </w:pPr>
+      <w:r>
+        <w:rPr>
+          <w:color w:val="000000"/>
+          <w:sz w:val="24"/>
+          <w:szCs w:val="24"/>
+        </w:rPr>
+        <w:t>Asteroides: Rochas espaciais flutuantes representando um perigo constante para a nave de Alex Nova. Eles surgem de forma aleatória, exigindo habilidades de esquiva para evitar colisões.</w:t>
+      </w:r>
+      <w:r>
+        <w:t xml:space="preserve"> </w:t>
+      </w:r>
     </w:p>
     <w:p>
       <w:pPr>
@@ -7907,47 +7433,8 @@
         <w:jc w:val="both"/>
         <w:rPr>
           <w:color w:val="000000"/>
-          <w:sz w:val="24"/>
-          <w:szCs w:val="24"/>
-        </w:rPr>
-      </w:pPr>
-      <w:r>
-        <w:rPr>
-          <w:color w:val="000000"/>
-          <w:sz w:val="24"/>
-          <w:szCs w:val="24"/>
-        </w:rPr>
-        <w:t>Asteroides: Rochas espaciais flutuantes representando um perigo constante para a nave de Alex Nova. Eles surgem de forma aleatória, exigindo habilidades de esquiva para evitar colisões.</w:t>
-      </w:r>
-      <w:r>
-        <w:t xml:space="preserve"> </w:t>
-      </w:r>
-    </w:p>
-    <w:p>
-      <w:pPr>
-        <w:pStyle w:val="LO-normal"/>
-        <w:widowControl/>
-        <w:suppressAutoHyphens w:val="0"/>
-        <w:spacing w:line="360" w:lineRule="auto"/>
-        <w:ind w:firstLine="851"/>
-        <w:jc w:val="both"/>
-        <w:rPr>
-          <w:color w:val="000000"/>
           <w:sz w:val="9"/>
           <w:szCs w:val="9"/>
-        </w:rPr>
-      </w:pPr>
-    </w:p>
-    <w:p>
-      <w:pPr>
-        <w:pStyle w:val="LO-normal"/>
-        <w:spacing w:line="360" w:lineRule="auto"/>
-        <w:ind w:left="1731"/>
-        <w:jc w:val="center"/>
-        <w:rPr>
-          <w:color w:val="000000"/>
-          <w:sz w:val="20"/>
-          <w:szCs w:val="20"/>
         </w:rPr>
       </w:pPr>
       <w:r>
@@ -7957,16 +7444,16 @@
         <mc:AlternateContent>
           <mc:Choice Requires="wps">
             <w:drawing>
-              <wp:anchor distT="0" distB="0" distL="114300" distR="114300" simplePos="0" relativeHeight="251677696" behindDoc="0" locked="0" layoutInCell="1" allowOverlap="1" wp14:anchorId="7634E087" wp14:editId="0CCC9F87">
+              <wp:anchor distT="0" distB="0" distL="114300" distR="114300" simplePos="0" relativeHeight="251677696" behindDoc="0" locked="0" layoutInCell="1" allowOverlap="1" wp14:anchorId="7634E087" wp14:editId="4C0A5E1D">
                 <wp:simplePos x="0" y="0"/>
-                <wp:positionH relativeFrom="column">
-                  <wp:posOffset>523240</wp:posOffset>
+                <wp:positionH relativeFrom="margin">
+                  <wp:align>right</wp:align>
                 </wp:positionH>
                 <wp:positionV relativeFrom="paragraph">
-                  <wp:posOffset>2693035</wp:posOffset>
+                  <wp:posOffset>3524250</wp:posOffset>
                 </wp:positionV>
-                <wp:extent cx="4720590" cy="635"/>
-                <wp:effectExtent l="0" t="0" r="3810" b="7620"/>
+                <wp:extent cx="5572125" cy="571500"/>
+                <wp:effectExtent l="0" t="0" r="9525" b="0"/>
                 <wp:wrapTopAndBottom/>
                 <wp:docPr id="1611360035" name="Caixa de Texto 1"/>
                 <wp:cNvGraphicFramePr/>
@@ -7977,7 +7464,7 @@
                       <wps:spPr>
                         <a:xfrm>
                           <a:off x="0" y="0"/>
-                          <a:ext cx="4720590" cy="635"/>
+                          <a:ext cx="5572125" cy="571500"/>
                         </a:xfrm>
                         <a:prstGeom prst="rect">
                           <a:avLst/>
@@ -8003,8 +7490,8 @@
                                 <w:szCs w:val="20"/>
                               </w:rPr>
                             </w:pPr>
-                            <w:bookmarkStart w:id="49" w:name="_Toc135129529"/>
-                            <w:bookmarkStart w:id="50" w:name="_Ref135128912"/>
+                            <w:bookmarkStart w:id="44" w:name="_Ref135128912"/>
+                            <w:bookmarkStart w:id="45" w:name="_Toc135129529"/>
                             <w:r>
                               <w:rPr>
                                 <w:b/>
@@ -8048,22 +7535,15 @@
                               </w:rPr>
                               <w:fldChar w:fldCharType="end"/>
                             </w:r>
-                            <w:bookmarkEnd w:id="50"/>
+                            <w:bookmarkEnd w:id="44"/>
                             <w:r>
                               <w:rPr>
                                 <w:b/>
                                 <w:bCs/>
                               </w:rPr>
-                              <w:t xml:space="preserve"> </w:t>
+                              <w:t xml:space="preserve"> - INIMIGO ASTEROIDE (</w:t>
                             </w:r>
-                            <w:r>
-                              <w:rPr>
-                                <w:b/>
-                                <w:bCs/>
-                              </w:rPr>
-                              <w:t>- INIMIGO ASTEROIDE (</w:t>
-                            </w:r>
-                            <w:hyperlink r:id="rId27" w:history="1">
+                            <w:hyperlink r:id="rId24" w:history="1">
                               <w:r>
                                 <w:rPr>
                                   <w:rStyle w:val="Hyperlink"/>
@@ -8080,7 +7560,7 @@
                               </w:rPr>
                               <w:t>)</w:t>
                             </w:r>
-                            <w:bookmarkEnd w:id="49"/>
+                            <w:bookmarkEnd w:id="45"/>
                           </w:p>
                         </w:txbxContent>
                       </wps:txbx>
@@ -8088,7 +7568,7 @@
                         <a:prstTxWarp prst="textNoShape">
                           <a:avLst/>
                         </a:prstTxWarp>
-                        <a:spAutoFit/>
+                        <a:noAutofit/>
                       </wps:bodyPr>
                     </wps:wsp>
                   </a:graphicData>
@@ -8096,13 +7576,16 @@
                 <wp14:sizeRelH relativeFrom="margin">
                   <wp14:pctWidth>0</wp14:pctWidth>
                 </wp14:sizeRelH>
+                <wp14:sizeRelV relativeFrom="margin">
+                  <wp14:pctHeight>0</wp14:pctHeight>
+                </wp14:sizeRelV>
               </wp:anchor>
             </w:drawing>
           </mc:Choice>
           <mc:Fallback>
             <w:pict>
-              <v:shape w14:anchorId="7634E087" id="_x0000_s1031" type="#_x0000_t202" style="position:absolute;left:0;text-align:left;margin-left:41.2pt;margin-top:212.05pt;width:371.7pt;height:.05pt;z-index:251677696;visibility:visible;mso-wrap-style:square;mso-width-percent:0;mso-wrap-distance-left:9pt;mso-wrap-distance-top:0;mso-wrap-distance-right:9pt;mso-wrap-distance-bottom:0;mso-position-horizontal:absolute;mso-position-horizontal-relative:text;mso-position-vertical:absolute;mso-position-vertical-relative:text;mso-width-percent:0;mso-width-relative:margin;v-text-anchor:top" o:gfxdata="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" stroked="f">
-                <v:textbox style="mso-fit-shape-to-text:t" inset="0,0,0,0">
+              <v:shape w14:anchorId="7634E087" id="_x0000_s1031" type="#_x0000_t202" style="position:absolute;left:0;text-align:left;margin-left:387.55pt;margin-top:277.5pt;width:438.75pt;height:45pt;z-index:251677696;visibility:visible;mso-wrap-style:square;mso-width-percent:0;mso-height-percent:0;mso-wrap-distance-left:9pt;mso-wrap-distance-top:0;mso-wrap-distance-right:9pt;mso-wrap-distance-bottom:0;mso-position-horizontal:right;mso-position-horizontal-relative:margin;mso-position-vertical:absolute;mso-position-vertical-relative:text;mso-width-percent:0;mso-height-percent:0;mso-width-relative:margin;mso-height-relative:margin;v-text-anchor:top" o:gfxdata="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" stroked="f">
+                <v:textbox inset="0,0,0,0">
                   <w:txbxContent>
                     <w:p>
                       <w:pPr>
@@ -8116,8 +7599,8 @@
                           <w:szCs w:val="20"/>
                         </w:rPr>
                       </w:pPr>
-                      <w:bookmarkStart w:id="51" w:name="_Toc135129529"/>
-                      <w:bookmarkStart w:id="52" w:name="_Ref135128912"/>
+                      <w:bookmarkStart w:id="46" w:name="_Ref135128912"/>
+                      <w:bookmarkStart w:id="47" w:name="_Toc135129529"/>
                       <w:r>
                         <w:rPr>
                           <w:b/>
@@ -8161,22 +7644,15 @@
                         </w:rPr>
                         <w:fldChar w:fldCharType="end"/>
                       </w:r>
-                      <w:bookmarkEnd w:id="52"/>
+                      <w:bookmarkEnd w:id="46"/>
                       <w:r>
                         <w:rPr>
                           <w:b/>
                           <w:bCs/>
                         </w:rPr>
-                        <w:t xml:space="preserve"> </w:t>
+                        <w:t xml:space="preserve"> - INIMIGO ASTEROIDE (</w:t>
                       </w:r>
-                      <w:r>
-                        <w:rPr>
-                          <w:b/>
-                          <w:bCs/>
-                        </w:rPr>
-                        <w:t>- INIMIGO ASTEROIDE (</w:t>
-                      </w:r>
-                      <w:hyperlink r:id="rId28" w:history="1">
+                      <w:hyperlink r:id="rId25" w:history="1">
                         <w:r>
                           <w:rPr>
                             <w:rStyle w:val="Hyperlink"/>
@@ -8193,11 +7669,11 @@
                         </w:rPr>
                         <w:t>)</w:t>
                       </w:r>
-                      <w:bookmarkEnd w:id="51"/>
+                      <w:bookmarkEnd w:id="47"/>
                     </w:p>
                   </w:txbxContent>
                 </v:textbox>
-                <w10:wrap type="topAndBottom"/>
+                <w10:wrap type="topAndBottom" anchorx="margin"/>
               </v:shape>
             </w:pict>
           </mc:Fallback>
@@ -8211,16 +7687,16 @@
           <w:szCs w:val="20"/>
         </w:rPr>
         <w:drawing>
-          <wp:anchor distT="0" distB="0" distL="114300" distR="114300" simplePos="0" relativeHeight="251675648" behindDoc="0" locked="0" layoutInCell="1" allowOverlap="1" wp14:anchorId="07F0C791" wp14:editId="785916CD">
+          <wp:anchor distT="0" distB="0" distL="114300" distR="114300" simplePos="0" relativeHeight="251675648" behindDoc="0" locked="0" layoutInCell="1" allowOverlap="1" wp14:anchorId="07F0C791" wp14:editId="36E84607">
             <wp:simplePos x="0" y="0"/>
-            <wp:positionH relativeFrom="page">
-              <wp:posOffset>1424113</wp:posOffset>
+            <wp:positionH relativeFrom="margin">
+              <wp:align>right</wp:align>
             </wp:positionH>
             <wp:positionV relativeFrom="paragraph">
-              <wp:posOffset>502</wp:posOffset>
+              <wp:posOffset>95250</wp:posOffset>
             </wp:positionV>
-            <wp:extent cx="4697095" cy="3168015"/>
-            <wp:effectExtent l="0" t="0" r="8255" b="0"/>
+            <wp:extent cx="5572125" cy="3438525"/>
+            <wp:effectExtent l="0" t="0" r="9525" b="9525"/>
             <wp:wrapTopAndBottom/>
             <wp:docPr id="243787208" name="Imagem 1"/>
             <wp:cNvGraphicFramePr>
@@ -8234,7 +7710,7 @@
                     <pic:cNvPicPr/>
                   </pic:nvPicPr>
                   <pic:blipFill>
-                    <a:blip r:embed="rId29">
+                    <a:blip r:embed="rId26">
                       <a:extLst>
                         <a:ext uri="{28A0092B-C50C-407E-A947-70E740481C1C}">
                           <a14:useLocalDpi xmlns:a14="http://schemas.microsoft.com/office/drawing/2010/main" val="0"/>
@@ -8248,7 +7724,7 @@
                   <pic:spPr>
                     <a:xfrm>
                       <a:off x="0" y="0"/>
-                      <a:ext cx="4697095" cy="3168015"/>
+                      <a:ext cx="5572125" cy="3438525"/>
                     </a:xfrm>
                     <a:prstGeom prst="rect">
                       <a:avLst/>
@@ -8269,6 +7745,19 @@
     </w:p>
     <w:p>
       <w:pPr>
+        <w:pStyle w:val="LO-normal"/>
+        <w:spacing w:line="360" w:lineRule="auto"/>
+        <w:ind w:left="1731"/>
+        <w:jc w:val="center"/>
+        <w:rPr>
+          <w:color w:val="000000"/>
+          <w:sz w:val="20"/>
+          <w:szCs w:val="20"/>
+        </w:rPr>
+      </w:pPr>
+    </w:p>
+    <w:p>
+      <w:pPr>
         <w:widowControl/>
         <w:rPr>
           <w:color w:val="000000"/>
@@ -8320,20 +7809,73 @@
           <w:szCs w:val="10"/>
         </w:rPr>
       </w:pPr>
-    </w:p>
-    <w:p>
-      <w:pPr>
-        <w:pStyle w:val="LO-normal"/>
-        <w:spacing w:before="96"/>
-        <w:ind w:left="1699"/>
-        <w:jc w:val="center"/>
-        <w:rPr>
-          <w:rFonts w:ascii="Arial" w:eastAsia="Arial" w:hAnsi="Arial" w:cs="Arial"/>
-          <w:b/>
-          <w:sz w:val="16"/>
-          <w:szCs w:val="16"/>
-        </w:rPr>
-      </w:pPr>
+      <w:r>
+        <w:rPr>
+          <w:noProof/>
+        </w:rPr>
+        <w:drawing>
+          <wp:anchor distT="0" distB="0" distL="114300" distR="114300" simplePos="0" relativeHeight="251672576" behindDoc="0" locked="0" layoutInCell="1" allowOverlap="1" wp14:anchorId="22D195DC" wp14:editId="159192EB">
+            <wp:simplePos x="0" y="0"/>
+            <wp:positionH relativeFrom="margin">
+              <wp:align>left</wp:align>
+            </wp:positionH>
+            <wp:positionV relativeFrom="paragraph">
+              <wp:posOffset>140970</wp:posOffset>
+            </wp:positionV>
+            <wp:extent cx="5572125" cy="3743960"/>
+            <wp:effectExtent l="0" t="0" r="9525" b="8890"/>
+            <wp:wrapTopAndBottom/>
+            <wp:docPr id="2018374999" name="Imagem 4" descr="screenshot"/>
+            <wp:cNvGraphicFramePr>
+              <a:graphicFrameLocks xmlns:a="http://schemas.openxmlformats.org/drawingml/2006/main" noChangeAspect="1"/>
+            </wp:cNvGraphicFramePr>
+            <a:graphic xmlns:a="http://schemas.openxmlformats.org/drawingml/2006/main">
+              <a:graphicData uri="http://schemas.openxmlformats.org/drawingml/2006/picture">
+                <pic:pic xmlns:pic="http://schemas.openxmlformats.org/drawingml/2006/picture">
+                  <pic:nvPicPr>
+                    <pic:cNvPr id="0" name="Picture 6" descr="screenshot"/>
+                    <pic:cNvPicPr>
+                      <a:picLocks noChangeAspect="1" noChangeArrowheads="1"/>
+                    </pic:cNvPicPr>
+                  </pic:nvPicPr>
+                  <pic:blipFill>
+                    <a:blip r:embed="rId27">
+                      <a:extLst>
+                        <a:ext uri="{28A0092B-C50C-407E-A947-70E740481C1C}">
+                          <a14:useLocalDpi xmlns:a14="http://schemas.microsoft.com/office/drawing/2010/main" val="0"/>
+                        </a:ext>
+                      </a:extLst>
+                    </a:blip>
+                    <a:srcRect/>
+                    <a:stretch>
+                      <a:fillRect/>
+                    </a:stretch>
+                  </pic:blipFill>
+                  <pic:spPr bwMode="auto">
+                    <a:xfrm>
+                      <a:off x="0" y="0"/>
+                      <a:ext cx="5572125" cy="3743960"/>
+                    </a:xfrm>
+                    <a:prstGeom prst="rect">
+                      <a:avLst/>
+                    </a:prstGeom>
+                    <a:noFill/>
+                    <a:ln>
+                      <a:noFill/>
+                    </a:ln>
+                  </pic:spPr>
+                </pic:pic>
+              </a:graphicData>
+            </a:graphic>
+            <wp14:sizeRelH relativeFrom="page">
+              <wp14:pctWidth>0</wp14:pctWidth>
+            </wp14:sizeRelH>
+            <wp14:sizeRelV relativeFrom="page">
+              <wp14:pctHeight>0</wp14:pctHeight>
+            </wp14:sizeRelV>
+          </wp:anchor>
+        </w:drawing>
+      </w:r>
       <w:r>
         <w:rPr>
           <w:noProof/>
@@ -8341,16 +7883,16 @@
         <mc:AlternateContent>
           <mc:Choice Requires="wps">
             <w:drawing>
-              <wp:anchor distT="0" distB="0" distL="114300" distR="114300" simplePos="0" relativeHeight="251674624" behindDoc="0" locked="0" layoutInCell="1" allowOverlap="1" wp14:anchorId="5F877B1E" wp14:editId="6D828923">
+              <wp:anchor distT="0" distB="0" distL="114300" distR="114300" simplePos="0" relativeHeight="251674624" behindDoc="0" locked="0" layoutInCell="1" allowOverlap="1" wp14:anchorId="5F877B1E" wp14:editId="1E8242CD">
                 <wp:simplePos x="0" y="0"/>
-                <wp:positionH relativeFrom="page">
-                  <wp:align>center</wp:align>
+                <wp:positionH relativeFrom="margin">
+                  <wp:align>right</wp:align>
                 </wp:positionH>
                 <wp:positionV relativeFrom="paragraph">
-                  <wp:posOffset>3723182</wp:posOffset>
+                  <wp:posOffset>3836670</wp:posOffset>
                 </wp:positionV>
-                <wp:extent cx="4762500" cy="635"/>
-                <wp:effectExtent l="0" t="0" r="0" b="7620"/>
+                <wp:extent cx="5553075" cy="635"/>
+                <wp:effectExtent l="0" t="0" r="9525" b="7620"/>
                 <wp:wrapTopAndBottom/>
                 <wp:docPr id="1739584186" name="Caixa de Texto 1"/>
                 <wp:cNvGraphicFramePr/>
@@ -8361,7 +7903,7 @@
                       <wps:spPr>
                         <a:xfrm>
                           <a:off x="0" y="0"/>
-                          <a:ext cx="4762500" cy="635"/>
+                          <a:ext cx="5553075" cy="635"/>
                         </a:xfrm>
                         <a:prstGeom prst="rect">
                           <a:avLst/>
@@ -8385,8 +7927,8 @@
                                 <w:noProof/>
                               </w:rPr>
                             </w:pPr>
-                            <w:bookmarkStart w:id="53" w:name="_Toc135129530"/>
-                            <w:bookmarkStart w:id="54" w:name="_Ref135128928"/>
+                            <w:bookmarkStart w:id="48" w:name="_Ref135128928"/>
+                            <w:bookmarkStart w:id="49" w:name="_Toc135129530"/>
                             <w:r>
                               <w:rPr>
                                 <w:b/>
@@ -8430,22 +7972,15 @@
                               </w:rPr>
                               <w:fldChar w:fldCharType="end"/>
                             </w:r>
-                            <w:bookmarkEnd w:id="54"/>
+                            <w:bookmarkEnd w:id="48"/>
                             <w:r>
                               <w:rPr>
                                 <w:b/>
                                 <w:bCs/>
                               </w:rPr>
-                              <w:t xml:space="preserve"> </w:t>
+                              <w:t xml:space="preserve"> - Inimigo principal do jogo - nave espacial referência (</w:t>
                             </w:r>
-                            <w:r>
-                              <w:rPr>
-                                <w:b/>
-                                <w:bCs/>
-                              </w:rPr>
-                              <w:t>- Inimigo principal do jogo - nave espacial referência (</w:t>
-                            </w:r>
-                            <w:hyperlink r:id="rId30" w:history="1">
+                            <w:hyperlink r:id="rId28" w:history="1">
                               <w:r>
                                 <w:rPr>
                                   <w:rStyle w:val="Hyperlink"/>
@@ -8462,7 +7997,7 @@
                               </w:rPr>
                               <w:t>)</w:t>
                             </w:r>
-                            <w:bookmarkEnd w:id="53"/>
+                            <w:bookmarkEnd w:id="49"/>
                           </w:p>
                         </w:txbxContent>
                       </wps:txbx>
@@ -8483,7 +8018,7 @@
           </mc:Choice>
           <mc:Fallback>
             <w:pict>
-              <v:shape w14:anchorId="5F877B1E" id="_x0000_s1032" type="#_x0000_t202" style="position:absolute;left:0;text-align:left;margin-left:0;margin-top:293.15pt;width:375pt;height:.05pt;z-index:251674624;visibility:visible;mso-wrap-style:square;mso-width-percent:0;mso-wrap-distance-left:9pt;mso-wrap-distance-top:0;mso-wrap-distance-right:9pt;mso-wrap-distance-bottom:0;mso-position-horizontal:center;mso-position-horizontal-relative:page;mso-position-vertical:absolute;mso-position-vertical-relative:text;mso-width-percent:0;mso-width-relative:margin;v-text-anchor:top" o:gfxdata="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" stroked="f">
+              <v:shape w14:anchorId="5F877B1E" id="_x0000_s1032" type="#_x0000_t202" style="position:absolute;left:0;text-align:left;margin-left:386.05pt;margin-top:302.1pt;width:437.25pt;height:.05pt;z-index:251674624;visibility:visible;mso-wrap-style:square;mso-width-percent:0;mso-wrap-distance-left:9pt;mso-wrap-distance-top:0;mso-wrap-distance-right:9pt;mso-wrap-distance-bottom:0;mso-position-horizontal:right;mso-position-horizontal-relative:margin;mso-position-vertical:absolute;mso-position-vertical-relative:text;mso-width-percent:0;mso-width-relative:margin;v-text-anchor:top" o:gfxdata="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" stroked="f">
                 <v:textbox style="mso-fit-shape-to-text:t" inset="0,0,0,0">
                   <w:txbxContent>
                     <w:p>
@@ -8496,8 +8031,8 @@
                           <w:noProof/>
                         </w:rPr>
                       </w:pPr>
-                      <w:bookmarkStart w:id="55" w:name="_Toc135129530"/>
-                      <w:bookmarkStart w:id="56" w:name="_Ref135128928"/>
+                      <w:bookmarkStart w:id="50" w:name="_Ref135128928"/>
+                      <w:bookmarkStart w:id="51" w:name="_Toc135129530"/>
                       <w:r>
                         <w:rPr>
                           <w:b/>
@@ -8541,22 +8076,15 @@
                         </w:rPr>
                         <w:fldChar w:fldCharType="end"/>
                       </w:r>
-                      <w:bookmarkEnd w:id="56"/>
+                      <w:bookmarkEnd w:id="50"/>
                       <w:r>
                         <w:rPr>
                           <w:b/>
                           <w:bCs/>
                         </w:rPr>
-                        <w:t xml:space="preserve"> </w:t>
+                        <w:t xml:space="preserve"> - Inimigo principal do jogo - nave espacial referência (</w:t>
                       </w:r>
-                      <w:r>
-                        <w:rPr>
-                          <w:b/>
-                          <w:bCs/>
-                        </w:rPr>
-                        <w:t>- Inimigo principal do jogo - nave espacial referência (</w:t>
-                      </w:r>
-                      <w:hyperlink r:id="rId31" w:history="1">
+                      <w:hyperlink r:id="rId29" w:history="1">
                         <w:r>
                           <w:rPr>
                             <w:rStyle w:val="Hyperlink"/>
@@ -8573,97 +8101,44 @@
                         </w:rPr>
                         <w:t>)</w:t>
                       </w:r>
-                      <w:bookmarkEnd w:id="55"/>
+                      <w:bookmarkEnd w:id="51"/>
                     </w:p>
                   </w:txbxContent>
                 </v:textbox>
-                <w10:wrap type="topAndBottom" anchorx="page"/>
+                <w10:wrap type="topAndBottom" anchorx="margin"/>
               </v:shape>
             </w:pict>
           </mc:Fallback>
         </mc:AlternateContent>
       </w:r>
-      <w:r>
-        <w:rPr>
-          <w:noProof/>
-        </w:rPr>
-        <w:drawing>
-          <wp:anchor distT="0" distB="0" distL="114300" distR="114300" simplePos="0" relativeHeight="251672576" behindDoc="0" locked="0" layoutInCell="1" allowOverlap="1" wp14:anchorId="22D195DC" wp14:editId="43D3F275">
-            <wp:simplePos x="0" y="0"/>
-            <wp:positionH relativeFrom="page">
-              <wp:align>center</wp:align>
-            </wp:positionH>
-            <wp:positionV relativeFrom="paragraph">
-              <wp:posOffset>200025</wp:posOffset>
-            </wp:positionV>
-            <wp:extent cx="4762500" cy="3572510"/>
-            <wp:effectExtent l="0" t="0" r="0" b="8890"/>
-            <wp:wrapTopAndBottom/>
-            <wp:docPr id="2018374999" name="Imagem 4" descr="screenshot"/>
-            <wp:cNvGraphicFramePr>
-              <a:graphicFrameLocks xmlns:a="http://schemas.openxmlformats.org/drawingml/2006/main" noChangeAspect="1"/>
-            </wp:cNvGraphicFramePr>
-            <a:graphic xmlns:a="http://schemas.openxmlformats.org/drawingml/2006/main">
-              <a:graphicData uri="http://schemas.openxmlformats.org/drawingml/2006/picture">
-                <pic:pic xmlns:pic="http://schemas.openxmlformats.org/drawingml/2006/picture">
-                  <pic:nvPicPr>
-                    <pic:cNvPr id="0" name="Picture 6" descr="screenshot"/>
-                    <pic:cNvPicPr>
-                      <a:picLocks noChangeAspect="1" noChangeArrowheads="1"/>
-                    </pic:cNvPicPr>
-                  </pic:nvPicPr>
-                  <pic:blipFill>
-                    <a:blip r:embed="rId32">
-                      <a:extLst>
-                        <a:ext uri="{28A0092B-C50C-407E-A947-70E740481C1C}">
-                          <a14:useLocalDpi xmlns:a14="http://schemas.microsoft.com/office/drawing/2010/main" val="0"/>
-                        </a:ext>
-                      </a:extLst>
-                    </a:blip>
-                    <a:srcRect/>
-                    <a:stretch>
-                      <a:fillRect/>
-                    </a:stretch>
-                  </pic:blipFill>
-                  <pic:spPr bwMode="auto">
-                    <a:xfrm>
-                      <a:off x="0" y="0"/>
-                      <a:ext cx="4762500" cy="3572510"/>
-                    </a:xfrm>
-                    <a:prstGeom prst="rect">
-                      <a:avLst/>
-                    </a:prstGeom>
-                    <a:noFill/>
-                    <a:ln>
-                      <a:noFill/>
-                    </a:ln>
-                  </pic:spPr>
-                </pic:pic>
-              </a:graphicData>
-            </a:graphic>
-            <wp14:sizeRelH relativeFrom="page">
-              <wp14:pctWidth>0</wp14:pctWidth>
-            </wp14:sizeRelH>
-            <wp14:sizeRelV relativeFrom="page">
-              <wp14:pctHeight>0</wp14:pctHeight>
-            </wp14:sizeRelV>
-          </wp:anchor>
-        </w:drawing>
-      </w:r>
-    </w:p>
-    <w:p>
-      <w:pPr>
-        <w:widowControl/>
+    </w:p>
+    <w:p>
+      <w:pPr>
+        <w:pStyle w:val="LO-normal"/>
+        <w:spacing w:before="96"/>
+        <w:ind w:left="1699"/>
+        <w:jc w:val="center"/>
         <w:rPr>
           <w:rFonts w:ascii="Arial" w:eastAsia="Arial" w:hAnsi="Arial" w:cs="Arial"/>
           <w:b/>
-          <w:sz w:val="24"/>
-          <w:szCs w:val="24"/>
-        </w:rPr>
-      </w:pPr>
-      <w:bookmarkStart w:id="57" w:name="_nmf14n"/>
-      <w:bookmarkStart w:id="58" w:name="_Toc137887565"/>
-      <w:bookmarkEnd w:id="57"/>
+          <w:sz w:val="16"/>
+          <w:szCs w:val="16"/>
+        </w:rPr>
+      </w:pPr>
+    </w:p>
+    <w:p>
+      <w:pPr>
+        <w:widowControl/>
+        <w:rPr>
+          <w:rFonts w:ascii="Arial" w:eastAsia="Arial" w:hAnsi="Arial" w:cs="Arial"/>
+          <w:b/>
+          <w:sz w:val="24"/>
+          <w:szCs w:val="24"/>
+        </w:rPr>
+      </w:pPr>
+      <w:bookmarkStart w:id="52" w:name="_nmf14n"/>
+      <w:bookmarkStart w:id="53" w:name="_Toc137887565"/>
+      <w:bookmarkEnd w:id="52"/>
       <w:r>
         <w:rPr>
           <w:sz w:val="24"/>
@@ -8676,13 +8151,14 @@
       <w:pPr>
         <w:pStyle w:val="Ttulo1"/>
         <w:numPr>
-          <w:ilvl w:val="3"/>
+          <w:ilvl w:val="2"/>
           <w:numId w:val="1"/>
         </w:numPr>
         <w:tabs>
           <w:tab w:val="left" w:pos="2421"/>
         </w:tabs>
-        <w:spacing w:before="116" w:line="360" w:lineRule="auto"/>
+        <w:spacing w:line="360" w:lineRule="auto"/>
+        <w:ind w:left="721"/>
         <w:rPr>
           <w:sz w:val="24"/>
           <w:szCs w:val="24"/>
@@ -8696,7 +8172,7 @@
         <w:lastRenderedPageBreak/>
         <w:t>CENÁRIO</w:t>
       </w:r>
-      <w:bookmarkEnd w:id="58"/>
+      <w:bookmarkEnd w:id="53"/>
     </w:p>
     <w:p>
       <w:pPr>
@@ -8716,75 +8192,19 @@
         <w:rPr>
           <w:noProof/>
         </w:rPr>
-        <w:drawing>
-          <wp:anchor distT="0" distB="0" distL="114300" distR="114300" simplePos="0" relativeHeight="251660288" behindDoc="0" locked="0" layoutInCell="1" allowOverlap="1" wp14:anchorId="71728B75" wp14:editId="7A0E0A87">
-            <wp:simplePos x="0" y="0"/>
-            <wp:positionH relativeFrom="margin">
-              <wp:posOffset>680085</wp:posOffset>
-            </wp:positionH>
-            <wp:positionV relativeFrom="paragraph">
-              <wp:posOffset>341630</wp:posOffset>
-            </wp:positionV>
-            <wp:extent cx="4218940" cy="2810510"/>
-            <wp:effectExtent l="0" t="0" r="0" b="8890"/>
-            <wp:wrapTopAndBottom/>
-            <wp:docPr id="12" name="image9.png"/>
-            <wp:cNvGraphicFramePr>
-              <a:graphicFrameLocks xmlns:a="http://schemas.openxmlformats.org/drawingml/2006/main" noChangeAspect="1"/>
-            </wp:cNvGraphicFramePr>
-            <a:graphic xmlns:a="http://schemas.openxmlformats.org/drawingml/2006/main">
-              <a:graphicData uri="http://schemas.openxmlformats.org/drawingml/2006/picture">
-                <pic:pic xmlns:pic="http://schemas.openxmlformats.org/drawingml/2006/picture">
-                  <pic:nvPicPr>
-                    <pic:cNvPr id="12" name="image9.png"/>
-                    <pic:cNvPicPr>
-                      <a:picLocks noChangeAspect="1" noChangeArrowheads="1"/>
-                    </pic:cNvPicPr>
-                  </pic:nvPicPr>
-                  <pic:blipFill>
-                    <a:blip r:embed="rId33">
-                      <a:extLst>
-                        <a:ext uri="{28A0092B-C50C-407E-A947-70E740481C1C}">
-                          <a14:useLocalDpi xmlns:a14="http://schemas.microsoft.com/office/drawing/2010/main" val="0"/>
-                        </a:ext>
-                      </a:extLst>
-                    </a:blip>
-                    <a:stretch>
-                      <a:fillRect/>
-                    </a:stretch>
-                  </pic:blipFill>
-                  <pic:spPr bwMode="auto">
-                    <a:xfrm>
-                      <a:off x="0" y="0"/>
-                      <a:ext cx="4218940" cy="2810510"/>
-                    </a:xfrm>
-                    <a:prstGeom prst="rect">
-                      <a:avLst/>
-                    </a:prstGeom>
-                  </pic:spPr>
-                </pic:pic>
-              </a:graphicData>
-            </a:graphic>
-          </wp:anchor>
-        </w:drawing>
-      </w:r>
-      <w:r>
-        <w:rPr>
-          <w:noProof/>
-        </w:rPr>
         <mc:AlternateContent>
           <mc:Choice Requires="wps">
             <w:drawing>
-              <wp:anchor distT="0" distB="0" distL="114300" distR="114300" simplePos="0" relativeHeight="251662336" behindDoc="0" locked="0" layoutInCell="1" allowOverlap="1" wp14:anchorId="4E3B4D21" wp14:editId="07B6CDD0">
+              <wp:anchor distT="0" distB="0" distL="114300" distR="114300" simplePos="0" relativeHeight="251662336" behindDoc="0" locked="0" layoutInCell="1" allowOverlap="1" wp14:anchorId="4E3B4D21" wp14:editId="75569E6C">
                 <wp:simplePos x="0" y="0"/>
-                <wp:positionH relativeFrom="column">
-                  <wp:posOffset>680085</wp:posOffset>
+                <wp:positionH relativeFrom="margin">
+                  <wp:align>left</wp:align>
                 </wp:positionH>
                 <wp:positionV relativeFrom="paragraph">
-                  <wp:posOffset>2307974</wp:posOffset>
+                  <wp:posOffset>3153410</wp:posOffset>
                 </wp:positionV>
-                <wp:extent cx="4218940" cy="635"/>
-                <wp:effectExtent l="0" t="0" r="0" b="0"/>
+                <wp:extent cx="5562600" cy="635"/>
+                <wp:effectExtent l="0" t="0" r="0" b="3810"/>
                 <wp:wrapTopAndBottom/>
                 <wp:docPr id="976910196" name="Caixa de Texto 1"/>
                 <wp:cNvGraphicFramePr/>
@@ -8795,7 +8215,7 @@
                       <wps:spPr>
                         <a:xfrm>
                           <a:off x="0" y="0"/>
-                          <a:ext cx="4218940" cy="635"/>
+                          <a:ext cx="5562600" cy="635"/>
                         </a:xfrm>
                         <a:prstGeom prst="rect">
                           <a:avLst/>
@@ -8819,9 +8239,9 @@
                                 <w:noProof/>
                               </w:rPr>
                             </w:pPr>
-                            <w:bookmarkStart w:id="59" w:name="_Toc135126631"/>
-                            <w:bookmarkStart w:id="60" w:name="_Toc135129531"/>
-                            <w:bookmarkStart w:id="61" w:name="_Ref135128970"/>
+                            <w:bookmarkStart w:id="54" w:name="_Ref135128970"/>
+                            <w:bookmarkStart w:id="55" w:name="_Toc135126631"/>
+                            <w:bookmarkStart w:id="56" w:name="_Toc135129531"/>
                             <w:r>
                               <w:rPr>
                                 <w:b/>
@@ -8865,22 +8285,15 @@
                               </w:rPr>
                               <w:fldChar w:fldCharType="end"/>
                             </w:r>
-                            <w:bookmarkEnd w:id="61"/>
+                            <w:bookmarkEnd w:id="54"/>
                             <w:r>
                               <w:rPr>
                                 <w:b/>
                                 <w:bCs/>
                               </w:rPr>
-                              <w:t xml:space="preserve"> </w:t>
+                              <w:t xml:space="preserve"> - REFERÊNCIA DE CENÁRIO (</w:t>
                             </w:r>
-                            <w:r>
-                              <w:rPr>
-                                <w:b/>
-                                <w:bCs/>
-                              </w:rPr>
-                              <w:t>- REFERÊNCIA DE CENÁRIO (</w:t>
-                            </w:r>
-                            <w:hyperlink r:id="rId34" w:anchor="query=galaxia&amp;position=3&amp;from_view=keyword&amp;track=sph" w:history="1">
+                            <w:hyperlink r:id="rId30" w:anchor="query=galaxia&amp;position=3&amp;from_view=keyword&amp;track=sph" w:history="1">
                               <w:r>
                                 <w:rPr>
                                   <w:rStyle w:val="Hyperlink"/>
@@ -8897,8 +8310,8 @@
                               </w:rPr>
                               <w:t>)</w:t>
                             </w:r>
-                            <w:bookmarkEnd w:id="59"/>
-                            <w:bookmarkEnd w:id="60"/>
+                            <w:bookmarkEnd w:id="55"/>
+                            <w:bookmarkEnd w:id="56"/>
                           </w:p>
                         </w:txbxContent>
                       </wps:txbx>
@@ -8911,12 +8324,15 @@
                     </wps:wsp>
                   </a:graphicData>
                 </a:graphic>
+                <wp14:sizeRelH relativeFrom="margin">
+                  <wp14:pctWidth>0</wp14:pctWidth>
+                </wp14:sizeRelH>
               </wp:anchor>
             </w:drawing>
           </mc:Choice>
           <mc:Fallback>
             <w:pict>
-              <v:shape w14:anchorId="4E3B4D21" id="_x0000_s1033" type="#_x0000_t202" style="position:absolute;left:0;text-align:left;margin-left:53.55pt;margin-top:181.75pt;width:332.2pt;height:.05pt;z-index:251662336;visibility:visible;mso-wrap-style:square;mso-wrap-distance-left:9pt;mso-wrap-distance-top:0;mso-wrap-distance-right:9pt;mso-wrap-distance-bottom:0;mso-position-horizontal:absolute;mso-position-horizontal-relative:text;mso-position-vertical:absolute;mso-position-vertical-relative:text;v-text-anchor:top" o:gfxdata="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" stroked="f">
+              <v:shape w14:anchorId="4E3B4D21" id="_x0000_s1033" type="#_x0000_t202" style="position:absolute;left:0;text-align:left;margin-left:0;margin-top:248.3pt;width:438pt;height:.05pt;z-index:251662336;visibility:visible;mso-wrap-style:square;mso-width-percent:0;mso-wrap-distance-left:9pt;mso-wrap-distance-top:0;mso-wrap-distance-right:9pt;mso-wrap-distance-bottom:0;mso-position-horizontal:left;mso-position-horizontal-relative:margin;mso-position-vertical:absolute;mso-position-vertical-relative:text;mso-width-percent:0;mso-width-relative:margin;v-text-anchor:top" o:gfxdata="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" stroked="f">
                 <v:textbox style="mso-fit-shape-to-text:t" inset="0,0,0,0">
                   <w:txbxContent>
                     <w:p>
@@ -8929,9 +8345,9 @@
                           <w:noProof/>
                         </w:rPr>
                       </w:pPr>
-                      <w:bookmarkStart w:id="62" w:name="_Toc135126631"/>
-                      <w:bookmarkStart w:id="63" w:name="_Toc135129531"/>
-                      <w:bookmarkStart w:id="64" w:name="_Ref135128970"/>
+                      <w:bookmarkStart w:id="57" w:name="_Ref135128970"/>
+                      <w:bookmarkStart w:id="58" w:name="_Toc135126631"/>
+                      <w:bookmarkStart w:id="59" w:name="_Toc135129531"/>
                       <w:r>
                         <w:rPr>
                           <w:b/>
@@ -8975,22 +8391,15 @@
                         </w:rPr>
                         <w:fldChar w:fldCharType="end"/>
                       </w:r>
-                      <w:bookmarkEnd w:id="64"/>
+                      <w:bookmarkEnd w:id="57"/>
                       <w:r>
                         <w:rPr>
                           <w:b/>
                           <w:bCs/>
                         </w:rPr>
-                        <w:t xml:space="preserve"> </w:t>
+                        <w:t xml:space="preserve"> - REFERÊNCIA DE CENÁRIO (</w:t>
                       </w:r>
-                      <w:r>
-                        <w:rPr>
-                          <w:b/>
-                          <w:bCs/>
-                        </w:rPr>
-                        <w:t>- REFERÊNCIA DE CENÁRIO (</w:t>
-                      </w:r>
-                      <w:hyperlink r:id="rId35" w:anchor="query=galaxia&amp;position=3&amp;from_view=keyword&amp;track=sph" w:history="1">
+                      <w:hyperlink r:id="rId31" w:anchor="query=galaxia&amp;position=3&amp;from_view=keyword&amp;track=sph" w:history="1">
                         <w:r>
                           <w:rPr>
                             <w:rStyle w:val="Hyperlink"/>
@@ -9007,16 +8416,75 @@
                         </w:rPr>
                         <w:t>)</w:t>
                       </w:r>
-                      <w:bookmarkEnd w:id="62"/>
-                      <w:bookmarkEnd w:id="63"/>
+                      <w:bookmarkEnd w:id="58"/>
+                      <w:bookmarkEnd w:id="59"/>
                     </w:p>
                   </w:txbxContent>
                 </v:textbox>
-                <w10:wrap type="topAndBottom"/>
+                <w10:wrap type="topAndBottom" anchorx="margin"/>
               </v:shape>
             </w:pict>
           </mc:Fallback>
         </mc:AlternateContent>
+      </w:r>
+      <w:r>
+        <w:rPr>
+          <w:noProof/>
+        </w:rPr>
+        <w:drawing>
+          <wp:anchor distT="0" distB="0" distL="114300" distR="114300" simplePos="0" relativeHeight="251660288" behindDoc="0" locked="0" layoutInCell="1" allowOverlap="1" wp14:anchorId="71728B75" wp14:editId="6D70373E">
+            <wp:simplePos x="0" y="0"/>
+            <wp:positionH relativeFrom="margin">
+              <wp:align>right</wp:align>
+            </wp:positionH>
+            <wp:positionV relativeFrom="paragraph">
+              <wp:posOffset>342900</wp:posOffset>
+            </wp:positionV>
+            <wp:extent cx="5562600" cy="2810510"/>
+            <wp:effectExtent l="0" t="0" r="0" b="8890"/>
+            <wp:wrapTopAndBottom/>
+            <wp:docPr id="12" name="image9.png"/>
+            <wp:cNvGraphicFramePr>
+              <a:graphicFrameLocks xmlns:a="http://schemas.openxmlformats.org/drawingml/2006/main" noChangeAspect="1"/>
+            </wp:cNvGraphicFramePr>
+            <a:graphic xmlns:a="http://schemas.openxmlformats.org/drawingml/2006/main">
+              <a:graphicData uri="http://schemas.openxmlformats.org/drawingml/2006/picture">
+                <pic:pic xmlns:pic="http://schemas.openxmlformats.org/drawingml/2006/picture">
+                  <pic:nvPicPr>
+                    <pic:cNvPr id="12" name="image9.png"/>
+                    <pic:cNvPicPr>
+                      <a:picLocks noChangeAspect="1" noChangeArrowheads="1"/>
+                    </pic:cNvPicPr>
+                  </pic:nvPicPr>
+                  <pic:blipFill>
+                    <a:blip r:embed="rId32">
+                      <a:extLst>
+                        <a:ext uri="{28A0092B-C50C-407E-A947-70E740481C1C}">
+                          <a14:useLocalDpi xmlns:a14="http://schemas.microsoft.com/office/drawing/2010/main" val="0"/>
+                        </a:ext>
+                      </a:extLst>
+                    </a:blip>
+                    <a:stretch>
+                      <a:fillRect/>
+                    </a:stretch>
+                  </pic:blipFill>
+                  <pic:spPr bwMode="auto">
+                    <a:xfrm>
+                      <a:off x="0" y="0"/>
+                      <a:ext cx="5562600" cy="2810510"/>
+                    </a:xfrm>
+                    <a:prstGeom prst="rect">
+                      <a:avLst/>
+                    </a:prstGeom>
+                  </pic:spPr>
+                </pic:pic>
+              </a:graphicData>
+            </a:graphic>
+            <wp14:sizeRelH relativeFrom="margin">
+              <wp14:pctWidth>0</wp14:pctWidth>
+            </wp14:sizeRelH>
+          </wp:anchor>
+        </w:drawing>
       </w:r>
       <w:r>
         <w:rPr>
@@ -9189,11 +8657,12 @@
         <w:pStyle w:val="LO-normal"/>
         <w:widowControl/>
         <w:numPr>
-          <w:ilvl w:val="3"/>
+          <w:ilvl w:val="2"/>
           <w:numId w:val="1"/>
         </w:numPr>
         <w:suppressAutoHyphens w:val="0"/>
         <w:spacing w:line="360" w:lineRule="auto"/>
+        <w:ind w:left="721"/>
         <w:jc w:val="both"/>
         <w:rPr>
           <w:rFonts w:ascii="Arial" w:hAnsi="Arial" w:cs="Arial"/>
@@ -9296,6 +8765,7 @@
           <w:sz w:val="24"/>
           <w:szCs w:val="24"/>
         </w:rPr>
+        <w:instrText xml:space="preserve"> \* MERGEFORMAT </w:instrText>
       </w:r>
       <w:r>
         <w:rPr>
@@ -9305,7 +8775,6 @@
           <w:sz w:val="24"/>
           <w:szCs w:val="24"/>
         </w:rPr>
-        <w:instrText xml:space="preserve"> \* MERGEFORMAT </w:instrText>
       </w:r>
       <w:r>
         <w:rPr>
@@ -9379,15 +8848,24 @@
       </w:pPr>
       <w:r>
         <w:rPr>
+          <w:noProof/>
           <w:color w:val="000000"/>
           <w:sz w:val="24"/>
           <w:szCs w:val="24"/>
         </w:rPr>
         <w:lastRenderedPageBreak/>
         <w:drawing>
-          <wp:inline distT="0" distB="0" distL="0" distR="0" wp14:anchorId="15FECD1F" wp14:editId="6B0FEBA9">
-            <wp:extent cx="5116884" cy="2428875"/>
-            <wp:effectExtent l="0" t="0" r="7620" b="0"/>
+          <wp:anchor distT="0" distB="0" distL="114300" distR="114300" simplePos="0" relativeHeight="251678720" behindDoc="0" locked="0" layoutInCell="1" allowOverlap="1" wp14:anchorId="15FECD1F" wp14:editId="19630581">
+            <wp:simplePos x="0" y="0"/>
+            <wp:positionH relativeFrom="margin">
+              <wp:align>right</wp:align>
+            </wp:positionH>
+            <wp:positionV relativeFrom="paragraph">
+              <wp:posOffset>167</wp:posOffset>
+            </wp:positionV>
+            <wp:extent cx="5581650" cy="3003550"/>
+            <wp:effectExtent l="0" t="0" r="0" b="6350"/>
+            <wp:wrapTopAndBottom/>
             <wp:docPr id="541481081" name="Imagem 1"/>
             <wp:cNvGraphicFramePr>
               <a:graphicFrameLocks xmlns:a="http://schemas.openxmlformats.org/drawingml/2006/main" noChangeAspect="1"/>
@@ -9400,7 +8878,13 @@
                     <pic:cNvPicPr/>
                   </pic:nvPicPr>
                   <pic:blipFill>
-                    <a:blip r:embed="rId36"/>
+                    <a:blip r:embed="rId33">
+                      <a:extLst>
+                        <a:ext uri="{28A0092B-C50C-407E-A947-70E740481C1C}">
+                          <a14:useLocalDpi xmlns:a14="http://schemas.microsoft.com/office/drawing/2010/main" val="0"/>
+                        </a:ext>
+                      </a:extLst>
+                    </a:blip>
                     <a:stretch>
                       <a:fillRect/>
                     </a:stretch>
@@ -9408,7 +8892,7 @@
                   <pic:spPr>
                     <a:xfrm>
                       <a:off x="0" y="0"/>
-                      <a:ext cx="5128095" cy="2434197"/>
+                      <a:ext cx="5581650" cy="3003550"/>
                     </a:xfrm>
                     <a:prstGeom prst="rect">
                       <a:avLst/>
@@ -9417,7 +8901,13 @@
                 </pic:pic>
               </a:graphicData>
             </a:graphic>
-          </wp:inline>
+            <wp14:sizeRelH relativeFrom="margin">
+              <wp14:pctWidth>0</wp14:pctWidth>
+            </wp14:sizeRelH>
+            <wp14:sizeRelV relativeFrom="margin">
+              <wp14:pctHeight>0</wp14:pctHeight>
+            </wp14:sizeRelV>
+          </wp:anchor>
         </w:drawing>
       </w:r>
     </w:p>
@@ -9432,7 +8922,7 @@
           <w:bCs/>
         </w:rPr>
       </w:pPr>
-      <w:bookmarkStart w:id="65" w:name="_Ref137893624"/>
+      <w:bookmarkStart w:id="60" w:name="_Ref137893624"/>
       <w:r>
         <w:rPr>
           <w:rFonts w:ascii="Arial" w:hAnsi="Arial" w:cs="Arial"/>
@@ -9482,7 +8972,7 @@
         </w:rPr>
         <w:fldChar w:fldCharType="end"/>
       </w:r>
-      <w:bookmarkEnd w:id="65"/>
+      <w:bookmarkEnd w:id="60"/>
       <w:r>
         <w:rPr>
           <w:rFonts w:ascii="Arial" w:hAnsi="Arial" w:cs="Arial"/>
@@ -9550,33 +9040,30 @@
     </w:p>
     <w:p>
       <w:pPr>
+        <w:widowControl/>
+        <w:rPr>
+          <w:color w:val="000000"/>
+          <w:sz w:val="24"/>
+          <w:szCs w:val="24"/>
+        </w:rPr>
+      </w:pPr>
+      <w:r>
+        <w:rPr>
+          <w:color w:val="000000"/>
+          <w:sz w:val="24"/>
+          <w:szCs w:val="24"/>
+        </w:rPr>
+        <w:br w:type="page"/>
+      </w:r>
+    </w:p>
+    <w:p>
+      <w:pPr>
         <w:pStyle w:val="LO-normal"/>
-        <w:ind w:left="1731"/>
-        <w:rPr>
-          <w:color w:val="000000"/>
-          <w:sz w:val="20"/>
-          <w:szCs w:val="20"/>
-        </w:rPr>
-      </w:pPr>
-    </w:p>
-    <w:p>
-      <w:pPr>
-        <w:pStyle w:val="LO-normal"/>
-        <w:spacing w:before="91"/>
-        <w:ind w:left="2397" w:right="2593"/>
-        <w:jc w:val="center"/>
-        <w:rPr>
-          <w:color w:val="000000"/>
-          <w:sz w:val="24"/>
-          <w:szCs w:val="24"/>
-        </w:rPr>
-      </w:pPr>
-    </w:p>
-    <w:p>
-      <w:pPr>
-        <w:pStyle w:val="LO-normal"/>
-        <w:spacing w:before="230" w:line="360" w:lineRule="auto"/>
-        <w:ind w:left="1699"/>
+        <w:widowControl/>
+        <w:suppressAutoHyphens w:val="0"/>
+        <w:spacing w:line="360" w:lineRule="auto"/>
+        <w:ind w:firstLine="851"/>
+        <w:jc w:val="both"/>
         <w:rPr>
           <w:color w:val="000000"/>
           <w:sz w:val="24"/>
@@ -9602,15 +9089,22 @@
           <w:szCs w:val="24"/>
         </w:rPr>
       </w:pPr>
-      <w:bookmarkStart w:id="66" w:name="_Toc137887566"/>
-      <w:r>
-        <w:rPr>
-          <w:sz w:val="24"/>
-          <w:szCs w:val="24"/>
-        </w:rPr>
-        <w:t>Cronograma</w:t>
-      </w:r>
-      <w:bookmarkEnd w:id="66"/>
+      <w:bookmarkStart w:id="61" w:name="_Toc137887566"/>
+      <w:r>
+        <w:rPr>
+          <w:sz w:val="24"/>
+          <w:szCs w:val="24"/>
+        </w:rPr>
+        <w:t>C</w:t>
+      </w:r>
+      <w:bookmarkEnd w:id="61"/>
+      <w:r>
+        <w:rPr>
+          <w:sz w:val="24"/>
+          <w:szCs w:val="24"/>
+        </w:rPr>
+        <w:t>RONOGRAMA</w:t>
+      </w:r>
     </w:p>
     <w:p>
       <w:pPr>
@@ -9849,7 +9343,6 @@
           <w:sz w:val="24"/>
           <w:szCs w:val="24"/>
         </w:rPr>
-        <w:lastRenderedPageBreak/>
         <w:t>- 9 de julho:</w:t>
       </w:r>
       <w:r>
@@ -9889,6 +9382,489 @@
         </w:rPr>
         <w:t xml:space="preserve"> Entrega do Jogo completoração.</w:t>
       </w:r>
+    </w:p>
+    <w:p>
+      <w:pPr>
+        <w:widowControl/>
+        <w:rPr>
+          <w:color w:val="000000"/>
+          <w:sz w:val="24"/>
+          <w:szCs w:val="24"/>
+        </w:rPr>
+      </w:pPr>
+      <w:r>
+        <w:rPr>
+          <w:color w:val="000000"/>
+          <w:sz w:val="24"/>
+          <w:szCs w:val="24"/>
+        </w:rPr>
+        <w:br w:type="page"/>
+      </w:r>
+    </w:p>
+    <w:p>
+      <w:pPr>
+        <w:pStyle w:val="LO-normal"/>
+        <w:spacing w:before="146" w:line="360" w:lineRule="auto"/>
+        <w:ind w:right="1331"/>
+        <w:rPr>
+          <w:rFonts w:ascii="Arial" w:eastAsia="Arial" w:hAnsi="Arial" w:cs="Arial"/>
+          <w:b/>
+          <w:sz w:val="28"/>
+          <w:szCs w:val="28"/>
+        </w:rPr>
+      </w:pPr>
+    </w:p>
+    <w:p>
+      <w:pPr>
+        <w:pStyle w:val="Ttulo1"/>
+        <w:numPr>
+          <w:ilvl w:val="0"/>
+          <w:numId w:val="1"/>
+        </w:numPr>
+        <w:tabs>
+          <w:tab w:val="left" w:pos="2132"/>
+          <w:tab w:val="left" w:pos="2133"/>
+        </w:tabs>
+        <w:spacing w:before="227" w:line="360" w:lineRule="auto"/>
+        <w:ind w:left="434" w:hanging="434"/>
+      </w:pPr>
+      <w:bookmarkStart w:id="62" w:name="_Toc137887558"/>
+      <w:r>
+        <w:t>DETALHAMENTO TÉCNICO</w:t>
+      </w:r>
+      <w:bookmarkEnd w:id="62"/>
+    </w:p>
+    <w:p>
+      <w:pPr>
+        <w:pStyle w:val="LO-normal"/>
+        <w:numPr>
+          <w:ilvl w:val="1"/>
+          <w:numId w:val="1"/>
+        </w:numPr>
+        <w:spacing w:before="234" w:line="360" w:lineRule="auto"/>
+        <w:ind w:left="577"/>
+        <w:rPr>
+          <w:b/>
+          <w:bCs/>
+          <w:color w:val="000000"/>
+          <w:sz w:val="24"/>
+          <w:szCs w:val="24"/>
+        </w:rPr>
+      </w:pPr>
+      <w:r>
+        <w:rPr>
+          <w:b/>
+          <w:bCs/>
+          <w:color w:val="000000"/>
+          <w:sz w:val="24"/>
+          <w:szCs w:val="24"/>
+        </w:rPr>
+        <w:t>ENGINE</w:t>
+      </w:r>
+    </w:p>
+    <w:p>
+      <w:pPr>
+        <w:pStyle w:val="LO-normal"/>
+        <w:spacing w:line="360" w:lineRule="auto"/>
+        <w:ind w:firstLine="851"/>
+        <w:jc w:val="both"/>
+        <w:rPr>
+          <w:rFonts w:ascii="Arial" w:eastAsia="Arial" w:hAnsi="Arial" w:cs="Arial"/>
+          <w:b/>
+          <w:sz w:val="28"/>
+          <w:szCs w:val="28"/>
+        </w:rPr>
+      </w:pPr>
+      <w:r>
+        <w:rPr>
+          <w:color w:val="000000"/>
+          <w:sz w:val="24"/>
+          <w:szCs w:val="24"/>
+        </w:rPr>
+        <w:t>A engine escolhida para a criação do jogo é a Unity3D, que é uma plataforma voltada para o desenvolvimento de jogos 3D e possui suporte a dispositivos móveis, incluindo o sistema operacional Android. A Unity3D oferece diversas funcionalidades necessárias para a criação do jogo, facilitando o processo de produção. Além disso, a plataforma possui uma linha de aprendizado mais fácil e uma interface amigável, o que torna o processo de desenvolvimento mais eficiente e acessível.</w:t>
+      </w:r>
+    </w:p>
+    <w:p>
+      <w:pPr>
+        <w:pStyle w:val="Ttulo1"/>
+        <w:numPr>
+          <w:ilvl w:val="1"/>
+          <w:numId w:val="1"/>
+        </w:numPr>
+        <w:tabs>
+          <w:tab w:val="left" w:pos="2277"/>
+        </w:tabs>
+        <w:spacing w:before="221" w:line="360" w:lineRule="auto"/>
+        <w:ind w:left="577"/>
+        <w:rPr>
+          <w:sz w:val="24"/>
+          <w:szCs w:val="24"/>
+        </w:rPr>
+      </w:pPr>
+      <w:bookmarkStart w:id="63" w:name="_Toc137887559"/>
+      <w:r>
+        <w:rPr>
+          <w:sz w:val="24"/>
+          <w:szCs w:val="24"/>
+        </w:rPr>
+        <w:t>HARDWARE</w:t>
+      </w:r>
+      <w:bookmarkEnd w:id="63"/>
+    </w:p>
+    <w:p>
+      <w:pPr>
+        <w:pStyle w:val="LO-normal"/>
+        <w:widowControl/>
+        <w:suppressAutoHyphens w:val="0"/>
+        <w:spacing w:line="360" w:lineRule="auto"/>
+        <w:ind w:firstLine="851"/>
+        <w:jc w:val="both"/>
+        <w:rPr>
+          <w:color w:val="000000"/>
+          <w:sz w:val="24"/>
+          <w:szCs w:val="24"/>
+        </w:rPr>
+      </w:pPr>
+      <w:bookmarkStart w:id="64" w:name="_23ckvvd"/>
+      <w:bookmarkEnd w:id="64"/>
+      <w:r>
+        <w:rPr>
+          <w:color w:val="000000"/>
+          <w:sz w:val="24"/>
+          <w:szCs w:val="24"/>
+        </w:rPr>
+        <w:t>Dispositivos móveis com sistema operacional Android 4.4 ou superior, com tela touch screen.</w:t>
+      </w:r>
+    </w:p>
+    <w:p>
+      <w:pPr>
+        <w:pStyle w:val="LO-normal"/>
+        <w:spacing w:before="234" w:line="360" w:lineRule="auto"/>
+        <w:ind w:left="1699" w:right="1165" w:firstLine="432"/>
+        <w:rPr>
+          <w:color w:val="000000"/>
+          <w:sz w:val="24"/>
+          <w:szCs w:val="24"/>
+        </w:rPr>
+      </w:pPr>
+    </w:p>
+    <w:p>
+      <w:pPr>
+        <w:pStyle w:val="Ttulo1"/>
+        <w:numPr>
+          <w:ilvl w:val="1"/>
+          <w:numId w:val="1"/>
+        </w:numPr>
+        <w:tabs>
+          <w:tab w:val="left" w:pos="2277"/>
+        </w:tabs>
+        <w:spacing w:line="360" w:lineRule="auto"/>
+        <w:ind w:left="577"/>
+        <w:rPr>
+          <w:sz w:val="24"/>
+          <w:szCs w:val="24"/>
+        </w:rPr>
+      </w:pPr>
+      <w:bookmarkStart w:id="65" w:name="_Toc137887560"/>
+      <w:r>
+        <w:rPr>
+          <w:sz w:val="24"/>
+          <w:szCs w:val="24"/>
+        </w:rPr>
+        <w:t>SOFTWARE</w:t>
+      </w:r>
+      <w:bookmarkEnd w:id="65"/>
+    </w:p>
+    <w:p>
+      <w:pPr>
+        <w:pStyle w:val="LO-normal"/>
+        <w:widowControl/>
+        <w:suppressAutoHyphens w:val="0"/>
+        <w:spacing w:line="360" w:lineRule="auto"/>
+        <w:jc w:val="both"/>
+        <w:rPr>
+          <w:color w:val="000000"/>
+          <w:sz w:val="24"/>
+          <w:szCs w:val="24"/>
+        </w:rPr>
+      </w:pPr>
+      <w:r>
+        <w:rPr>
+          <w:color w:val="000000"/>
+          <w:sz w:val="24"/>
+          <w:szCs w:val="24"/>
+        </w:rPr>
+        <w:t xml:space="preserve">Serão utilizadas as seguintes ferramentas: </w:t>
+      </w:r>
+    </w:p>
+    <w:p>
+      <w:pPr>
+        <w:pStyle w:val="LO-normal"/>
+        <w:widowControl/>
+        <w:suppressAutoHyphens w:val="0"/>
+        <w:spacing w:line="360" w:lineRule="auto"/>
+        <w:jc w:val="both"/>
+        <w:rPr>
+          <w:color w:val="000000"/>
+          <w:sz w:val="24"/>
+          <w:szCs w:val="24"/>
+        </w:rPr>
+      </w:pPr>
+      <w:r>
+        <w:rPr>
+          <w:color w:val="000000"/>
+          <w:sz w:val="24"/>
+          <w:szCs w:val="24"/>
+        </w:rPr>
+        <w:t>Unity3D: plataforma de desenvolvimento de jogos 3D, utilizada para a criação do jogo Space Dodger;</w:t>
+      </w:r>
+    </w:p>
+    <w:p>
+      <w:pPr>
+        <w:pStyle w:val="LO-normal"/>
+        <w:widowControl/>
+        <w:suppressAutoHyphens w:val="0"/>
+        <w:spacing w:line="360" w:lineRule="auto"/>
+        <w:jc w:val="both"/>
+        <w:rPr>
+          <w:color w:val="000000"/>
+          <w:sz w:val="24"/>
+          <w:szCs w:val="24"/>
+        </w:rPr>
+      </w:pPr>
+      <w:r>
+        <w:rPr>
+          <w:color w:val="000000"/>
+          <w:sz w:val="24"/>
+          <w:szCs w:val="24"/>
+        </w:rPr>
+        <w:t>Visual Studio Community: ambiente de desenvolvimento integrado (IDE) utilizado para a codificação em C# e a criação de scripts para a integração com a Unity3D.</w:t>
+      </w:r>
+    </w:p>
+    <w:p>
+      <w:pPr>
+        <w:pStyle w:val="Ttulo1"/>
+        <w:numPr>
+          <w:ilvl w:val="1"/>
+          <w:numId w:val="1"/>
+        </w:numPr>
+        <w:tabs>
+          <w:tab w:val="left" w:pos="2277"/>
+        </w:tabs>
+        <w:spacing w:before="224" w:line="360" w:lineRule="auto"/>
+        <w:ind w:left="577"/>
+        <w:rPr>
+          <w:sz w:val="24"/>
+          <w:szCs w:val="24"/>
+        </w:rPr>
+      </w:pPr>
+      <w:bookmarkStart w:id="66" w:name="_Toc137887561"/>
+      <w:r>
+        <w:rPr>
+          <w:sz w:val="24"/>
+          <w:szCs w:val="24"/>
+        </w:rPr>
+        <w:t>PRINCIPAIS REFERÊNCIAS</w:t>
+      </w:r>
+      <w:bookmarkEnd w:id="66"/>
+    </w:p>
+    <w:p>
+      <w:pPr>
+        <w:pStyle w:val="LO-normal"/>
+        <w:widowControl/>
+        <w:suppressAutoHyphens w:val="0"/>
+        <w:spacing w:line="360" w:lineRule="auto"/>
+        <w:ind w:firstLine="851"/>
+        <w:jc w:val="both"/>
+        <w:rPr>
+          <w:color w:val="000000"/>
+          <w:sz w:val="24"/>
+          <w:szCs w:val="24"/>
+        </w:rPr>
+      </w:pPr>
+      <w:r>
+        <w:rPr>
+          <w:color w:val="000000"/>
+          <w:sz w:val="24"/>
+          <w:szCs w:val="24"/>
+        </w:rPr>
+        <w:t>Neste capítulo serão apresentadas as principais referências que inspiraram o desenvolvimento do jogo Space Dodger.</w:t>
+      </w:r>
+    </w:p>
+    <w:p>
+      <w:pPr>
+        <w:pStyle w:val="LO-normal"/>
+        <w:widowControl/>
+        <w:suppressAutoHyphens w:val="0"/>
+        <w:spacing w:line="360" w:lineRule="auto"/>
+        <w:ind w:firstLine="851"/>
+        <w:jc w:val="both"/>
+        <w:rPr>
+          <w:color w:val="000000"/>
+          <w:sz w:val="24"/>
+          <w:szCs w:val="24"/>
+        </w:rPr>
+      </w:pPr>
+      <w:r>
+        <w:rPr>
+          <w:color w:val="000000"/>
+          <w:sz w:val="24"/>
+          <w:szCs w:val="24"/>
+        </w:rPr>
+        <w:t>O clássico arcade "Galaga" serviu como referência para o estilo de jogo e a mecânica de esquiva de obstáculos.</w:t>
+      </w:r>
+      <w:r>
+        <w:rPr>
+          <w:b/>
+          <w:bCs/>
+          <w:sz w:val="24"/>
+          <w:szCs w:val="24"/>
+        </w:rPr>
+        <w:t xml:space="preserve"> </w:t>
+      </w:r>
+      <w:r>
+        <w:rPr>
+          <w:sz w:val="24"/>
+          <w:szCs w:val="24"/>
+        </w:rPr>
+        <w:t xml:space="preserve">Referência: </w:t>
+      </w:r>
+      <w:r>
+        <w:rPr>
+          <w:b/>
+          <w:bCs/>
+          <w:sz w:val="24"/>
+          <w:szCs w:val="24"/>
+        </w:rPr>
+        <w:t>(</w:t>
+      </w:r>
+      <w:hyperlink r:id="rId34" w:history="1">
+        <w:r>
+          <w:rPr>
+            <w:rStyle w:val="Hyperlink"/>
+            <w:b/>
+            <w:bCs/>
+            <w:sz w:val="24"/>
+            <w:szCs w:val="24"/>
+          </w:rPr>
+          <w:t>https://store.playstation.com/pt-br/concept/10006627</w:t>
+        </w:r>
+      </w:hyperlink>
+      <w:r>
+        <w:rPr>
+          <w:b/>
+          <w:bCs/>
+          <w:sz w:val="24"/>
+          <w:szCs w:val="24"/>
+        </w:rPr>
+        <w:t>)</w:t>
+      </w:r>
+    </w:p>
+    <w:p>
+      <w:pPr>
+        <w:pStyle w:val="LO-normal"/>
+        <w:widowControl/>
+        <w:suppressAutoHyphens w:val="0"/>
+        <w:spacing w:line="360" w:lineRule="auto"/>
+        <w:ind w:firstLine="851"/>
+        <w:jc w:val="both"/>
+        <w:rPr>
+          <w:color w:val="000000"/>
+          <w:sz w:val="24"/>
+          <w:szCs w:val="24"/>
+        </w:rPr>
+      </w:pPr>
+      <w:r>
+        <w:rPr>
+          <w:color w:val="000000"/>
+          <w:sz w:val="24"/>
+          <w:szCs w:val="24"/>
+        </w:rPr>
+        <w:t xml:space="preserve">A série de filmes "Star Wars" inspirou a estética do jogo, incluindo a escolha de cores e a ambientação futurística. </w:t>
+      </w:r>
+      <w:r>
+        <w:rPr>
+          <w:sz w:val="24"/>
+          <w:szCs w:val="24"/>
+        </w:rPr>
+        <w:t xml:space="preserve">Referência: ( </w:t>
+      </w:r>
+      <w:hyperlink r:id="rId35" w:history="1">
+        <w:r>
+          <w:rPr>
+            <w:rStyle w:val="Hyperlink"/>
+            <w:sz w:val="24"/>
+            <w:szCs w:val="24"/>
+          </w:rPr>
+          <w:t>https://pt.wikipedia.org/wiki/Star_Wars</w:t>
+        </w:r>
+      </w:hyperlink>
+      <w:r>
+        <w:rPr>
+          <w:sz w:val="24"/>
+          <w:szCs w:val="24"/>
+        </w:rPr>
+        <w:t>)</w:t>
+      </w:r>
+    </w:p>
+    <w:p>
+      <w:pPr>
+        <w:pStyle w:val="LO-normal"/>
+        <w:widowControl/>
+        <w:suppressAutoHyphens w:val="0"/>
+        <w:spacing w:line="360" w:lineRule="auto"/>
+        <w:ind w:firstLine="851"/>
+        <w:jc w:val="both"/>
+        <w:rPr>
+          <w:sz w:val="24"/>
+          <w:szCs w:val="24"/>
+        </w:rPr>
+      </w:pPr>
+      <w:r>
+        <w:rPr>
+          <w:color w:val="000000"/>
+          <w:sz w:val="24"/>
+          <w:szCs w:val="24"/>
+        </w:rPr>
+        <w:lastRenderedPageBreak/>
+        <w:t xml:space="preserve">O jogo "Flappy Bird" inspirou a mecânica de toque na tela para controlar a nave. </w:t>
+      </w:r>
+      <w:r>
+        <w:rPr>
+          <w:sz w:val="24"/>
+          <w:szCs w:val="24"/>
+        </w:rPr>
+        <w:t>Referência: (</w:t>
+      </w:r>
+      <w:hyperlink r:id="rId36" w:history="1">
+        <w:r>
+          <w:rPr>
+            <w:rStyle w:val="Hyperlink"/>
+            <w:sz w:val="24"/>
+            <w:szCs w:val="24"/>
+          </w:rPr>
+          <w:t>https://pt.wikipedia.org/wiki/Flappy_Bird</w:t>
+        </w:r>
+      </w:hyperlink>
+      <w:r>
+        <w:rPr>
+          <w:sz w:val="24"/>
+          <w:szCs w:val="24"/>
+        </w:rPr>
+        <w:t>)</w:t>
+      </w:r>
+    </w:p>
+    <w:p>
+      <w:pPr>
+        <w:pStyle w:val="LO-normal"/>
+        <w:spacing w:before="146" w:line="360" w:lineRule="auto"/>
+        <w:ind w:right="1331"/>
+        <w:rPr>
+          <w:color w:val="000000"/>
+          <w:sz w:val="24"/>
+          <w:szCs w:val="24"/>
+        </w:rPr>
+      </w:pPr>
     </w:p>
     <w:sectPr>
       <w:footerReference w:type="default" r:id="rId37"/>
@@ -11391,6 +11367,7 @@
     <w:name w:val="heading 1"/>
     <w:basedOn w:val="LO-normal"/>
     <w:next w:val="LO-normal"/>
+    <w:link w:val="Ttulo1Char"/>
     <w:uiPriority w:val="9"/>
     <w:qFormat/>
     <w:pPr>
@@ -11813,6 +11790,19 @@
       <w:szCs w:val="18"/>
     </w:rPr>
   </w:style>
+  <w:style w:type="character" w:customStyle="1" w:styleId="Ttulo1Char">
+    <w:name w:val="Título 1 Char"/>
+    <w:basedOn w:val="Fontepargpadro"/>
+    <w:link w:val="Ttulo1"/>
+    <w:uiPriority w:val="9"/>
+    <w:rsid w:val="00044AD5"/>
+    <w:rPr>
+      <w:rFonts w:ascii="Arial" w:eastAsia="Arial" w:hAnsi="Arial" w:cs="Arial"/>
+      <w:b/>
+      <w:sz w:val="28"/>
+      <w:szCs w:val="28"/>
+    </w:rPr>
+  </w:style>
 </w:styles>
 </file>
 

</xml_diff>

<commit_message>
4 - Colocar as características da nave espacial do jogador com marcadores/bullets ok
</commit_message>
<xml_diff>
--- a/doc/Gdd Space Dodger.docx
+++ b/doc/Gdd Space Dodger.docx
@@ -8,7 +8,7 @@
         <w:spacing w:before="88"/>
         <w:ind w:left="1925" w:firstLine="0"/>
       </w:pPr>
-      <w:bookmarkStart w:id="0" w:name="_Toc137887534"/>
+      <w:bookmarkStart w:id="0" w:name="_Toc139876060"/>
       <w:r>
         <w:rPr>
           <w:noProof/>
@@ -70,7 +70,7 @@
         <w:spacing w:before="167" w:line="360" w:lineRule="auto"/>
         <w:ind w:left="1925" w:right="9"/>
       </w:pPr>
-      <w:bookmarkStart w:id="1" w:name="_Toc137887535"/>
+      <w:bookmarkStart w:id="1" w:name="_Toc139876061"/>
       <w:r>
         <w:t>Faculdade CESGRANRIO – FACESG – Projeto Integrador VI  Projeto de Jogos Digitais – 1º Semestre de 2023</w:t>
       </w:r>
@@ -368,7 +368,7 @@
         <w:spacing w:before="480" w:after="2" w:line="360" w:lineRule="auto"/>
         <w:ind w:left="4657"/>
       </w:pPr>
-      <w:bookmarkStart w:id="2" w:name="_Toc137887536"/>
+      <w:bookmarkStart w:id="2" w:name="_Toc139876062"/>
       <w:r>
         <w:t>Equipe de Desenvolver, Grupo A:</w:t>
       </w:r>
@@ -449,7 +449,7 @@
         <w:spacing w:before="0" w:line="360" w:lineRule="auto"/>
         <w:ind w:left="4657"/>
       </w:pPr>
-      <w:bookmarkStart w:id="3" w:name="_Toc137887537"/>
+      <w:bookmarkStart w:id="3" w:name="_Toc139876063"/>
       <w:r>
         <w:t>Orientação</w:t>
       </w:r>
@@ -676,7 +676,7 @@
           <w:docGrid w:linePitch="100" w:charSpace="4096"/>
         </w:sectPr>
       </w:pPr>
-      <w:bookmarkStart w:id="4" w:name="_Toc137887538"/>
+      <w:bookmarkStart w:id="4" w:name="_Toc139876064"/>
       <w:r>
         <w:t>RIO DE JANEIRO 2023</w:t>
       </w:r>
@@ -794,7 +794,7 @@
             <w:noProof/>
             <w:webHidden/>
           </w:rPr>
-          <w:t>6</w:t>
+          <w:t>3</w:t>
         </w:r>
         <w:r>
           <w:rPr>
@@ -869,7 +869,7 @@
             <w:noProof/>
             <w:webHidden/>
           </w:rPr>
-          <w:t>7</w:t>
+          <w:t>6</w:t>
         </w:r>
         <w:r>
           <w:rPr>
@@ -944,7 +944,7 @@
             <w:noProof/>
             <w:webHidden/>
           </w:rPr>
-          <w:t>12</w:t>
+          <w:t>10</w:t>
         </w:r>
         <w:r>
           <w:rPr>
@@ -1019,7 +1019,7 @@
             <w:noProof/>
             <w:webHidden/>
           </w:rPr>
-          <w:t>13</w:t>
+          <w:t>11</w:t>
         </w:r>
         <w:r>
           <w:rPr>
@@ -1053,7 +1053,17 @@
             <w:bCs/>
             <w:noProof/>
           </w:rPr>
-          <w:t>Figura 5 - Inimigo principal do jogo - nave espacial</w:t>
+          <w:t xml:space="preserve">Figura 5 - Inimigo principal do jogo - nave </w:t>
+        </w:r>
+        <w:r>
+          <w:rPr>
+            <w:rStyle w:val="Hyperlink"/>
+            <w:b/>
+            <w:bCs/>
+            <w:noProof/>
+            <w:u w:val="none"/>
+          </w:rPr>
+          <w:t>espacial</w:t>
         </w:r>
         <w:r>
           <w:rPr>
@@ -1094,7 +1104,7 @@
             <w:noProof/>
             <w:webHidden/>
           </w:rPr>
-          <w:t>13</w:t>
+          <w:t>12</w:t>
         </w:r>
         <w:r>
           <w:rPr>
@@ -1169,7 +1179,7 @@
             <w:noProof/>
             <w:webHidden/>
           </w:rPr>
-          <w:t>14</w:t>
+          <w:t>13</w:t>
         </w:r>
         <w:r>
           <w:rPr>
@@ -1202,6 +1212,9 @@
         </w:rPr>
         <w:fldChar w:fldCharType="end"/>
       </w:r>
+      <w:bookmarkStart w:id="5" w:name="_Ref135127070"/>
+      <w:bookmarkStart w:id="6" w:name="_Toc135126623"/>
+      <w:bookmarkStart w:id="7" w:name="_Toc135129526"/>
     </w:p>
     <w:p>
       <w:pPr>
@@ -1230,12 +1243,12 @@
         <w:ind w:left="194" w:right="251" w:firstLine="0"/>
         <w:jc w:val="center"/>
       </w:pPr>
-      <w:bookmarkStart w:id="5" w:name="_Toc137887539"/>
+      <w:bookmarkStart w:id="8" w:name="_Toc139876065"/>
       <w:r>
         <w:lastRenderedPageBreak/>
         <w:t>SUMÁRIO</w:t>
       </w:r>
-      <w:bookmarkEnd w:id="5"/>
+      <w:bookmarkEnd w:id="8"/>
     </w:p>
     <w:p>
       <w:pPr>
@@ -1323,7 +1336,7 @@
             </w:rPr>
             <w:fldChar w:fldCharType="separate"/>
           </w:r>
-          <w:hyperlink w:anchor="_Toc137887534" w:history="1">
+          <w:hyperlink w:anchor="_Toc139876060" w:history="1">
             <w:r>
               <w:rPr>
                 <w:rStyle w:val="Hyperlink"/>
@@ -1350,7 +1363,7 @@
                 <w:noProof/>
                 <w:webHidden/>
               </w:rPr>
-              <w:instrText xml:space="preserve"> PAGEREF _Toc137887534 \h </w:instrText>
+              <w:instrText xml:space="preserve"> PAGEREF _Toc139876060 \h </w:instrText>
             </w:r>
             <w:r>
               <w:rPr>
@@ -1396,7 +1409,7 @@
               <w14:ligatures w14:val="standardContextual"/>
             </w:rPr>
           </w:pPr>
-          <w:hyperlink w:anchor="_Toc137887535" w:history="1">
+          <w:hyperlink w:anchor="_Toc139876061" w:history="1">
             <w:r>
               <w:rPr>
                 <w:rStyle w:val="Hyperlink"/>
@@ -1423,7 +1436,7 @@
                 <w:noProof/>
                 <w:webHidden/>
               </w:rPr>
-              <w:instrText xml:space="preserve"> PAGEREF _Toc137887535 \h </w:instrText>
+              <w:instrText xml:space="preserve"> PAGEREF _Toc139876061 \h </w:instrText>
             </w:r>
             <w:r>
               <w:rPr>
@@ -1469,7 +1482,7 @@
               <w14:ligatures w14:val="standardContextual"/>
             </w:rPr>
           </w:pPr>
-          <w:hyperlink w:anchor="_Toc137887536" w:history="1">
+          <w:hyperlink w:anchor="_Toc139876062" w:history="1">
             <w:r>
               <w:rPr>
                 <w:rStyle w:val="Hyperlink"/>
@@ -1496,7 +1509,7 @@
                 <w:noProof/>
                 <w:webHidden/>
               </w:rPr>
-              <w:instrText xml:space="preserve"> PAGEREF _Toc137887536 \h </w:instrText>
+              <w:instrText xml:space="preserve"> PAGEREF _Toc139876062 \h </w:instrText>
             </w:r>
             <w:r>
               <w:rPr>
@@ -1542,7 +1555,7 @@
               <w14:ligatures w14:val="standardContextual"/>
             </w:rPr>
           </w:pPr>
-          <w:hyperlink w:anchor="_Toc137887537" w:history="1">
+          <w:hyperlink w:anchor="_Toc139876063" w:history="1">
             <w:r>
               <w:rPr>
                 <w:rStyle w:val="Hyperlink"/>
@@ -1569,7 +1582,7 @@
                 <w:noProof/>
                 <w:webHidden/>
               </w:rPr>
-              <w:instrText xml:space="preserve"> PAGEREF _Toc137887537 \h </w:instrText>
+              <w:instrText xml:space="preserve"> PAGEREF _Toc139876063 \h </w:instrText>
             </w:r>
             <w:r>
               <w:rPr>
@@ -1615,7 +1628,7 @@
               <w14:ligatures w14:val="standardContextual"/>
             </w:rPr>
           </w:pPr>
-          <w:hyperlink w:anchor="_Toc137887538" w:history="1">
+          <w:hyperlink w:anchor="_Toc139876064" w:history="1">
             <w:r>
               <w:rPr>
                 <w:rStyle w:val="Hyperlink"/>
@@ -1642,7 +1655,7 @@
                 <w:noProof/>
                 <w:webHidden/>
               </w:rPr>
-              <w:instrText xml:space="preserve"> PAGEREF _Toc137887538 \h </w:instrText>
+              <w:instrText xml:space="preserve"> PAGEREF _Toc139876064 \h </w:instrText>
             </w:r>
             <w:r>
               <w:rPr>
@@ -1688,7 +1701,7 @@
               <w14:ligatures w14:val="standardContextual"/>
             </w:rPr>
           </w:pPr>
-          <w:hyperlink w:anchor="_Toc137887539" w:history="1">
+          <w:hyperlink w:anchor="_Toc139876065" w:history="1">
             <w:r>
               <w:rPr>
                 <w:rStyle w:val="Hyperlink"/>
@@ -1715,7 +1728,7 @@
                 <w:noProof/>
                 <w:webHidden/>
               </w:rPr>
-              <w:instrText xml:space="preserve"> PAGEREF _Toc137887539 \h </w:instrText>
+              <w:instrText xml:space="preserve"> PAGEREF _Toc139876065 \h </w:instrText>
             </w:r>
             <w:r>
               <w:rPr>
@@ -1762,7 +1775,7 @@
               <w14:ligatures w14:val="standardContextual"/>
             </w:rPr>
           </w:pPr>
-          <w:hyperlink w:anchor="_Toc137887540" w:history="1">
+          <w:hyperlink w:anchor="_Toc139876066" w:history="1">
             <w:r>
               <w:rPr>
                 <w:rStyle w:val="Hyperlink"/>
@@ -1807,7 +1820,7 @@
                 <w:noProof/>
                 <w:webHidden/>
               </w:rPr>
-              <w:instrText xml:space="preserve"> PAGEREF _Toc137887540 \h </w:instrText>
+              <w:instrText xml:space="preserve"> PAGEREF _Toc139876066 \h </w:instrText>
             </w:r>
             <w:r>
               <w:rPr>
@@ -1854,7 +1867,7 @@
               <w14:ligatures w14:val="standardContextual"/>
             </w:rPr>
           </w:pPr>
-          <w:hyperlink w:anchor="_Toc137887541" w:history="1">
+          <w:hyperlink w:anchor="_Toc139876067" w:history="1">
             <w:r>
               <w:rPr>
                 <w:rStyle w:val="Hyperlink"/>
@@ -1899,7 +1912,7 @@
                 <w:noProof/>
                 <w:webHidden/>
               </w:rPr>
-              <w:instrText xml:space="preserve"> PAGEREF _Toc137887541 \h </w:instrText>
+              <w:instrText xml:space="preserve"> PAGEREF _Toc139876067 \h </w:instrText>
             </w:r>
             <w:r>
               <w:rPr>
@@ -1946,7 +1959,7 @@
               <w14:ligatures w14:val="standardContextual"/>
             </w:rPr>
           </w:pPr>
-          <w:hyperlink w:anchor="_Toc137887542" w:history="1">
+          <w:hyperlink w:anchor="_Toc139876068" w:history="1">
             <w:r>
               <w:rPr>
                 <w:rStyle w:val="Hyperlink"/>
@@ -1991,7 +2004,7 @@
                 <w:noProof/>
                 <w:webHidden/>
               </w:rPr>
-              <w:instrText xml:space="preserve"> PAGEREF _Toc137887542 \h </w:instrText>
+              <w:instrText xml:space="preserve"> PAGEREF _Toc139876068 \h </w:instrText>
             </w:r>
             <w:r>
               <w:rPr>
@@ -2038,7 +2051,7 @@
               <w14:ligatures w14:val="standardContextual"/>
             </w:rPr>
           </w:pPr>
-          <w:hyperlink w:anchor="_Toc137887543" w:history="1">
+          <w:hyperlink w:anchor="_Toc139876069" w:history="1">
             <w:r>
               <w:rPr>
                 <w:rStyle w:val="Hyperlink"/>
@@ -2083,7 +2096,7 @@
                 <w:noProof/>
                 <w:webHidden/>
               </w:rPr>
-              <w:instrText xml:space="preserve"> PAGEREF _Toc137887543 \h </w:instrText>
+              <w:instrText xml:space="preserve"> PAGEREF _Toc139876069 \h </w:instrText>
             </w:r>
             <w:r>
               <w:rPr>
@@ -2130,7 +2143,7 @@
               <w14:ligatures w14:val="standardContextual"/>
             </w:rPr>
           </w:pPr>
-          <w:hyperlink w:anchor="_Toc137887544" w:history="1">
+          <w:hyperlink w:anchor="_Toc139876070" w:history="1">
             <w:r>
               <w:rPr>
                 <w:rStyle w:val="Hyperlink"/>
@@ -2175,7 +2188,7 @@
                 <w:noProof/>
                 <w:webHidden/>
               </w:rPr>
-              <w:instrText xml:space="preserve"> PAGEREF _Toc137887544 \h </w:instrText>
+              <w:instrText xml:space="preserve"> PAGEREF _Toc139876070 \h </w:instrText>
             </w:r>
             <w:r>
               <w:rPr>
@@ -2222,7 +2235,7 @@
               <w14:ligatures w14:val="standardContextual"/>
             </w:rPr>
           </w:pPr>
-          <w:hyperlink w:anchor="_Toc137887545" w:history="1">
+          <w:hyperlink w:anchor="_Toc139876071" w:history="1">
             <w:r>
               <w:rPr>
                 <w:rStyle w:val="Hyperlink"/>
@@ -2267,7 +2280,7 @@
                 <w:noProof/>
                 <w:webHidden/>
               </w:rPr>
-              <w:instrText xml:space="preserve"> PAGEREF _Toc137887545 \h </w:instrText>
+              <w:instrText xml:space="preserve"> PAGEREF _Toc139876071 \h </w:instrText>
             </w:r>
             <w:r>
               <w:rPr>
@@ -2314,7 +2327,7 @@
               <w14:ligatures w14:val="standardContextual"/>
             </w:rPr>
           </w:pPr>
-          <w:hyperlink w:anchor="_Toc137887546" w:history="1">
+          <w:hyperlink w:anchor="_Toc139876072" w:history="1">
             <w:r>
               <w:rPr>
                 <w:rStyle w:val="Hyperlink"/>
@@ -2359,7 +2372,7 @@
                 <w:noProof/>
                 <w:webHidden/>
               </w:rPr>
-              <w:instrText xml:space="preserve"> PAGEREF _Toc137887546 \h </w:instrText>
+              <w:instrText xml:space="preserve"> PAGEREF _Toc139876072 \h </w:instrText>
             </w:r>
             <w:r>
               <w:rPr>
@@ -2406,7 +2419,7 @@
               <w14:ligatures w14:val="standardContextual"/>
             </w:rPr>
           </w:pPr>
-          <w:hyperlink w:anchor="_Toc137887547" w:history="1">
+          <w:hyperlink w:anchor="_Toc139876073" w:history="1">
             <w:r>
               <w:rPr>
                 <w:rStyle w:val="Hyperlink"/>
@@ -2451,7 +2464,7 @@
                 <w:noProof/>
                 <w:webHidden/>
               </w:rPr>
-              <w:instrText xml:space="preserve"> PAGEREF _Toc137887547 \h </w:instrText>
+              <w:instrText xml:space="preserve"> PAGEREF _Toc139876073 \h </w:instrText>
             </w:r>
             <w:r>
               <w:rPr>
@@ -2498,7 +2511,7 @@
               <w14:ligatures w14:val="standardContextual"/>
             </w:rPr>
           </w:pPr>
-          <w:hyperlink w:anchor="_Toc137887548" w:history="1">
+          <w:hyperlink w:anchor="_Toc139876074" w:history="1">
             <w:r>
               <w:rPr>
                 <w:rStyle w:val="Hyperlink"/>
@@ -2543,7 +2556,7 @@
                 <w:noProof/>
                 <w:webHidden/>
               </w:rPr>
-              <w:instrText xml:space="preserve"> PAGEREF _Toc137887548 \h </w:instrText>
+              <w:instrText xml:space="preserve"> PAGEREF _Toc139876074 \h </w:instrText>
             </w:r>
             <w:r>
               <w:rPr>
@@ -2590,7 +2603,7 @@
               <w14:ligatures w14:val="standardContextual"/>
             </w:rPr>
           </w:pPr>
-          <w:hyperlink w:anchor="_Toc137887549" w:history="1">
+          <w:hyperlink w:anchor="_Toc139876075" w:history="1">
             <w:r>
               <w:rPr>
                 <w:rStyle w:val="Hyperlink"/>
@@ -2635,7 +2648,7 @@
                 <w:noProof/>
                 <w:webHidden/>
               </w:rPr>
-              <w:instrText xml:space="preserve"> PAGEREF _Toc137887549 \h </w:instrText>
+              <w:instrText xml:space="preserve"> PAGEREF _Toc139876075 \h </w:instrText>
             </w:r>
             <w:r>
               <w:rPr>
@@ -2682,7 +2695,7 @@
               <w14:ligatures w14:val="standardContextual"/>
             </w:rPr>
           </w:pPr>
-          <w:hyperlink w:anchor="_Toc137887550" w:history="1">
+          <w:hyperlink w:anchor="_Toc139876076" w:history="1">
             <w:r>
               <w:rPr>
                 <w:rStyle w:val="Hyperlink"/>
@@ -2727,7 +2740,7 @@
                 <w:noProof/>
                 <w:webHidden/>
               </w:rPr>
-              <w:instrText xml:space="preserve"> PAGEREF _Toc137887550 \h </w:instrText>
+              <w:instrText xml:space="preserve"> PAGEREF _Toc139876076 \h </w:instrText>
             </w:r>
             <w:r>
               <w:rPr>
@@ -2774,7 +2787,7 @@
               <w14:ligatures w14:val="standardContextual"/>
             </w:rPr>
           </w:pPr>
-          <w:hyperlink w:anchor="_Toc137887551" w:history="1">
+          <w:hyperlink w:anchor="_Toc139876077" w:history="1">
             <w:r>
               <w:rPr>
                 <w:rStyle w:val="Hyperlink"/>
@@ -2819,7 +2832,7 @@
                 <w:noProof/>
                 <w:webHidden/>
               </w:rPr>
-              <w:instrText xml:space="preserve"> PAGEREF _Toc137887551 \h </w:instrText>
+              <w:instrText xml:space="preserve"> PAGEREF _Toc139876077 \h </w:instrText>
             </w:r>
             <w:r>
               <w:rPr>
@@ -2866,7 +2879,7 @@
               <w14:ligatures w14:val="standardContextual"/>
             </w:rPr>
           </w:pPr>
-          <w:hyperlink w:anchor="_Toc137887552" w:history="1">
+          <w:hyperlink w:anchor="_Toc139876078" w:history="1">
             <w:r>
               <w:rPr>
                 <w:rStyle w:val="Hyperlink"/>
@@ -2911,7 +2924,7 @@
                 <w:noProof/>
                 <w:webHidden/>
               </w:rPr>
-              <w:instrText xml:space="preserve"> PAGEREF _Toc137887552 \h </w:instrText>
+              <w:instrText xml:space="preserve"> PAGEREF _Toc139876078 \h </w:instrText>
             </w:r>
             <w:r>
               <w:rPr>
@@ -2958,7 +2971,7 @@
               <w14:ligatures w14:val="standardContextual"/>
             </w:rPr>
           </w:pPr>
-          <w:hyperlink w:anchor="_Toc137887553" w:history="1">
+          <w:hyperlink w:anchor="_Toc139876079" w:history="1">
             <w:r>
               <w:rPr>
                 <w:rStyle w:val="Hyperlink"/>
@@ -3003,7 +3016,7 @@
                 <w:noProof/>
                 <w:webHidden/>
               </w:rPr>
-              <w:instrText xml:space="preserve"> PAGEREF _Toc137887553 \h </w:instrText>
+              <w:instrText xml:space="preserve"> PAGEREF _Toc139876079 \h </w:instrText>
             </w:r>
             <w:r>
               <w:rPr>
@@ -3050,7 +3063,7 @@
               <w14:ligatures w14:val="standardContextual"/>
             </w:rPr>
           </w:pPr>
-          <w:hyperlink w:anchor="_Toc137887554" w:history="1">
+          <w:hyperlink w:anchor="_Toc139876080" w:history="1">
             <w:r>
               <w:rPr>
                 <w:rStyle w:val="Hyperlink"/>
@@ -3095,7 +3108,7 @@
                 <w:noProof/>
                 <w:webHidden/>
               </w:rPr>
-              <w:instrText xml:space="preserve"> PAGEREF _Toc137887554 \h </w:instrText>
+              <w:instrText xml:space="preserve"> PAGEREF _Toc139876080 \h </w:instrText>
             </w:r>
             <w:r>
               <w:rPr>
@@ -3142,7 +3155,7 @@
               <w14:ligatures w14:val="standardContextual"/>
             </w:rPr>
           </w:pPr>
-          <w:hyperlink w:anchor="_Toc137887555" w:history="1">
+          <w:hyperlink w:anchor="_Toc139876081" w:history="1">
             <w:r>
               <w:rPr>
                 <w:rStyle w:val="Hyperlink"/>
@@ -3187,7 +3200,7 @@
                 <w:noProof/>
                 <w:webHidden/>
               </w:rPr>
-              <w:instrText xml:space="preserve"> PAGEREF _Toc137887555 \h </w:instrText>
+              <w:instrText xml:space="preserve"> PAGEREF _Toc139876081 \h </w:instrText>
             </w:r>
             <w:r>
               <w:rPr>
@@ -3234,7 +3247,7 @@
               <w14:ligatures w14:val="standardContextual"/>
             </w:rPr>
           </w:pPr>
-          <w:hyperlink w:anchor="_Toc137887556" w:history="1">
+          <w:hyperlink w:anchor="_Toc139876082" w:history="1">
             <w:r>
               <w:rPr>
                 <w:rStyle w:val="Hyperlink"/>
@@ -3279,7 +3292,7 @@
                 <w:noProof/>
                 <w:webHidden/>
               </w:rPr>
-              <w:instrText xml:space="preserve"> PAGEREF _Toc137887556 \h </w:instrText>
+              <w:instrText xml:space="preserve"> PAGEREF _Toc139876082 \h </w:instrText>
             </w:r>
             <w:r>
               <w:rPr>
@@ -3326,7 +3339,7 @@
               <w14:ligatures w14:val="standardContextual"/>
             </w:rPr>
           </w:pPr>
-          <w:hyperlink w:anchor="_Toc137887557" w:history="1">
+          <w:hyperlink w:anchor="_Toc139876083" w:history="1">
             <w:r>
               <w:rPr>
                 <w:rStyle w:val="Hyperlink"/>
@@ -3371,7 +3384,7 @@
                 <w:noProof/>
                 <w:webHidden/>
               </w:rPr>
-              <w:instrText xml:space="preserve"> PAGEREF _Toc137887557 \h </w:instrText>
+              <w:instrText xml:space="preserve"> PAGEREF _Toc139876083 \h </w:instrText>
             </w:r>
             <w:r>
               <w:rPr>
@@ -3418,7 +3431,7 @@
               <w14:ligatures w14:val="standardContextual"/>
             </w:rPr>
           </w:pPr>
-          <w:hyperlink w:anchor="_Toc137887558" w:history="1">
+          <w:hyperlink w:anchor="_Toc139876084" w:history="1">
             <w:r>
               <w:rPr>
                 <w:rStyle w:val="Hyperlink"/>
@@ -3442,7 +3455,7 @@
                 <w:rStyle w:val="Hyperlink"/>
                 <w:noProof/>
               </w:rPr>
-              <w:t>DETALHAMENTO TÉCNICO</w:t>
+              <w:t>CONCEPT ARTS E SPRITES</w:t>
             </w:r>
             <w:r>
               <w:rPr>
@@ -3463,7 +3476,7 @@
                 <w:noProof/>
                 <w:webHidden/>
               </w:rPr>
-              <w:instrText xml:space="preserve"> PAGEREF _Toc137887558 \h </w:instrText>
+              <w:instrText xml:space="preserve"> PAGEREF _Toc139876084 \h </w:instrText>
             </w:r>
             <w:r>
               <w:rPr>
@@ -3510,13 +3523,13 @@
               <w14:ligatures w14:val="standardContextual"/>
             </w:rPr>
           </w:pPr>
-          <w:hyperlink w:anchor="_Toc137887559" w:history="1">
+          <w:hyperlink w:anchor="_Toc139876085" w:history="1">
             <w:r>
               <w:rPr>
                 <w:rStyle w:val="Hyperlink"/>
                 <w:noProof/>
               </w:rPr>
-              <w:t>4.2</w:t>
+              <w:t>4.1</w:t>
             </w:r>
             <w:r>
               <w:rPr>
@@ -3534,7 +3547,7 @@
                 <w:rStyle w:val="Hyperlink"/>
                 <w:noProof/>
               </w:rPr>
-              <w:t>HARDWARE</w:t>
+              <w:t>PERSONAGENS</w:t>
             </w:r>
             <w:r>
               <w:rPr>
@@ -3555,7 +3568,7 @@
                 <w:noProof/>
                 <w:webHidden/>
               </w:rPr>
-              <w:instrText xml:space="preserve"> PAGEREF _Toc137887559 \h </w:instrText>
+              <w:instrText xml:space="preserve"> PAGEREF _Toc139876085 \h </w:instrText>
             </w:r>
             <w:r>
               <w:rPr>
@@ -3576,6 +3589,374 @@
                 <w:webHidden/>
               </w:rPr>
               <w:t>10</w:t>
+            </w:r>
+            <w:r>
+              <w:rPr>
+                <w:noProof/>
+                <w:webHidden/>
+              </w:rPr>
+              <w:fldChar w:fldCharType="end"/>
+            </w:r>
+          </w:hyperlink>
+        </w:p>
+        <w:p>
+          <w:pPr>
+            <w:pStyle w:val="Sumrio1"/>
+            <w:tabs>
+              <w:tab w:val="left" w:pos="880"/>
+              <w:tab w:val="right" w:leader="dot" w:pos="8777"/>
+            </w:tabs>
+            <w:rPr>
+              <w:rFonts w:asciiTheme="minorHAnsi" w:eastAsiaTheme="minorEastAsia" w:hAnsiTheme="minorHAnsi" w:cstheme="minorBidi"/>
+              <w:noProof/>
+              <w:kern w:val="2"/>
+              <w:szCs w:val="22"/>
+              <w:lang w:val="pt-BR" w:eastAsia="pt-BR" w:bidi="ar-SA"/>
+              <w14:ligatures w14:val="standardContextual"/>
+            </w:rPr>
+          </w:pPr>
+          <w:hyperlink w:anchor="_Toc139876086" w:history="1">
+            <w:r>
+              <w:rPr>
+                <w:rStyle w:val="Hyperlink"/>
+                <w:noProof/>
+              </w:rPr>
+              <w:t>4.1.2</w:t>
+            </w:r>
+            <w:r>
+              <w:rPr>
+                <w:rFonts w:asciiTheme="minorHAnsi" w:eastAsiaTheme="minorEastAsia" w:hAnsiTheme="minorHAnsi" w:cstheme="minorBidi"/>
+                <w:noProof/>
+                <w:kern w:val="2"/>
+                <w:szCs w:val="22"/>
+                <w:lang w:val="pt-BR" w:eastAsia="pt-BR" w:bidi="ar-SA"/>
+                <w14:ligatures w14:val="standardContextual"/>
+              </w:rPr>
+              <w:tab/>
+            </w:r>
+            <w:r>
+              <w:rPr>
+                <w:rStyle w:val="Hyperlink"/>
+                <w:noProof/>
+              </w:rPr>
+              <w:t>INIMIGOS</w:t>
+            </w:r>
+            <w:r>
+              <w:rPr>
+                <w:noProof/>
+                <w:webHidden/>
+              </w:rPr>
+              <w:tab/>
+            </w:r>
+            <w:r>
+              <w:rPr>
+                <w:noProof/>
+                <w:webHidden/>
+              </w:rPr>
+              <w:fldChar w:fldCharType="begin"/>
+            </w:r>
+            <w:r>
+              <w:rPr>
+                <w:noProof/>
+                <w:webHidden/>
+              </w:rPr>
+              <w:instrText xml:space="preserve"> PAGEREF _Toc139876086 \h </w:instrText>
+            </w:r>
+            <w:r>
+              <w:rPr>
+                <w:noProof/>
+                <w:webHidden/>
+              </w:rPr>
+            </w:r>
+            <w:r>
+              <w:rPr>
+                <w:noProof/>
+                <w:webHidden/>
+              </w:rPr>
+              <w:fldChar w:fldCharType="separate"/>
+            </w:r>
+            <w:r>
+              <w:rPr>
+                <w:noProof/>
+                <w:webHidden/>
+              </w:rPr>
+              <w:t>11</w:t>
+            </w:r>
+            <w:r>
+              <w:rPr>
+                <w:noProof/>
+                <w:webHidden/>
+              </w:rPr>
+              <w:fldChar w:fldCharType="end"/>
+            </w:r>
+          </w:hyperlink>
+        </w:p>
+        <w:p>
+          <w:pPr>
+            <w:pStyle w:val="Sumrio1"/>
+            <w:tabs>
+              <w:tab w:val="left" w:pos="880"/>
+              <w:tab w:val="right" w:leader="dot" w:pos="8777"/>
+            </w:tabs>
+            <w:rPr>
+              <w:rFonts w:asciiTheme="minorHAnsi" w:eastAsiaTheme="minorEastAsia" w:hAnsiTheme="minorHAnsi" w:cstheme="minorBidi"/>
+              <w:noProof/>
+              <w:kern w:val="2"/>
+              <w:szCs w:val="22"/>
+              <w:lang w:val="pt-BR" w:eastAsia="pt-BR" w:bidi="ar-SA"/>
+              <w14:ligatures w14:val="standardContextual"/>
+            </w:rPr>
+          </w:pPr>
+          <w:hyperlink w:anchor="_Toc139876087" w:history="1">
+            <w:r>
+              <w:rPr>
+                <w:rStyle w:val="Hyperlink"/>
+                <w:noProof/>
+              </w:rPr>
+              <w:t>4.1.3</w:t>
+            </w:r>
+            <w:r>
+              <w:rPr>
+                <w:rFonts w:asciiTheme="minorHAnsi" w:eastAsiaTheme="minorEastAsia" w:hAnsiTheme="minorHAnsi" w:cstheme="minorBidi"/>
+                <w:noProof/>
+                <w:kern w:val="2"/>
+                <w:szCs w:val="22"/>
+                <w:lang w:val="pt-BR" w:eastAsia="pt-BR" w:bidi="ar-SA"/>
+                <w14:ligatures w14:val="standardContextual"/>
+              </w:rPr>
+              <w:tab/>
+            </w:r>
+            <w:r>
+              <w:rPr>
+                <w:rStyle w:val="Hyperlink"/>
+                <w:noProof/>
+              </w:rPr>
+              <w:t>CENÁRIO</w:t>
+            </w:r>
+            <w:r>
+              <w:rPr>
+                <w:noProof/>
+                <w:webHidden/>
+              </w:rPr>
+              <w:tab/>
+            </w:r>
+            <w:r>
+              <w:rPr>
+                <w:noProof/>
+                <w:webHidden/>
+              </w:rPr>
+              <w:fldChar w:fldCharType="begin"/>
+            </w:r>
+            <w:r>
+              <w:rPr>
+                <w:noProof/>
+                <w:webHidden/>
+              </w:rPr>
+              <w:instrText xml:space="preserve"> PAGEREF _Toc139876087 \h </w:instrText>
+            </w:r>
+            <w:r>
+              <w:rPr>
+                <w:noProof/>
+                <w:webHidden/>
+              </w:rPr>
+            </w:r>
+            <w:r>
+              <w:rPr>
+                <w:noProof/>
+                <w:webHidden/>
+              </w:rPr>
+              <w:fldChar w:fldCharType="separate"/>
+            </w:r>
+            <w:r>
+              <w:rPr>
+                <w:noProof/>
+                <w:webHidden/>
+              </w:rPr>
+              <w:t>13</w:t>
+            </w:r>
+            <w:r>
+              <w:rPr>
+                <w:noProof/>
+                <w:webHidden/>
+              </w:rPr>
+              <w:fldChar w:fldCharType="end"/>
+            </w:r>
+          </w:hyperlink>
+        </w:p>
+        <w:p>
+          <w:pPr>
+            <w:pStyle w:val="Sumrio1"/>
+            <w:tabs>
+              <w:tab w:val="left" w:pos="440"/>
+              <w:tab w:val="right" w:leader="dot" w:pos="8777"/>
+            </w:tabs>
+            <w:rPr>
+              <w:rFonts w:asciiTheme="minorHAnsi" w:eastAsiaTheme="minorEastAsia" w:hAnsiTheme="minorHAnsi" w:cstheme="minorBidi"/>
+              <w:noProof/>
+              <w:kern w:val="2"/>
+              <w:szCs w:val="22"/>
+              <w:lang w:val="pt-BR" w:eastAsia="pt-BR" w:bidi="ar-SA"/>
+              <w14:ligatures w14:val="standardContextual"/>
+            </w:rPr>
+          </w:pPr>
+          <w:hyperlink w:anchor="_Toc139876088" w:history="1">
+            <w:r>
+              <w:rPr>
+                <w:rStyle w:val="Hyperlink"/>
+                <w:noProof/>
+              </w:rPr>
+              <w:t>5</w:t>
+            </w:r>
+            <w:r>
+              <w:rPr>
+                <w:rFonts w:asciiTheme="minorHAnsi" w:eastAsiaTheme="minorEastAsia" w:hAnsiTheme="minorHAnsi" w:cstheme="minorBidi"/>
+                <w:noProof/>
+                <w:kern w:val="2"/>
+                <w:szCs w:val="22"/>
+                <w:lang w:val="pt-BR" w:eastAsia="pt-BR" w:bidi="ar-SA"/>
+                <w14:ligatures w14:val="standardContextual"/>
+              </w:rPr>
+              <w:tab/>
+            </w:r>
+            <w:r>
+              <w:rPr>
+                <w:rStyle w:val="Hyperlink"/>
+                <w:noProof/>
+              </w:rPr>
+              <w:t>CRONOGRAMA</w:t>
+            </w:r>
+            <w:r>
+              <w:rPr>
+                <w:noProof/>
+                <w:webHidden/>
+              </w:rPr>
+              <w:tab/>
+            </w:r>
+            <w:r>
+              <w:rPr>
+                <w:noProof/>
+                <w:webHidden/>
+              </w:rPr>
+              <w:fldChar w:fldCharType="begin"/>
+            </w:r>
+            <w:r>
+              <w:rPr>
+                <w:noProof/>
+                <w:webHidden/>
+              </w:rPr>
+              <w:instrText xml:space="preserve"> PAGEREF _Toc139876088 \h </w:instrText>
+            </w:r>
+            <w:r>
+              <w:rPr>
+                <w:noProof/>
+                <w:webHidden/>
+              </w:rPr>
+            </w:r>
+            <w:r>
+              <w:rPr>
+                <w:noProof/>
+                <w:webHidden/>
+              </w:rPr>
+              <w:fldChar w:fldCharType="separate"/>
+            </w:r>
+            <w:r>
+              <w:rPr>
+                <w:noProof/>
+                <w:webHidden/>
+              </w:rPr>
+              <w:t>15</w:t>
+            </w:r>
+            <w:r>
+              <w:rPr>
+                <w:noProof/>
+                <w:webHidden/>
+              </w:rPr>
+              <w:fldChar w:fldCharType="end"/>
+            </w:r>
+          </w:hyperlink>
+        </w:p>
+        <w:p>
+          <w:pPr>
+            <w:pStyle w:val="Sumrio1"/>
+            <w:tabs>
+              <w:tab w:val="left" w:pos="440"/>
+              <w:tab w:val="right" w:leader="dot" w:pos="8777"/>
+            </w:tabs>
+            <w:rPr>
+              <w:rFonts w:asciiTheme="minorHAnsi" w:eastAsiaTheme="minorEastAsia" w:hAnsiTheme="minorHAnsi" w:cstheme="minorBidi"/>
+              <w:noProof/>
+              <w:kern w:val="2"/>
+              <w:szCs w:val="22"/>
+              <w:lang w:val="pt-BR" w:eastAsia="pt-BR" w:bidi="ar-SA"/>
+              <w14:ligatures w14:val="standardContextual"/>
+            </w:rPr>
+          </w:pPr>
+          <w:hyperlink w:anchor="_Toc139876089" w:history="1">
+            <w:r>
+              <w:rPr>
+                <w:rStyle w:val="Hyperlink"/>
+                <w:noProof/>
+              </w:rPr>
+              <w:t>6</w:t>
+            </w:r>
+            <w:r>
+              <w:rPr>
+                <w:rFonts w:asciiTheme="minorHAnsi" w:eastAsiaTheme="minorEastAsia" w:hAnsiTheme="minorHAnsi" w:cstheme="minorBidi"/>
+                <w:noProof/>
+                <w:kern w:val="2"/>
+                <w:szCs w:val="22"/>
+                <w:lang w:val="pt-BR" w:eastAsia="pt-BR" w:bidi="ar-SA"/>
+                <w14:ligatures w14:val="standardContextual"/>
+              </w:rPr>
+              <w:tab/>
+            </w:r>
+            <w:r>
+              <w:rPr>
+                <w:rStyle w:val="Hyperlink"/>
+                <w:noProof/>
+              </w:rPr>
+              <w:t>DETALHAMENTO TÉCNICO</w:t>
+            </w:r>
+            <w:r>
+              <w:rPr>
+                <w:noProof/>
+                <w:webHidden/>
+              </w:rPr>
+              <w:tab/>
+            </w:r>
+            <w:r>
+              <w:rPr>
+                <w:noProof/>
+                <w:webHidden/>
+              </w:rPr>
+              <w:fldChar w:fldCharType="begin"/>
+            </w:r>
+            <w:r>
+              <w:rPr>
+                <w:noProof/>
+                <w:webHidden/>
+              </w:rPr>
+              <w:instrText xml:space="preserve"> PAGEREF _Toc139876089 \h </w:instrText>
+            </w:r>
+            <w:r>
+              <w:rPr>
+                <w:noProof/>
+                <w:webHidden/>
+              </w:rPr>
+            </w:r>
+            <w:r>
+              <w:rPr>
+                <w:noProof/>
+                <w:webHidden/>
+              </w:rPr>
+              <w:fldChar w:fldCharType="separate"/>
+            </w:r>
+            <w:r>
+              <w:rPr>
+                <w:noProof/>
+                <w:webHidden/>
+              </w:rPr>
+              <w:t>16</w:t>
             </w:r>
             <w:r>
               <w:rPr>
@@ -3602,13 +3983,13 @@
               <w14:ligatures w14:val="standardContextual"/>
             </w:rPr>
           </w:pPr>
-          <w:hyperlink w:anchor="_Toc137887560" w:history="1">
+          <w:hyperlink w:anchor="_Toc139876090" w:history="1">
             <w:r>
               <w:rPr>
                 <w:rStyle w:val="Hyperlink"/>
                 <w:noProof/>
               </w:rPr>
-              <w:t>4.3</w:t>
+              <w:t>6.2</w:t>
             </w:r>
             <w:r>
               <w:rPr>
@@ -3626,7 +4007,7 @@
                 <w:rStyle w:val="Hyperlink"/>
                 <w:noProof/>
               </w:rPr>
-              <w:t>SOFTWARE</w:t>
+              <w:t>HARDWARE</w:t>
             </w:r>
             <w:r>
               <w:rPr>
@@ -3647,7 +4028,7 @@
                 <w:noProof/>
                 <w:webHidden/>
               </w:rPr>
-              <w:instrText xml:space="preserve"> PAGEREF _Toc137887560 \h </w:instrText>
+              <w:instrText xml:space="preserve"> PAGEREF _Toc139876090 \h </w:instrText>
             </w:r>
             <w:r>
               <w:rPr>
@@ -3667,7 +4048,7 @@
                 <w:noProof/>
                 <w:webHidden/>
               </w:rPr>
-              <w:t>10</w:t>
+              <w:t>16</w:t>
             </w:r>
             <w:r>
               <w:rPr>
@@ -3694,13 +4075,13 @@
               <w14:ligatures w14:val="standardContextual"/>
             </w:rPr>
           </w:pPr>
-          <w:hyperlink w:anchor="_Toc137887561" w:history="1">
+          <w:hyperlink w:anchor="_Toc139876091" w:history="1">
             <w:r>
               <w:rPr>
                 <w:rStyle w:val="Hyperlink"/>
                 <w:noProof/>
               </w:rPr>
-              <w:t>4.4</w:t>
+              <w:t>6.3</w:t>
             </w:r>
             <w:r>
               <w:rPr>
@@ -3718,7 +4099,7 @@
                 <w:rStyle w:val="Hyperlink"/>
                 <w:noProof/>
               </w:rPr>
-              <w:t>PRINCIPAIS REFERÊNCIAS</w:t>
+              <w:t>SOFTWARE</w:t>
             </w:r>
             <w:r>
               <w:rPr>
@@ -3739,7 +4120,7 @@
                 <w:noProof/>
                 <w:webHidden/>
               </w:rPr>
-              <w:instrText xml:space="preserve"> PAGEREF _Toc137887561 \h </w:instrText>
+              <w:instrText xml:space="preserve"> PAGEREF _Toc139876091 \h </w:instrText>
             </w:r>
             <w:r>
               <w:rPr>
@@ -3759,7 +4140,7 @@
                 <w:noProof/>
                 <w:webHidden/>
               </w:rPr>
-              <w:t>10</w:t>
+              <w:t>16</w:t>
             </w:r>
             <w:r>
               <w:rPr>
@@ -3786,13 +4167,13 @@
               <w14:ligatures w14:val="standardContextual"/>
             </w:rPr>
           </w:pPr>
-          <w:hyperlink w:anchor="_Toc137887562" w:history="1">
+          <w:hyperlink w:anchor="_Toc139876092" w:history="1">
             <w:r>
               <w:rPr>
                 <w:rStyle w:val="Hyperlink"/>
                 <w:noProof/>
               </w:rPr>
-              <w:t>4.5</w:t>
+              <w:t>6.4</w:t>
             </w:r>
             <w:r>
               <w:rPr>
@@ -3810,7 +4191,7 @@
                 <w:rStyle w:val="Hyperlink"/>
                 <w:noProof/>
               </w:rPr>
-              <w:t>CONCEPT ARTS E SPRITES</w:t>
+              <w:t>PRINCIPAIS REFERÊNCIAS</w:t>
             </w:r>
             <w:r>
               <w:rPr>
@@ -3831,7 +4212,7 @@
                 <w:noProof/>
                 <w:webHidden/>
               </w:rPr>
-              <w:instrText xml:space="preserve"> PAGEREF _Toc137887562 \h </w:instrText>
+              <w:instrText xml:space="preserve"> PAGEREF _Toc139876092 \h </w:instrText>
             </w:r>
             <w:r>
               <w:rPr>
@@ -3851,375 +4232,7 @@
                 <w:noProof/>
                 <w:webHidden/>
               </w:rPr>
-              <w:t>11</w:t>
-            </w:r>
-            <w:r>
-              <w:rPr>
-                <w:noProof/>
-                <w:webHidden/>
-              </w:rPr>
-              <w:fldChar w:fldCharType="end"/>
-            </w:r>
-          </w:hyperlink>
-        </w:p>
-        <w:p>
-          <w:pPr>
-            <w:pStyle w:val="Sumrio1"/>
-            <w:tabs>
-              <w:tab w:val="left" w:pos="880"/>
-              <w:tab w:val="right" w:leader="dot" w:pos="8777"/>
-            </w:tabs>
-            <w:rPr>
-              <w:rFonts w:asciiTheme="minorHAnsi" w:eastAsiaTheme="minorEastAsia" w:hAnsiTheme="minorHAnsi" w:cstheme="minorBidi"/>
-              <w:noProof/>
-              <w:kern w:val="2"/>
-              <w:szCs w:val="22"/>
-              <w:lang w:val="pt-BR" w:eastAsia="pt-BR" w:bidi="ar-SA"/>
-              <w14:ligatures w14:val="standardContextual"/>
-            </w:rPr>
-          </w:pPr>
-          <w:hyperlink w:anchor="_Toc137887563" w:history="1">
-            <w:r>
-              <w:rPr>
-                <w:rStyle w:val="Hyperlink"/>
-                <w:noProof/>
-              </w:rPr>
-              <w:t>4.5.1</w:t>
-            </w:r>
-            <w:r>
-              <w:rPr>
-                <w:rFonts w:asciiTheme="minorHAnsi" w:eastAsiaTheme="minorEastAsia" w:hAnsiTheme="minorHAnsi" w:cstheme="minorBidi"/>
-                <w:noProof/>
-                <w:kern w:val="2"/>
-                <w:szCs w:val="22"/>
-                <w:lang w:val="pt-BR" w:eastAsia="pt-BR" w:bidi="ar-SA"/>
-                <w14:ligatures w14:val="standardContextual"/>
-              </w:rPr>
-              <w:tab/>
-            </w:r>
-            <w:r>
-              <w:rPr>
-                <w:rStyle w:val="Hyperlink"/>
-                <w:noProof/>
-              </w:rPr>
-              <w:t>NAVES</w:t>
-            </w:r>
-            <w:r>
-              <w:rPr>
-                <w:noProof/>
-                <w:webHidden/>
-              </w:rPr>
-              <w:tab/>
-            </w:r>
-            <w:r>
-              <w:rPr>
-                <w:noProof/>
-                <w:webHidden/>
-              </w:rPr>
-              <w:fldChar w:fldCharType="begin"/>
-            </w:r>
-            <w:r>
-              <w:rPr>
-                <w:noProof/>
-                <w:webHidden/>
-              </w:rPr>
-              <w:instrText xml:space="preserve"> PAGEREF _Toc137887563 \h </w:instrText>
-            </w:r>
-            <w:r>
-              <w:rPr>
-                <w:noProof/>
-                <w:webHidden/>
-              </w:rPr>
-            </w:r>
-            <w:r>
-              <w:rPr>
-                <w:noProof/>
-                <w:webHidden/>
-              </w:rPr>
-              <w:fldChar w:fldCharType="separate"/>
-            </w:r>
-            <w:r>
-              <w:rPr>
-                <w:noProof/>
-                <w:webHidden/>
-              </w:rPr>
-              <w:t>11</w:t>
-            </w:r>
-            <w:r>
-              <w:rPr>
-                <w:noProof/>
-                <w:webHidden/>
-              </w:rPr>
-              <w:fldChar w:fldCharType="end"/>
-            </w:r>
-          </w:hyperlink>
-        </w:p>
-        <w:p>
-          <w:pPr>
-            <w:pStyle w:val="Sumrio1"/>
-            <w:tabs>
-              <w:tab w:val="left" w:pos="880"/>
-              <w:tab w:val="right" w:leader="dot" w:pos="8777"/>
-            </w:tabs>
-            <w:rPr>
-              <w:rFonts w:asciiTheme="minorHAnsi" w:eastAsiaTheme="minorEastAsia" w:hAnsiTheme="minorHAnsi" w:cstheme="minorBidi"/>
-              <w:noProof/>
-              <w:kern w:val="2"/>
-              <w:szCs w:val="22"/>
-              <w:lang w:val="pt-BR" w:eastAsia="pt-BR" w:bidi="ar-SA"/>
-              <w14:ligatures w14:val="standardContextual"/>
-            </w:rPr>
-          </w:pPr>
-          <w:hyperlink w:anchor="_Toc137887564" w:history="1">
-            <w:r>
-              <w:rPr>
-                <w:rStyle w:val="Hyperlink"/>
-                <w:noProof/>
-              </w:rPr>
-              <w:t>4.5.2</w:t>
-            </w:r>
-            <w:r>
-              <w:rPr>
-                <w:rFonts w:asciiTheme="minorHAnsi" w:eastAsiaTheme="minorEastAsia" w:hAnsiTheme="minorHAnsi" w:cstheme="minorBidi"/>
-                <w:noProof/>
-                <w:kern w:val="2"/>
-                <w:szCs w:val="22"/>
-                <w:lang w:val="pt-BR" w:eastAsia="pt-BR" w:bidi="ar-SA"/>
-                <w14:ligatures w14:val="standardContextual"/>
-              </w:rPr>
-              <w:tab/>
-            </w:r>
-            <w:r>
-              <w:rPr>
-                <w:rStyle w:val="Hyperlink"/>
-                <w:noProof/>
-              </w:rPr>
-              <w:t>INIMIGOS</w:t>
-            </w:r>
-            <w:r>
-              <w:rPr>
-                <w:noProof/>
-                <w:webHidden/>
-              </w:rPr>
-              <w:tab/>
-            </w:r>
-            <w:r>
-              <w:rPr>
-                <w:noProof/>
-                <w:webHidden/>
-              </w:rPr>
-              <w:fldChar w:fldCharType="begin"/>
-            </w:r>
-            <w:r>
-              <w:rPr>
-                <w:noProof/>
-                <w:webHidden/>
-              </w:rPr>
-              <w:instrText xml:space="preserve"> PAGEREF _Toc137887564 \h </w:instrText>
-            </w:r>
-            <w:r>
-              <w:rPr>
-                <w:noProof/>
-                <w:webHidden/>
-              </w:rPr>
-            </w:r>
-            <w:r>
-              <w:rPr>
-                <w:noProof/>
-                <w:webHidden/>
-              </w:rPr>
-              <w:fldChar w:fldCharType="separate"/>
-            </w:r>
-            <w:r>
-              <w:rPr>
-                <w:noProof/>
-                <w:webHidden/>
-              </w:rPr>
-              <w:t>12</w:t>
-            </w:r>
-            <w:r>
-              <w:rPr>
-                <w:noProof/>
-                <w:webHidden/>
-              </w:rPr>
-              <w:fldChar w:fldCharType="end"/>
-            </w:r>
-          </w:hyperlink>
-        </w:p>
-        <w:p>
-          <w:pPr>
-            <w:pStyle w:val="Sumrio1"/>
-            <w:tabs>
-              <w:tab w:val="left" w:pos="880"/>
-              <w:tab w:val="right" w:leader="dot" w:pos="8777"/>
-            </w:tabs>
-            <w:rPr>
-              <w:rFonts w:asciiTheme="minorHAnsi" w:eastAsiaTheme="minorEastAsia" w:hAnsiTheme="minorHAnsi" w:cstheme="minorBidi"/>
-              <w:noProof/>
-              <w:kern w:val="2"/>
-              <w:szCs w:val="22"/>
-              <w:lang w:val="pt-BR" w:eastAsia="pt-BR" w:bidi="ar-SA"/>
-              <w14:ligatures w14:val="standardContextual"/>
-            </w:rPr>
-          </w:pPr>
-          <w:hyperlink w:anchor="_Toc137887565" w:history="1">
-            <w:r>
-              <w:rPr>
-                <w:rStyle w:val="Hyperlink"/>
-                <w:noProof/>
-              </w:rPr>
-              <w:t>4.5.3</w:t>
-            </w:r>
-            <w:r>
-              <w:rPr>
-                <w:rFonts w:asciiTheme="minorHAnsi" w:eastAsiaTheme="minorEastAsia" w:hAnsiTheme="minorHAnsi" w:cstheme="minorBidi"/>
-                <w:noProof/>
-                <w:kern w:val="2"/>
-                <w:szCs w:val="22"/>
-                <w:lang w:val="pt-BR" w:eastAsia="pt-BR" w:bidi="ar-SA"/>
-                <w14:ligatures w14:val="standardContextual"/>
-              </w:rPr>
-              <w:tab/>
-            </w:r>
-            <w:r>
-              <w:rPr>
-                <w:rStyle w:val="Hyperlink"/>
-                <w:noProof/>
-              </w:rPr>
-              <w:t>CENÁRIOS</w:t>
-            </w:r>
-            <w:r>
-              <w:rPr>
-                <w:noProof/>
-                <w:webHidden/>
-              </w:rPr>
-              <w:tab/>
-            </w:r>
-            <w:r>
-              <w:rPr>
-                <w:noProof/>
-                <w:webHidden/>
-              </w:rPr>
-              <w:fldChar w:fldCharType="begin"/>
-            </w:r>
-            <w:r>
-              <w:rPr>
-                <w:noProof/>
-                <w:webHidden/>
-              </w:rPr>
-              <w:instrText xml:space="preserve"> PAGEREF _Toc137887565 \h </w:instrText>
-            </w:r>
-            <w:r>
-              <w:rPr>
-                <w:noProof/>
-                <w:webHidden/>
-              </w:rPr>
-            </w:r>
-            <w:r>
-              <w:rPr>
-                <w:noProof/>
-                <w:webHidden/>
-              </w:rPr>
-              <w:fldChar w:fldCharType="separate"/>
-            </w:r>
-            <w:r>
-              <w:rPr>
-                <w:noProof/>
-                <w:webHidden/>
-              </w:rPr>
-              <w:t>13</w:t>
-            </w:r>
-            <w:r>
-              <w:rPr>
-                <w:noProof/>
-                <w:webHidden/>
-              </w:rPr>
-              <w:fldChar w:fldCharType="end"/>
-            </w:r>
-          </w:hyperlink>
-        </w:p>
-        <w:p>
-          <w:pPr>
-            <w:pStyle w:val="Sumrio1"/>
-            <w:tabs>
-              <w:tab w:val="left" w:pos="440"/>
-              <w:tab w:val="right" w:leader="dot" w:pos="8777"/>
-            </w:tabs>
-            <w:rPr>
-              <w:rFonts w:asciiTheme="minorHAnsi" w:eastAsiaTheme="minorEastAsia" w:hAnsiTheme="minorHAnsi" w:cstheme="minorBidi"/>
-              <w:noProof/>
-              <w:kern w:val="2"/>
-              <w:szCs w:val="22"/>
-              <w:lang w:val="pt-BR" w:eastAsia="pt-BR" w:bidi="ar-SA"/>
-              <w14:ligatures w14:val="standardContextual"/>
-            </w:rPr>
-          </w:pPr>
-          <w:hyperlink w:anchor="_Toc137887566" w:history="1">
-            <w:r>
-              <w:rPr>
-                <w:rStyle w:val="Hyperlink"/>
-                <w:noProof/>
-              </w:rPr>
-              <w:t>5</w:t>
-            </w:r>
-            <w:r>
-              <w:rPr>
-                <w:rFonts w:asciiTheme="minorHAnsi" w:eastAsiaTheme="minorEastAsia" w:hAnsiTheme="minorHAnsi" w:cstheme="minorBidi"/>
-                <w:noProof/>
-                <w:kern w:val="2"/>
-                <w:szCs w:val="22"/>
-                <w:lang w:val="pt-BR" w:eastAsia="pt-BR" w:bidi="ar-SA"/>
-                <w14:ligatures w14:val="standardContextual"/>
-              </w:rPr>
-              <w:tab/>
-            </w:r>
-            <w:r>
-              <w:rPr>
-                <w:rStyle w:val="Hyperlink"/>
-                <w:noProof/>
-              </w:rPr>
-              <w:t>Cronograma</w:t>
-            </w:r>
-            <w:r>
-              <w:rPr>
-                <w:noProof/>
-                <w:webHidden/>
-              </w:rPr>
-              <w:tab/>
-            </w:r>
-            <w:r>
-              <w:rPr>
-                <w:noProof/>
-                <w:webHidden/>
-              </w:rPr>
-              <w:fldChar w:fldCharType="begin"/>
-            </w:r>
-            <w:r>
-              <w:rPr>
-                <w:noProof/>
-                <w:webHidden/>
-              </w:rPr>
-              <w:instrText xml:space="preserve"> PAGEREF _Toc137887566 \h </w:instrText>
-            </w:r>
-            <w:r>
-              <w:rPr>
-                <w:noProof/>
-                <w:webHidden/>
-              </w:rPr>
-            </w:r>
-            <w:r>
-              <w:rPr>
-                <w:noProof/>
-                <w:webHidden/>
-              </w:rPr>
-              <w:fldChar w:fldCharType="separate"/>
-            </w:r>
-            <w:r>
-              <w:rPr>
-                <w:noProof/>
-                <w:webHidden/>
-              </w:rPr>
-              <w:t>13</w:t>
+              <w:t>16</w:t>
             </w:r>
             <w:r>
               <w:rPr>
@@ -4281,12 +4294,12 @@
         <w:spacing w:line="360" w:lineRule="auto"/>
         <w:ind w:left="434" w:hanging="434"/>
       </w:pPr>
-      <w:bookmarkStart w:id="6" w:name="_Toc137887540"/>
+      <w:bookmarkStart w:id="9" w:name="_Toc139876066"/>
       <w:r>
         <w:lastRenderedPageBreak/>
         <w:t>INTRODUÇÃO</w:t>
       </w:r>
-      <w:bookmarkEnd w:id="6"/>
+      <w:bookmarkEnd w:id="9"/>
     </w:p>
     <w:p>
       <w:pPr>
@@ -4362,7 +4375,7 @@
           <w:szCs w:val="24"/>
         </w:rPr>
       </w:pPr>
-      <w:bookmarkStart w:id="7" w:name="_Toc137887541"/>
+      <w:bookmarkStart w:id="10" w:name="_Toc139876067"/>
       <w:r>
         <w:rPr>
           <w:sz w:val="24"/>
@@ -4370,7 +4383,7 @@
         </w:rPr>
         <w:t>RESUMO DA HISTÓRIA</w:t>
       </w:r>
-      <w:bookmarkEnd w:id="7"/>
+      <w:bookmarkEnd w:id="10"/>
     </w:p>
     <w:p>
       <w:pPr>
@@ -4429,7 +4442,7 @@
           <w:szCs w:val="24"/>
         </w:rPr>
       </w:pPr>
-      <w:bookmarkStart w:id="8" w:name="_Toc137887542"/>
+      <w:bookmarkStart w:id="11" w:name="_Toc139876068"/>
       <w:r>
         <w:rPr>
           <w:sz w:val="24"/>
@@ -4437,7 +4450,7 @@
         </w:rPr>
         <w:t>GAMEPLAY OVERVIEW</w:t>
       </w:r>
-      <w:bookmarkEnd w:id="8"/>
+      <w:bookmarkEnd w:id="11"/>
     </w:p>
     <w:p>
       <w:pPr>
@@ -4558,7 +4571,7 @@
           <w:szCs w:val="24"/>
         </w:rPr>
       </w:pPr>
-      <w:bookmarkStart w:id="9" w:name="_Toc137887543"/>
+      <w:bookmarkStart w:id="12" w:name="_Toc139876069"/>
       <w:r>
         <w:rPr>
           <w:sz w:val="24"/>
@@ -4566,7 +4579,7 @@
         </w:rPr>
         <w:t>GÊNERO, SEMELHANÇAS E DIFERENÇAS</w:t>
       </w:r>
-      <w:bookmarkEnd w:id="9"/>
+      <w:bookmarkEnd w:id="12"/>
     </w:p>
     <w:p>
       <w:pPr>
@@ -4811,10 +4824,74 @@
         <w:rPr>
           <w:noProof/>
         </w:rPr>
+        <w:drawing>
+          <wp:anchor distT="0" distB="0" distL="114300" distR="114300" simplePos="0" relativeHeight="251663360" behindDoc="0" locked="0" layoutInCell="1" allowOverlap="1" wp14:anchorId="4B939D5C" wp14:editId="6055314C">
+            <wp:simplePos x="0" y="0"/>
+            <wp:positionH relativeFrom="margin">
+              <wp:align>right</wp:align>
+            </wp:positionH>
+            <wp:positionV relativeFrom="paragraph">
+              <wp:posOffset>292735</wp:posOffset>
+            </wp:positionV>
+            <wp:extent cx="5562600" cy="2891790"/>
+            <wp:effectExtent l="0" t="0" r="0" b="3810"/>
+            <wp:wrapTopAndBottom/>
+            <wp:docPr id="313269295" name="Imagem 1"/>
+            <wp:cNvGraphicFramePr>
+              <a:graphicFrameLocks xmlns:a="http://schemas.openxmlformats.org/drawingml/2006/main" noChangeAspect="1"/>
+            </wp:cNvGraphicFramePr>
+            <a:graphic xmlns:a="http://schemas.openxmlformats.org/drawingml/2006/main">
+              <a:graphicData uri="http://schemas.openxmlformats.org/drawingml/2006/picture">
+                <pic:pic xmlns:pic="http://schemas.openxmlformats.org/drawingml/2006/picture">
+                  <pic:nvPicPr>
+                    <pic:cNvPr id="0" name="Picture 2"/>
+                    <pic:cNvPicPr>
+                      <a:picLocks noChangeAspect="1" noChangeArrowheads="1"/>
+                    </pic:cNvPicPr>
+                  </pic:nvPicPr>
+                  <pic:blipFill>
+                    <a:blip r:embed="rId15" cstate="print">
+                      <a:extLst>
+                        <a:ext uri="{28A0092B-C50C-407E-A947-70E740481C1C}">
+                          <a14:useLocalDpi xmlns:a14="http://schemas.microsoft.com/office/drawing/2010/main" val="0"/>
+                        </a:ext>
+                      </a:extLst>
+                    </a:blip>
+                    <a:srcRect/>
+                    <a:stretch>
+                      <a:fillRect/>
+                    </a:stretch>
+                  </pic:blipFill>
+                  <pic:spPr bwMode="auto">
+                    <a:xfrm>
+                      <a:off x="0" y="0"/>
+                      <a:ext cx="5562600" cy="2891790"/>
+                    </a:xfrm>
+                    <a:prstGeom prst="rect">
+                      <a:avLst/>
+                    </a:prstGeom>
+                    <a:noFill/>
+                  </pic:spPr>
+                </pic:pic>
+              </a:graphicData>
+            </a:graphic>
+            <wp14:sizeRelH relativeFrom="page">
+              <wp14:pctWidth>0</wp14:pctWidth>
+            </wp14:sizeRelH>
+            <wp14:sizeRelV relativeFrom="page">
+              <wp14:pctHeight>0</wp14:pctHeight>
+            </wp14:sizeRelV>
+          </wp:anchor>
+        </w:drawing>
+      </w:r>
+      <w:r>
+        <w:rPr>
+          <w:noProof/>
+        </w:rPr>
         <mc:AlternateContent>
           <mc:Choice Requires="wps">
             <w:drawing>
-              <wp:anchor distT="0" distB="0" distL="114300" distR="114300" simplePos="0" relativeHeight="251665408" behindDoc="0" locked="0" layoutInCell="1" allowOverlap="1" wp14:anchorId="03C446AF" wp14:editId="53B4B3B8">
+              <wp:anchor distT="0" distB="0" distL="114300" distR="114300" simplePos="0" relativeHeight="251665408" behindDoc="0" locked="0" layoutInCell="1" allowOverlap="1" wp14:anchorId="03C446AF" wp14:editId="48B610B1">
                 <wp:simplePos x="0" y="0"/>
                 <wp:positionH relativeFrom="column">
                   <wp:posOffset>307975</wp:posOffset>
@@ -4856,9 +4933,7 @@
                                 <w:bCs/>
                               </w:rPr>
                             </w:pPr>
-                            <w:bookmarkStart w:id="10" w:name="_Ref135127070"/>
-                            <w:bookmarkStart w:id="11" w:name="_Toc135126623"/>
-                            <w:bookmarkStart w:id="12" w:name="_Toc135129526"/>
+                            <w:bookmarkStart w:id="13" w:name="_Toc139876002"/>
                             <w:r>
                               <w:rPr>
                                 <w:b/>
@@ -4902,7 +4977,6 @@
                               </w:rPr>
                               <w:fldChar w:fldCharType="end"/>
                             </w:r>
-                            <w:bookmarkEnd w:id="10"/>
                             <w:r>
                               <w:rPr>
                                 <w:b/>
@@ -4910,7 +4984,7 @@
                               </w:rPr>
                               <w:t xml:space="preserve"> - Tela do jogo galaga referência (</w:t>
                             </w:r>
-                            <w:hyperlink r:id="rId15" w:history="1">
+                            <w:hyperlink r:id="rId16" w:history="1">
                               <w:r>
                                 <w:rPr>
                                   <w:rStyle w:val="Hyperlink"/>
@@ -4927,8 +5001,7 @@
                               </w:rPr>
                               <w:t>)</w:t>
                             </w:r>
-                            <w:bookmarkEnd w:id="11"/>
-                            <w:bookmarkEnd w:id="12"/>
+                            <w:bookmarkEnd w:id="13"/>
                           </w:p>
                         </w:txbxContent>
                       </wps:txbx>
@@ -4961,9 +5034,7 @@
                           <w:bCs/>
                         </w:rPr>
                       </w:pPr>
-                      <w:bookmarkStart w:id="13" w:name="_Ref135127070"/>
-                      <w:bookmarkStart w:id="14" w:name="_Toc135126623"/>
-                      <w:bookmarkStart w:id="15" w:name="_Toc135129526"/>
+                      <w:bookmarkStart w:id="14" w:name="_Toc139876002"/>
                       <w:r>
                         <w:rPr>
                           <w:b/>
@@ -5007,7 +5078,6 @@
                         </w:rPr>
                         <w:fldChar w:fldCharType="end"/>
                       </w:r>
-                      <w:bookmarkEnd w:id="13"/>
                       <w:r>
                         <w:rPr>
                           <w:b/>
@@ -5015,7 +5085,7 @@
                         </w:rPr>
                         <w:t xml:space="preserve"> - Tela do jogo galaga referência (</w:t>
                       </w:r>
-                      <w:hyperlink r:id="rId16" w:history="1">
+                      <w:hyperlink r:id="rId17" w:history="1">
                         <w:r>
                           <w:rPr>
                             <w:rStyle w:val="Hyperlink"/>
@@ -5033,7 +5103,6 @@
                         <w:t>)</w:t>
                       </w:r>
                       <w:bookmarkEnd w:id="14"/>
-                      <w:bookmarkEnd w:id="15"/>
                     </w:p>
                   </w:txbxContent>
                 </v:textbox>
@@ -5042,70 +5111,6 @@
             </w:pict>
           </mc:Fallback>
         </mc:AlternateContent>
-      </w:r>
-      <w:r>
-        <w:rPr>
-          <w:noProof/>
-        </w:rPr>
-        <w:drawing>
-          <wp:anchor distT="0" distB="0" distL="114300" distR="114300" simplePos="0" relativeHeight="251663360" behindDoc="0" locked="0" layoutInCell="1" allowOverlap="1" wp14:anchorId="4B939D5C" wp14:editId="2403D1BA">
-            <wp:simplePos x="0" y="0"/>
-            <wp:positionH relativeFrom="page">
-              <wp:align>center</wp:align>
-            </wp:positionH>
-            <wp:positionV relativeFrom="paragraph">
-              <wp:posOffset>295718</wp:posOffset>
-            </wp:positionV>
-            <wp:extent cx="5141826" cy="2892277"/>
-            <wp:effectExtent l="0" t="0" r="1905" b="3810"/>
-            <wp:wrapTopAndBottom/>
-            <wp:docPr id="313269295" name="Imagem 1"/>
-            <wp:cNvGraphicFramePr>
-              <a:graphicFrameLocks xmlns:a="http://schemas.openxmlformats.org/drawingml/2006/main" noChangeAspect="1"/>
-            </wp:cNvGraphicFramePr>
-            <a:graphic xmlns:a="http://schemas.openxmlformats.org/drawingml/2006/main">
-              <a:graphicData uri="http://schemas.openxmlformats.org/drawingml/2006/picture">
-                <pic:pic xmlns:pic="http://schemas.openxmlformats.org/drawingml/2006/picture">
-                  <pic:nvPicPr>
-                    <pic:cNvPr id="0" name="Picture 2"/>
-                    <pic:cNvPicPr>
-                      <a:picLocks noChangeAspect="1" noChangeArrowheads="1"/>
-                    </pic:cNvPicPr>
-                  </pic:nvPicPr>
-                  <pic:blipFill>
-                    <a:blip r:embed="rId17" cstate="print">
-                      <a:extLst>
-                        <a:ext uri="{28A0092B-C50C-407E-A947-70E740481C1C}">
-                          <a14:useLocalDpi xmlns:a14="http://schemas.microsoft.com/office/drawing/2010/main" val="0"/>
-                        </a:ext>
-                      </a:extLst>
-                    </a:blip>
-                    <a:srcRect/>
-                    <a:stretch>
-                      <a:fillRect/>
-                    </a:stretch>
-                  </pic:blipFill>
-                  <pic:spPr bwMode="auto">
-                    <a:xfrm>
-                      <a:off x="0" y="0"/>
-                      <a:ext cx="5141826" cy="2892277"/>
-                    </a:xfrm>
-                    <a:prstGeom prst="rect">
-                      <a:avLst/>
-                    </a:prstGeom>
-                    <a:noFill/>
-                  </pic:spPr>
-                </pic:pic>
-              </a:graphicData>
-            </a:graphic>
-            <wp14:sizeRelH relativeFrom="page">
-              <wp14:pctWidth>0</wp14:pctWidth>
-            </wp14:sizeRelH>
-            <wp14:sizeRelV relativeFrom="page">
-              <wp14:pctHeight>0</wp14:pctHeight>
-            </wp14:sizeRelV>
-          </wp:anchor>
-        </w:drawing>
       </w:r>
       <w:r>
         <w:br w:type="page"/>
@@ -5128,23 +5133,23 @@
           <w:szCs w:val="24"/>
         </w:rPr>
       </w:pPr>
-      <w:bookmarkStart w:id="16" w:name="_Toc137887544"/>
+      <w:bookmarkStart w:id="15" w:name="_Toc139876070"/>
       <w:r>
         <w:rPr>
           <w:noProof/>
         </w:rPr>
         <w:lastRenderedPageBreak/>
         <w:drawing>
-          <wp:anchor distT="0" distB="0" distL="114300" distR="114300" simplePos="0" relativeHeight="251666432" behindDoc="0" locked="0" layoutInCell="1" allowOverlap="1" wp14:anchorId="7DDA119C" wp14:editId="2D62E218">
+          <wp:anchor distT="0" distB="0" distL="114300" distR="114300" simplePos="0" relativeHeight="251666432" behindDoc="0" locked="0" layoutInCell="1" allowOverlap="1" wp14:anchorId="7DDA119C" wp14:editId="67E55692">
             <wp:simplePos x="0" y="0"/>
-            <wp:positionH relativeFrom="page">
-              <wp:align>center</wp:align>
+            <wp:positionH relativeFrom="margin">
+              <wp:align>right</wp:align>
             </wp:positionH>
             <wp:positionV relativeFrom="paragraph">
               <wp:posOffset>0</wp:posOffset>
             </wp:positionV>
-            <wp:extent cx="5579745" cy="3121025"/>
-            <wp:effectExtent l="0" t="0" r="1905" b="3175"/>
+            <wp:extent cx="5486400" cy="3121025"/>
+            <wp:effectExtent l="0" t="0" r="0" b="3175"/>
             <wp:wrapTopAndBottom/>
             <wp:docPr id="642400802" name="Imagem 2" descr="Space Invaders: veja a lista com curiosidades e polêmicas do jogo | Listas  | TechTudo"/>
             <wp:cNvGraphicFramePr>
@@ -5175,7 +5180,7 @@
                   <pic:spPr bwMode="auto">
                     <a:xfrm>
                       <a:off x="0" y="0"/>
-                      <a:ext cx="5579745" cy="3121025"/>
+                      <a:ext cx="5486400" cy="3121025"/>
                     </a:xfrm>
                     <a:prstGeom prst="rect">
                       <a:avLst/>
@@ -5188,6 +5193,9 @@
                 </pic:pic>
               </a:graphicData>
             </a:graphic>
+            <wp14:sizeRelH relativeFrom="margin">
+              <wp14:pctWidth>0</wp14:pctWidth>
+            </wp14:sizeRelH>
           </wp:anchor>
         </w:drawing>
       </w:r>
@@ -5244,9 +5252,10 @@
                                 <w:szCs w:val="28"/>
                               </w:rPr>
                             </w:pPr>
-                            <w:bookmarkStart w:id="17" w:name="_Ref135127093"/>
-                            <w:bookmarkStart w:id="18" w:name="_Toc135126627"/>
-                            <w:bookmarkStart w:id="19" w:name="_Toc135129527"/>
+                            <w:bookmarkStart w:id="16" w:name="_Ref135127093"/>
+                            <w:bookmarkStart w:id="17" w:name="_Toc135126627"/>
+                            <w:bookmarkStart w:id="18" w:name="_Toc135129527"/>
+                            <w:bookmarkStart w:id="19" w:name="_Toc139876003"/>
                             <w:r>
                               <w:rPr>
                                 <w:b/>
@@ -5290,7 +5299,7 @@
                               </w:rPr>
                               <w:fldChar w:fldCharType="end"/>
                             </w:r>
-                            <w:bookmarkEnd w:id="17"/>
+                            <w:bookmarkEnd w:id="16"/>
                             <w:r>
                               <w:rPr>
                                 <w:b/>
@@ -5323,6 +5332,7 @@
                               </w:rPr>
                               <w:t>)</w:t>
                             </w:r>
+                            <w:bookmarkEnd w:id="17"/>
                             <w:bookmarkEnd w:id="18"/>
                             <w:bookmarkEnd w:id="19"/>
                             <w:bookmarkEnd w:id="20"/>
@@ -5361,6 +5371,7 @@
                       <w:bookmarkStart w:id="21" w:name="_Ref135127093"/>
                       <w:bookmarkStart w:id="22" w:name="_Toc135126627"/>
                       <w:bookmarkStart w:id="23" w:name="_Toc135129527"/>
+                      <w:bookmarkStart w:id="24" w:name="_Toc139876003"/>
                       <w:r>
                         <w:rPr>
                           <w:b/>
@@ -5412,7 +5423,7 @@
                         </w:rPr>
                         <w:t xml:space="preserve"> - Tela do jogo space invaders referência </w:t>
                       </w:r>
-                      <w:bookmarkStart w:id="24" w:name="_Hlk135127147"/>
+                      <w:bookmarkStart w:id="25" w:name="_Hlk135127147"/>
                       <w:r>
                         <w:rPr>
                           <w:b/>
@@ -5440,6 +5451,7 @@
                       <w:bookmarkEnd w:id="22"/>
                       <w:bookmarkEnd w:id="23"/>
                       <w:bookmarkEnd w:id="24"/>
+                      <w:bookmarkEnd w:id="25"/>
                     </w:p>
                   </w:txbxContent>
                 </v:textbox>
@@ -5463,7 +5475,7 @@
         </w:rPr>
         <w:t>ÚBLICO ALVO</w:t>
       </w:r>
-      <w:bookmarkEnd w:id="16"/>
+      <w:bookmarkEnd w:id="15"/>
     </w:p>
     <w:p>
       <w:pPr>
@@ -5528,7 +5540,7 @@
           <w:szCs w:val="24"/>
         </w:rPr>
       </w:pPr>
-      <w:bookmarkStart w:id="25" w:name="_Toc137887545"/>
+      <w:bookmarkStart w:id="26" w:name="_Toc139876071"/>
       <w:r>
         <w:rPr>
           <w:sz w:val="24"/>
@@ -5536,7 +5548,7 @@
         </w:rPr>
         <w:t>ATRATIVOS DO JOGO</w:t>
       </w:r>
-      <w:bookmarkEnd w:id="25"/>
+      <w:bookmarkEnd w:id="26"/>
     </w:p>
     <w:p>
       <w:pPr>
@@ -5642,7 +5654,7 @@
           <w:szCs w:val="24"/>
         </w:rPr>
       </w:pPr>
-      <w:bookmarkStart w:id="26" w:name="_Toc137887546"/>
+      <w:bookmarkStart w:id="27" w:name="_Toc139876072"/>
       <w:r>
         <w:rPr>
           <w:sz w:val="24"/>
@@ -5650,7 +5662,7 @@
         </w:rPr>
         <w:t>FLUXO DO JOGO</w:t>
       </w:r>
-      <w:bookmarkEnd w:id="26"/>
+      <w:bookmarkEnd w:id="27"/>
     </w:p>
     <w:p>
       <w:pPr>
@@ -5810,11 +5822,11 @@
         <w:spacing w:line="360" w:lineRule="auto"/>
         <w:ind w:left="434" w:hanging="434"/>
       </w:pPr>
-      <w:bookmarkStart w:id="27" w:name="_Toc137887547"/>
+      <w:bookmarkStart w:id="28" w:name="_Toc139876073"/>
       <w:r>
         <w:t>INTERFACE E INTERAÇÃO</w:t>
       </w:r>
-      <w:bookmarkEnd w:id="27"/>
+      <w:bookmarkEnd w:id="28"/>
       <w:r>
         <w:t xml:space="preserve"> </w:t>
       </w:r>
@@ -5865,7 +5877,7 @@
           <w:szCs w:val="24"/>
         </w:rPr>
       </w:pPr>
-      <w:bookmarkStart w:id="28" w:name="_Toc137887548"/>
+      <w:bookmarkStart w:id="29" w:name="_Toc139876074"/>
       <w:r>
         <w:rPr>
           <w:sz w:val="24"/>
@@ -5873,7 +5885,7 @@
         </w:rPr>
         <w:t>ENTRADAS</w:t>
       </w:r>
-      <w:bookmarkEnd w:id="28"/>
+      <w:bookmarkEnd w:id="29"/>
     </w:p>
     <w:p>
       <w:pPr>
@@ -5915,7 +5927,7 @@
           <w:szCs w:val="24"/>
         </w:rPr>
       </w:pPr>
-      <w:bookmarkStart w:id="29" w:name="_Toc137887549"/>
+      <w:bookmarkStart w:id="30" w:name="_Toc139876075"/>
       <w:r>
         <w:rPr>
           <w:sz w:val="24"/>
@@ -5923,7 +5935,7 @@
         </w:rPr>
         <w:t>TOQUE NA TELA</w:t>
       </w:r>
-      <w:bookmarkEnd w:id="29"/>
+      <w:bookmarkEnd w:id="30"/>
     </w:p>
     <w:p>
       <w:pPr>
@@ -6028,7 +6040,7 @@
           <w:szCs w:val="24"/>
         </w:rPr>
       </w:pPr>
-      <w:bookmarkStart w:id="30" w:name="_Toc137887550"/>
+      <w:bookmarkStart w:id="31" w:name="_Toc139876076"/>
       <w:r>
         <w:rPr>
           <w:sz w:val="24"/>
@@ -6036,7 +6048,7 @@
         </w:rPr>
         <w:t>SAÍDAS</w:t>
       </w:r>
-      <w:bookmarkEnd w:id="30"/>
+      <w:bookmarkEnd w:id="31"/>
     </w:p>
     <w:p>
       <w:pPr>
@@ -6093,7 +6105,7 @@
           <w:szCs w:val="24"/>
         </w:rPr>
       </w:pPr>
-      <w:bookmarkStart w:id="31" w:name="_Toc137887551"/>
+      <w:bookmarkStart w:id="32" w:name="_Toc139876077"/>
       <w:r>
         <w:rPr>
           <w:sz w:val="24"/>
@@ -6101,7 +6113,7 @@
         </w:rPr>
         <w:t>MENUS</w:t>
       </w:r>
-      <w:bookmarkEnd w:id="31"/>
+      <w:bookmarkEnd w:id="32"/>
       <w:r>
         <w:rPr>
           <w:sz w:val="24"/>
@@ -6185,12 +6197,12 @@
         <w:spacing w:before="88" w:line="360" w:lineRule="auto"/>
         <w:ind w:left="434" w:hanging="434"/>
       </w:pPr>
-      <w:bookmarkStart w:id="32" w:name="_Toc137887552"/>
+      <w:bookmarkStart w:id="33" w:name="_Toc139876078"/>
       <w:r>
         <w:lastRenderedPageBreak/>
         <w:t>MECÂNICA DO JOGO</w:t>
       </w:r>
-      <w:bookmarkEnd w:id="32"/>
+      <w:bookmarkEnd w:id="33"/>
     </w:p>
     <w:p>
       <w:pPr>
@@ -6230,7 +6242,7 @@
           <w:szCs w:val="24"/>
         </w:rPr>
       </w:pPr>
-      <w:bookmarkStart w:id="33" w:name="_Toc137887553"/>
+      <w:bookmarkStart w:id="34" w:name="_Toc139876079"/>
       <w:r>
         <w:rPr>
           <w:sz w:val="24"/>
@@ -6238,7 +6250,7 @@
         </w:rPr>
         <w:t>MECÂNICA BÁSICA</w:t>
       </w:r>
-      <w:bookmarkEnd w:id="33"/>
+      <w:bookmarkEnd w:id="34"/>
       <w:r>
         <w:rPr>
           <w:sz w:val="24"/>
@@ -6285,7 +6297,7 @@
           <w:szCs w:val="24"/>
         </w:rPr>
       </w:pPr>
-      <w:bookmarkStart w:id="34" w:name="_Toc137887554"/>
+      <w:bookmarkStart w:id="35" w:name="_Toc139876080"/>
       <w:r>
         <w:rPr>
           <w:sz w:val="24"/>
@@ -6293,7 +6305,7 @@
         </w:rPr>
         <w:t>COMBATE</w:t>
       </w:r>
-      <w:bookmarkEnd w:id="34"/>
+      <w:bookmarkEnd w:id="35"/>
     </w:p>
     <w:p>
       <w:pPr>
@@ -6365,7 +6377,7 @@
           <w:szCs w:val="24"/>
         </w:rPr>
       </w:pPr>
-      <w:bookmarkStart w:id="35" w:name="_Toc137887555"/>
+      <w:bookmarkStart w:id="36" w:name="_Toc139876081"/>
       <w:r>
         <w:rPr>
           <w:sz w:val="24"/>
@@ -6373,7 +6385,7 @@
         </w:rPr>
         <w:t>PROGRESSÃO</w:t>
       </w:r>
-      <w:bookmarkEnd w:id="35"/>
+      <w:bookmarkEnd w:id="36"/>
     </w:p>
     <w:p>
       <w:pPr>
@@ -6445,7 +6457,7 @@
           <w:szCs w:val="24"/>
         </w:rPr>
       </w:pPr>
-      <w:bookmarkStart w:id="36" w:name="_Toc137887556"/>
+      <w:bookmarkStart w:id="37" w:name="_Toc139876082"/>
       <w:r>
         <w:rPr>
           <w:sz w:val="24"/>
@@ -6453,7 +6465,7 @@
         </w:rPr>
         <w:t>VIDA</w:t>
       </w:r>
-      <w:bookmarkEnd w:id="36"/>
+      <w:bookmarkEnd w:id="37"/>
     </w:p>
     <w:p>
       <w:pPr>
@@ -6517,7 +6529,7 @@
           <w:szCs w:val="24"/>
         </w:rPr>
       </w:pPr>
-      <w:bookmarkStart w:id="37" w:name="_Toc137887557"/>
+      <w:bookmarkStart w:id="38" w:name="_Toc139876083"/>
       <w:r>
         <w:rPr>
           <w:sz w:val="24"/>
@@ -6525,7 +6537,7 @@
         </w:rPr>
         <w:t>CONDIÇÕES DE VITÓRIA</w:t>
       </w:r>
-      <w:bookmarkEnd w:id="37"/>
+      <w:bookmarkEnd w:id="38"/>
     </w:p>
     <w:p>
       <w:pPr>
@@ -6595,11 +6607,11 @@
         <w:spacing w:line="360" w:lineRule="auto"/>
         <w:ind w:left="433"/>
       </w:pPr>
-      <w:bookmarkStart w:id="38" w:name="_Toc137887562"/>
+      <w:bookmarkStart w:id="39" w:name="_Toc139876084"/>
       <w:r>
         <w:t>CONCEPT ARTS E SPRITES</w:t>
       </w:r>
-      <w:bookmarkEnd w:id="38"/>
+      <w:bookmarkEnd w:id="39"/>
     </w:p>
     <w:p>
       <w:pPr>
@@ -6669,6 +6681,7 @@
         <w:spacing w:line="360" w:lineRule="auto"/>
         <w:ind w:left="577"/>
       </w:pPr>
+      <w:bookmarkStart w:id="40" w:name="_Toc139876085"/>
       <w:r>
         <w:rPr>
           <w:sz w:val="24"/>
@@ -6683,6 +6696,7 @@
         </w:rPr>
         <w:t>ERSONAGENS</w:t>
       </w:r>
+      <w:bookmarkEnd w:id="40"/>
     </w:p>
     <w:p>
       <w:pPr>
@@ -6791,7 +6805,41 @@
         <w:jc w:val="both"/>
       </w:pPr>
       <w:r>
-        <w:t>Habilidades: A Fury-9 é equipada com um poderoso armamento a laser, capaz de disparar projéteis de alta velocidade e precisão. A nave também possui propulsores de alta potência, permitindo manobras verticais de subida e descida com agilidade.</w:t>
+        <w:t>Habilidades:</w:t>
+      </w:r>
+    </w:p>
+    <w:p>
+      <w:pPr>
+        <w:pStyle w:val="LO-normal"/>
+        <w:widowControl/>
+        <w:numPr>
+          <w:ilvl w:val="0"/>
+          <w:numId w:val="8"/>
+        </w:numPr>
+        <w:suppressAutoHyphens w:val="0"/>
+        <w:spacing w:line="360" w:lineRule="auto"/>
+        <w:ind w:left="1210"/>
+        <w:jc w:val="both"/>
+      </w:pPr>
+      <w:r>
+        <w:t>Armamento a laser: A Fury-9 possui um poderoso armamento a laser capaz de disparar projéteis de alta velocidade e precisão.</w:t>
+      </w:r>
+    </w:p>
+    <w:p>
+      <w:pPr>
+        <w:pStyle w:val="LO-normal"/>
+        <w:widowControl/>
+        <w:numPr>
+          <w:ilvl w:val="0"/>
+          <w:numId w:val="8"/>
+        </w:numPr>
+        <w:suppressAutoHyphens w:val="0"/>
+        <w:spacing w:line="360" w:lineRule="auto"/>
+        <w:ind w:left="1210"/>
+        <w:jc w:val="both"/>
+      </w:pPr>
+      <w:r>
+        <w:t>Propulsores de alta potência: A nave está equipada com propulsores de alta potência, permitindo manobras verticais de subida e descida com agilidade.</w:t>
       </w:r>
     </w:p>
     <w:p>
@@ -6807,86 +6855,19 @@
         <w:rPr>
           <w:noProof/>
         </w:rPr>
-        <w:drawing>
-          <wp:anchor distT="0" distB="0" distL="114300" distR="114300" simplePos="0" relativeHeight="251669504" behindDoc="0" locked="0" layoutInCell="1" allowOverlap="1" wp14:anchorId="4B4A0CB9" wp14:editId="0AD2CD64">
-            <wp:simplePos x="0" y="0"/>
-            <wp:positionH relativeFrom="page">
-              <wp:posOffset>903605</wp:posOffset>
-            </wp:positionH>
-            <wp:positionV relativeFrom="paragraph">
-              <wp:posOffset>241300</wp:posOffset>
-            </wp:positionV>
-            <wp:extent cx="5579745" cy="4185285"/>
-            <wp:effectExtent l="0" t="0" r="1905" b="5715"/>
-            <wp:wrapTopAndBottom/>
-            <wp:docPr id="2031513307" name="Imagem 3" descr="screenshot"/>
-            <wp:cNvGraphicFramePr>
-              <a:graphicFrameLocks xmlns:a="http://schemas.openxmlformats.org/drawingml/2006/main" noChangeAspect="1"/>
-            </wp:cNvGraphicFramePr>
-            <a:graphic xmlns:a="http://schemas.openxmlformats.org/drawingml/2006/main">
-              <a:graphicData uri="http://schemas.openxmlformats.org/drawingml/2006/picture">
-                <pic:pic xmlns:pic="http://schemas.openxmlformats.org/drawingml/2006/picture">
-                  <pic:nvPicPr>
-                    <pic:cNvPr id="0" name="Picture 4" descr="screenshot"/>
-                    <pic:cNvPicPr>
-                      <a:picLocks noChangeAspect="1" noChangeArrowheads="1"/>
-                    </pic:cNvPicPr>
-                  </pic:nvPicPr>
-                  <pic:blipFill>
-                    <a:blip r:embed="rId21">
-                      <a:extLst>
-                        <a:ext uri="{28A0092B-C50C-407E-A947-70E740481C1C}">
-                          <a14:useLocalDpi xmlns:a14="http://schemas.microsoft.com/office/drawing/2010/main" val="0"/>
-                        </a:ext>
-                      </a:extLst>
-                    </a:blip>
-                    <a:srcRect/>
-                    <a:stretch>
-                      <a:fillRect/>
-                    </a:stretch>
-                  </pic:blipFill>
-                  <pic:spPr bwMode="auto">
-                    <a:xfrm>
-                      <a:off x="0" y="0"/>
-                      <a:ext cx="5579745" cy="4185285"/>
-                    </a:xfrm>
-                    <a:prstGeom prst="rect">
-                      <a:avLst/>
-                    </a:prstGeom>
-                    <a:noFill/>
-                    <a:ln>
-                      <a:noFill/>
-                    </a:ln>
-                  </pic:spPr>
-                </pic:pic>
-              </a:graphicData>
-            </a:graphic>
-            <wp14:sizeRelH relativeFrom="page">
-              <wp14:pctWidth>0</wp14:pctWidth>
-            </wp14:sizeRelH>
-            <wp14:sizeRelV relativeFrom="page">
-              <wp14:pctHeight>0</wp14:pctHeight>
-            </wp14:sizeRelV>
-          </wp:anchor>
-        </w:drawing>
-      </w:r>
-      <w:r>
-        <w:rPr>
-          <w:noProof/>
-        </w:rPr>
         <mc:AlternateContent>
           <mc:Choice Requires="wps">
             <w:drawing>
-              <wp:anchor distT="0" distB="0" distL="114300" distR="114300" simplePos="0" relativeHeight="251671552" behindDoc="0" locked="0" layoutInCell="1" allowOverlap="1" wp14:anchorId="029ADB93" wp14:editId="4147FC23">
+              <wp:anchor distT="0" distB="0" distL="114300" distR="114300" simplePos="0" relativeHeight="251671552" behindDoc="0" locked="0" layoutInCell="1" allowOverlap="1" wp14:anchorId="029ADB93" wp14:editId="66AAA716">
                 <wp:simplePos x="0" y="0"/>
-                <wp:positionH relativeFrom="column">
-                  <wp:posOffset>3175</wp:posOffset>
+                <wp:positionH relativeFrom="margin">
+                  <wp:align>left</wp:align>
                 </wp:positionH>
                 <wp:positionV relativeFrom="paragraph">
-                  <wp:posOffset>3754120</wp:posOffset>
+                  <wp:posOffset>3874770</wp:posOffset>
                 </wp:positionV>
                 <wp:extent cx="5579745" cy="635"/>
-                <wp:effectExtent l="0" t="0" r="0" b="0"/>
+                <wp:effectExtent l="0" t="0" r="1905" b="7620"/>
                 <wp:wrapTopAndBottom/>
                 <wp:docPr id="2001744556" name="Caixa de Texto 1"/>
                 <wp:cNvGraphicFramePr/>
@@ -6921,8 +6902,9 @@
                                 <w:noProof/>
                               </w:rPr>
                             </w:pPr>
-                            <w:bookmarkStart w:id="39" w:name="_Ref135128876"/>
-                            <w:bookmarkStart w:id="40" w:name="_Toc135129528"/>
+                            <w:bookmarkStart w:id="41" w:name="_Ref135128876"/>
+                            <w:bookmarkStart w:id="42" w:name="_Toc135129528"/>
+                            <w:bookmarkStart w:id="43" w:name="_Toc139876004"/>
                             <w:r>
                               <w:rPr>
                                 <w:b/>
@@ -6966,7 +6948,7 @@
                               </w:rPr>
                               <w:fldChar w:fldCharType="end"/>
                             </w:r>
-                            <w:bookmarkEnd w:id="39"/>
+                            <w:bookmarkEnd w:id="41"/>
                             <w:r>
                               <w:rPr>
                                 <w:b/>
@@ -6974,7 +6956,7 @@
                               </w:rPr>
                               <w:t xml:space="preserve"> - Nave referência (</w:t>
                             </w:r>
-                            <w:hyperlink r:id="rId22" w:history="1">
+                            <w:hyperlink r:id="rId21" w:history="1">
                               <w:r>
                                 <w:rPr>
                                   <w:rStyle w:val="Hyperlink"/>
@@ -6991,7 +6973,8 @@
                               </w:rPr>
                               <w:t>)</w:t>
                             </w:r>
-                            <w:bookmarkEnd w:id="40"/>
+                            <w:bookmarkEnd w:id="42"/>
+                            <w:bookmarkEnd w:id="43"/>
                           </w:p>
                         </w:txbxContent>
                       </wps:txbx>
@@ -7009,7 +6992,7 @@
           </mc:Choice>
           <mc:Fallback>
             <w:pict>
-              <v:shape w14:anchorId="029ADB93" id="_x0000_s1030" type="#_x0000_t202" style="position:absolute;left:0;text-align:left;margin-left:.25pt;margin-top:295.6pt;width:439.35pt;height:.05pt;z-index:251671552;visibility:visible;mso-wrap-style:square;mso-wrap-distance-left:9pt;mso-wrap-distance-top:0;mso-wrap-distance-right:9pt;mso-wrap-distance-bottom:0;mso-position-horizontal:absolute;mso-position-horizontal-relative:text;mso-position-vertical:absolute;mso-position-vertical-relative:text;v-text-anchor:top" o:gfxdata="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" stroked="f">
+              <v:shape w14:anchorId="029ADB93" id="_x0000_s1030" type="#_x0000_t202" style="position:absolute;left:0;text-align:left;margin-left:0;margin-top:305.1pt;width:439.35pt;height:.05pt;z-index:251671552;visibility:visible;mso-wrap-style:square;mso-wrap-distance-left:9pt;mso-wrap-distance-top:0;mso-wrap-distance-right:9pt;mso-wrap-distance-bottom:0;mso-position-horizontal:left;mso-position-horizontal-relative:margin;mso-position-vertical:absolute;mso-position-vertical-relative:text;v-text-anchor:top" o:gfxdata="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" stroked="f">
                 <v:textbox style="mso-fit-shape-to-text:t" inset="0,0,0,0">
                   <w:txbxContent>
                     <w:p>
@@ -7022,8 +7005,9 @@
                           <w:noProof/>
                         </w:rPr>
                       </w:pPr>
-                      <w:bookmarkStart w:id="41" w:name="_Ref135128876"/>
-                      <w:bookmarkStart w:id="42" w:name="_Toc135129528"/>
+                      <w:bookmarkStart w:id="44" w:name="_Ref135128876"/>
+                      <w:bookmarkStart w:id="45" w:name="_Toc135129528"/>
+                      <w:bookmarkStart w:id="46" w:name="_Toc139876004"/>
                       <w:r>
                         <w:rPr>
                           <w:b/>
@@ -7067,7 +7051,7 @@
                         </w:rPr>
                         <w:fldChar w:fldCharType="end"/>
                       </w:r>
-                      <w:bookmarkEnd w:id="41"/>
+                      <w:bookmarkEnd w:id="44"/>
                       <w:r>
                         <w:rPr>
                           <w:b/>
@@ -7075,7 +7059,7 @@
                         </w:rPr>
                         <w:t xml:space="preserve"> - Nave referência (</w:t>
                       </w:r>
-                      <w:hyperlink r:id="rId23" w:history="1">
+                      <w:hyperlink r:id="rId22" w:history="1">
                         <w:r>
                           <w:rPr>
                             <w:rStyle w:val="Hyperlink"/>
@@ -7092,110 +7076,158 @@
                         </w:rPr>
                         <w:t>)</w:t>
                       </w:r>
-                      <w:bookmarkEnd w:id="42"/>
+                      <w:bookmarkEnd w:id="45"/>
+                      <w:bookmarkEnd w:id="46"/>
                     </w:p>
                   </w:txbxContent>
                 </v:textbox>
-                <w10:wrap type="topAndBottom"/>
+                <w10:wrap type="topAndBottom" anchorx="margin"/>
               </v:shape>
             </w:pict>
           </mc:Fallback>
         </mc:AlternateContent>
       </w:r>
       <w:r>
-        <w:t>Ilustração visua</w:t>
-      </w:r>
-      <w:r>
-        <w:t xml:space="preserve"> </w:t>
-      </w:r>
-      <w:r>
-        <w:rPr>
-          <w:color w:val="000000"/>
-          <w:sz w:val="24"/>
-          <w:szCs w:val="24"/>
-        </w:rPr>
-        <w:t>(</w:t>
-      </w:r>
-      <w:r>
-        <w:rPr>
-          <w:color w:val="000000"/>
-          <w:sz w:val="24"/>
-          <w:szCs w:val="24"/>
-        </w:rPr>
-        <w:fldChar w:fldCharType="begin"/>
-      </w:r>
-      <w:r>
-        <w:rPr>
-          <w:color w:val="000000"/>
-          <w:sz w:val="24"/>
-          <w:szCs w:val="24"/>
-        </w:rPr>
-        <w:instrText xml:space="preserve"> REF _Ref135128876 \h  \* MERGEFORMAT </w:instrText>
-      </w:r>
-      <w:r>
-        <w:rPr>
-          <w:color w:val="000000"/>
-          <w:sz w:val="24"/>
-          <w:szCs w:val="24"/>
-        </w:rPr>
-      </w:r>
-      <w:r>
-        <w:rPr>
-          <w:color w:val="000000"/>
-          <w:sz w:val="24"/>
-          <w:szCs w:val="24"/>
-        </w:rPr>
-        <w:fldChar w:fldCharType="separate"/>
-      </w:r>
-      <w:r>
-        <w:rPr>
-          <w:b/>
-          <w:bCs/>
-        </w:rPr>
-        <w:t xml:space="preserve">Figura </w:t>
-      </w:r>
-      <w:r>
-        <w:rPr>
-          <w:b/>
-          <w:bCs/>
+        <w:rPr>
           <w:noProof/>
         </w:rPr>
-        <w:t>3</w:t>
-      </w:r>
-      <w:r>
-        <w:rPr>
-          <w:color w:val="000000"/>
-          <w:sz w:val="24"/>
-          <w:szCs w:val="24"/>
-        </w:rPr>
-        <w:fldChar w:fldCharType="end"/>
-      </w:r>
-      <w:r>
-        <w:rPr>
-          <w:color w:val="000000"/>
-          <w:sz w:val="24"/>
-          <w:szCs w:val="24"/>
-        </w:rPr>
-        <w:t>)</w:t>
-      </w:r>
-      <w:r>
-        <w:t xml:space="preserve"> </w:t>
-      </w:r>
-      <w:r>
-        <w:t xml:space="preserve">: </w:t>
+        <w:drawing>
+          <wp:anchor distT="0" distB="0" distL="114300" distR="114300" simplePos="0" relativeHeight="251669504" behindDoc="0" locked="0" layoutInCell="1" allowOverlap="1" wp14:anchorId="4B4A0CB9" wp14:editId="69046418">
+            <wp:simplePos x="0" y="0"/>
+            <wp:positionH relativeFrom="margin">
+              <wp:align>right</wp:align>
+            </wp:positionH>
+            <wp:positionV relativeFrom="paragraph">
+              <wp:posOffset>363220</wp:posOffset>
+            </wp:positionV>
+            <wp:extent cx="5570220" cy="4185285"/>
+            <wp:effectExtent l="0" t="0" r="0" b="5715"/>
+            <wp:wrapTopAndBottom/>
+            <wp:docPr id="2031513307" name="Imagem 3" descr="screenshot"/>
+            <wp:cNvGraphicFramePr>
+              <a:graphicFrameLocks xmlns:a="http://schemas.openxmlformats.org/drawingml/2006/main" noChangeAspect="1"/>
+            </wp:cNvGraphicFramePr>
+            <a:graphic xmlns:a="http://schemas.openxmlformats.org/drawingml/2006/main">
+              <a:graphicData uri="http://schemas.openxmlformats.org/drawingml/2006/picture">
+                <pic:pic xmlns:pic="http://schemas.openxmlformats.org/drawingml/2006/picture">
+                  <pic:nvPicPr>
+                    <pic:cNvPr id="0" name="Picture 4" descr="screenshot"/>
+                    <pic:cNvPicPr>
+                      <a:picLocks noChangeAspect="1" noChangeArrowheads="1"/>
+                    </pic:cNvPicPr>
+                  </pic:nvPicPr>
+                  <pic:blipFill>
+                    <a:blip r:embed="rId23">
+                      <a:extLst>
+                        <a:ext uri="{28A0092B-C50C-407E-A947-70E740481C1C}">
+                          <a14:useLocalDpi xmlns:a14="http://schemas.microsoft.com/office/drawing/2010/main" val="0"/>
+                        </a:ext>
+                      </a:extLst>
+                    </a:blip>
+                    <a:srcRect/>
+                    <a:stretch>
+                      <a:fillRect/>
+                    </a:stretch>
+                  </pic:blipFill>
+                  <pic:spPr bwMode="auto">
+                    <a:xfrm>
+                      <a:off x="0" y="0"/>
+                      <a:ext cx="5570220" cy="4185285"/>
+                    </a:xfrm>
+                    <a:prstGeom prst="rect">
+                      <a:avLst/>
+                    </a:prstGeom>
+                    <a:noFill/>
+                    <a:ln>
+                      <a:noFill/>
+                    </a:ln>
+                  </pic:spPr>
+                </pic:pic>
+              </a:graphicData>
+            </a:graphic>
+            <wp14:sizeRelH relativeFrom="page">
+              <wp14:pctWidth>0</wp14:pctWidth>
+            </wp14:sizeRelH>
+            <wp14:sizeRelV relativeFrom="page">
+              <wp14:pctHeight>0</wp14:pctHeight>
+            </wp14:sizeRelV>
+          </wp:anchor>
+        </w:drawing>
+      </w:r>
+      <w:r>
+        <w:t>Ilustração visual (Figura 3):</w:t>
       </w:r>
     </w:p>
     <w:p>
       <w:pPr>
         <w:pStyle w:val="LO-normal"/>
         <w:widowControl/>
+        <w:numPr>
+          <w:ilvl w:val="0"/>
+          <w:numId w:val="9"/>
+        </w:numPr>
         <w:suppressAutoHyphens w:val="0"/>
         <w:spacing w:line="360" w:lineRule="auto"/>
-        <w:ind w:firstLine="851"/>
+        <w:ind w:left="1210"/>
         <w:jc w:val="both"/>
       </w:pPr>
       <w:r>
-        <w:t>Ações: A nave do jogador pode voar nas direções vertical de subida e descida, atirar com suas armas a laser e desviar de obstáculos durante o jogo.</w:t>
+        <w:lastRenderedPageBreak/>
+        <w:t>Ações: A nave do jogador pode executar as seguintes ações durante o jogo:</w:t>
+      </w:r>
+    </w:p>
+    <w:p>
+      <w:pPr>
+        <w:pStyle w:val="LO-normal"/>
+        <w:widowControl/>
+        <w:numPr>
+          <w:ilvl w:val="0"/>
+          <w:numId w:val="9"/>
+        </w:numPr>
+        <w:suppressAutoHyphens w:val="0"/>
+        <w:spacing w:line="360" w:lineRule="auto"/>
+        <w:ind w:left="1210"/>
+        <w:jc w:val="both"/>
+      </w:pPr>
+      <w:r>
+        <w:t>Voar nas direções vertical de subida e descida.</w:t>
+      </w:r>
+    </w:p>
+    <w:p>
+      <w:pPr>
+        <w:pStyle w:val="LO-normal"/>
+        <w:widowControl/>
+        <w:numPr>
+          <w:ilvl w:val="0"/>
+          <w:numId w:val="9"/>
+        </w:numPr>
+        <w:suppressAutoHyphens w:val="0"/>
+        <w:spacing w:line="360" w:lineRule="auto"/>
+        <w:ind w:left="1210"/>
+        <w:jc w:val="both"/>
+      </w:pPr>
+      <w:r>
+        <w:t>Disparar com suas armas a laser.</w:t>
+      </w:r>
+    </w:p>
+    <w:p>
+      <w:pPr>
+        <w:pStyle w:val="LO-normal"/>
+        <w:widowControl/>
+        <w:numPr>
+          <w:ilvl w:val="0"/>
+          <w:numId w:val="9"/>
+        </w:numPr>
+        <w:suppressAutoHyphens w:val="0"/>
+        <w:spacing w:line="360" w:lineRule="auto"/>
+        <w:ind w:left="1210"/>
+        <w:jc w:val="both"/>
+      </w:pPr>
+      <w:r>
+        <w:t>Desviar de obstáculos.</w:t>
+      </w:r>
+      <w:r>
+        <w:t xml:space="preserve">  </w:t>
       </w:r>
     </w:p>
     <w:p>
@@ -7232,7 +7264,7 @@
           <w:szCs w:val="24"/>
         </w:rPr>
       </w:pPr>
-      <w:bookmarkStart w:id="43" w:name="_Toc137887564"/>
+      <w:bookmarkStart w:id="47" w:name="_Toc139876086"/>
       <w:r>
         <w:rPr>
           <w:sz w:val="24"/>
@@ -7240,7 +7272,7 @@
         </w:rPr>
         <w:t>INIMIGOS</w:t>
       </w:r>
-      <w:bookmarkEnd w:id="43"/>
+      <w:bookmarkEnd w:id="47"/>
     </w:p>
     <w:p>
       <w:pPr>
@@ -7490,8 +7522,9 @@
                                 <w:szCs w:val="20"/>
                               </w:rPr>
                             </w:pPr>
-                            <w:bookmarkStart w:id="44" w:name="_Ref135128912"/>
-                            <w:bookmarkStart w:id="45" w:name="_Toc135129529"/>
+                            <w:bookmarkStart w:id="48" w:name="_Ref135128912"/>
+                            <w:bookmarkStart w:id="49" w:name="_Toc135129529"/>
+                            <w:bookmarkStart w:id="50" w:name="_Toc139876005"/>
                             <w:r>
                               <w:rPr>
                                 <w:b/>
@@ -7535,13 +7568,20 @@
                               </w:rPr>
                               <w:fldChar w:fldCharType="end"/>
                             </w:r>
-                            <w:bookmarkEnd w:id="44"/>
+                            <w:bookmarkEnd w:id="48"/>
                             <w:r>
                               <w:rPr>
                                 <w:b/>
                                 <w:bCs/>
                               </w:rPr>
-                              <w:t xml:space="preserve"> - INIMIGO ASTEROIDE (</w:t>
+                              <w:t xml:space="preserve"> </w:t>
+                            </w:r>
+                            <w:r>
+                              <w:rPr>
+                                <w:b/>
+                                <w:bCs/>
+                              </w:rPr>
+                              <w:t>- INIMIGO ASTEROIDE (</w:t>
                             </w:r>
                             <w:hyperlink r:id="rId24" w:history="1">
                               <w:r>
@@ -7560,7 +7600,8 @@
                               </w:rPr>
                               <w:t>)</w:t>
                             </w:r>
-                            <w:bookmarkEnd w:id="45"/>
+                            <w:bookmarkEnd w:id="49"/>
+                            <w:bookmarkEnd w:id="50"/>
                           </w:p>
                         </w:txbxContent>
                       </wps:txbx>
@@ -7599,8 +7640,9 @@
                           <w:szCs w:val="20"/>
                         </w:rPr>
                       </w:pPr>
-                      <w:bookmarkStart w:id="46" w:name="_Ref135128912"/>
-                      <w:bookmarkStart w:id="47" w:name="_Toc135129529"/>
+                      <w:bookmarkStart w:id="51" w:name="_Ref135128912"/>
+                      <w:bookmarkStart w:id="52" w:name="_Toc135129529"/>
+                      <w:bookmarkStart w:id="53" w:name="_Toc139876005"/>
                       <w:r>
                         <w:rPr>
                           <w:b/>
@@ -7644,13 +7686,20 @@
                         </w:rPr>
                         <w:fldChar w:fldCharType="end"/>
                       </w:r>
-                      <w:bookmarkEnd w:id="46"/>
+                      <w:bookmarkEnd w:id="51"/>
                       <w:r>
                         <w:rPr>
                           <w:b/>
                           <w:bCs/>
                         </w:rPr>
-                        <w:t xml:space="preserve"> - INIMIGO ASTEROIDE (</w:t>
+                        <w:t xml:space="preserve"> </w:t>
+                      </w:r>
+                      <w:r>
+                        <w:rPr>
+                          <w:b/>
+                          <w:bCs/>
+                        </w:rPr>
+                        <w:t>- INIMIGO ASTEROIDE (</w:t>
                       </w:r>
                       <w:hyperlink r:id="rId25" w:history="1">
                         <w:r>
@@ -7669,7 +7718,8 @@
                         </w:rPr>
                         <w:t>)</w:t>
                       </w:r>
-                      <w:bookmarkEnd w:id="47"/>
+                      <w:bookmarkEnd w:id="52"/>
+                      <w:bookmarkEnd w:id="53"/>
                     </w:p>
                   </w:txbxContent>
                 </v:textbox>
@@ -7927,8 +7977,9 @@
                                 <w:noProof/>
                               </w:rPr>
                             </w:pPr>
-                            <w:bookmarkStart w:id="48" w:name="_Ref135128928"/>
-                            <w:bookmarkStart w:id="49" w:name="_Toc135129530"/>
+                            <w:bookmarkStart w:id="54" w:name="_Ref135128928"/>
+                            <w:bookmarkStart w:id="55" w:name="_Toc135129530"/>
+                            <w:bookmarkStart w:id="56" w:name="_Toc139876006"/>
                             <w:r>
                               <w:rPr>
                                 <w:b/>
@@ -7972,13 +8023,20 @@
                               </w:rPr>
                               <w:fldChar w:fldCharType="end"/>
                             </w:r>
-                            <w:bookmarkEnd w:id="48"/>
+                            <w:bookmarkEnd w:id="54"/>
                             <w:r>
                               <w:rPr>
                                 <w:b/>
                                 <w:bCs/>
                               </w:rPr>
-                              <w:t xml:space="preserve"> - Inimigo principal do jogo - nave espacial referência (</w:t>
+                              <w:t xml:space="preserve"> </w:t>
+                            </w:r>
+                            <w:r>
+                              <w:rPr>
+                                <w:b/>
+                                <w:bCs/>
+                              </w:rPr>
+                              <w:t>- Inimigo principal do jogo - nave espacial referência (</w:t>
                             </w:r>
                             <w:hyperlink r:id="rId28" w:history="1">
                               <w:r>
@@ -7997,7 +8055,8 @@
                               </w:rPr>
                               <w:t>)</w:t>
                             </w:r>
-                            <w:bookmarkEnd w:id="49"/>
+                            <w:bookmarkEnd w:id="55"/>
+                            <w:bookmarkEnd w:id="56"/>
                           </w:p>
                         </w:txbxContent>
                       </wps:txbx>
@@ -8031,8 +8090,9 @@
                           <w:noProof/>
                         </w:rPr>
                       </w:pPr>
-                      <w:bookmarkStart w:id="50" w:name="_Ref135128928"/>
-                      <w:bookmarkStart w:id="51" w:name="_Toc135129530"/>
+                      <w:bookmarkStart w:id="57" w:name="_Ref135128928"/>
+                      <w:bookmarkStart w:id="58" w:name="_Toc135129530"/>
+                      <w:bookmarkStart w:id="59" w:name="_Toc139876006"/>
                       <w:r>
                         <w:rPr>
                           <w:b/>
@@ -8076,13 +8136,20 @@
                         </w:rPr>
                         <w:fldChar w:fldCharType="end"/>
                       </w:r>
-                      <w:bookmarkEnd w:id="50"/>
+                      <w:bookmarkEnd w:id="57"/>
                       <w:r>
                         <w:rPr>
                           <w:b/>
                           <w:bCs/>
                         </w:rPr>
-                        <w:t xml:space="preserve"> - Inimigo principal do jogo - nave espacial referência (</w:t>
+                        <w:t xml:space="preserve"> </w:t>
+                      </w:r>
+                      <w:r>
+                        <w:rPr>
+                          <w:b/>
+                          <w:bCs/>
+                        </w:rPr>
+                        <w:t>- Inimigo principal do jogo - nave espacial referência (</w:t>
                       </w:r>
                       <w:hyperlink r:id="rId29" w:history="1">
                         <w:r>
@@ -8101,7 +8168,8 @@
                         </w:rPr>
                         <w:t>)</w:t>
                       </w:r>
-                      <w:bookmarkEnd w:id="51"/>
+                      <w:bookmarkEnd w:id="58"/>
+                      <w:bookmarkEnd w:id="59"/>
                     </w:p>
                   </w:txbxContent>
                 </v:textbox>
@@ -8136,9 +8204,8 @@
           <w:szCs w:val="24"/>
         </w:rPr>
       </w:pPr>
-      <w:bookmarkStart w:id="52" w:name="_nmf14n"/>
-      <w:bookmarkStart w:id="53" w:name="_Toc137887565"/>
-      <w:bookmarkEnd w:id="52"/>
+      <w:bookmarkStart w:id="60" w:name="_nmf14n"/>
+      <w:bookmarkEnd w:id="60"/>
       <w:r>
         <w:rPr>
           <w:sz w:val="24"/>
@@ -8164,6 +8231,7 @@
           <w:szCs w:val="24"/>
         </w:rPr>
       </w:pPr>
+      <w:bookmarkStart w:id="61" w:name="_Toc139876087"/>
       <w:r>
         <w:rPr>
           <w:sz w:val="24"/>
@@ -8172,7 +8240,7 @@
         <w:lastRenderedPageBreak/>
         <w:t>CENÁRIO</w:t>
       </w:r>
-      <w:bookmarkEnd w:id="53"/>
+      <w:bookmarkEnd w:id="61"/>
     </w:p>
     <w:p>
       <w:pPr>
@@ -8239,9 +8307,10 @@
                                 <w:noProof/>
                               </w:rPr>
                             </w:pPr>
-                            <w:bookmarkStart w:id="54" w:name="_Ref135128970"/>
-                            <w:bookmarkStart w:id="55" w:name="_Toc135126631"/>
-                            <w:bookmarkStart w:id="56" w:name="_Toc135129531"/>
+                            <w:bookmarkStart w:id="62" w:name="_Ref135128970"/>
+                            <w:bookmarkStart w:id="63" w:name="_Toc135126631"/>
+                            <w:bookmarkStart w:id="64" w:name="_Toc135129531"/>
+                            <w:bookmarkStart w:id="65" w:name="_Toc139876007"/>
                             <w:r>
                               <w:rPr>
                                 <w:b/>
@@ -8285,13 +8354,20 @@
                               </w:rPr>
                               <w:fldChar w:fldCharType="end"/>
                             </w:r>
-                            <w:bookmarkEnd w:id="54"/>
+                            <w:bookmarkEnd w:id="62"/>
                             <w:r>
                               <w:rPr>
                                 <w:b/>
                                 <w:bCs/>
                               </w:rPr>
-                              <w:t xml:space="preserve"> - REFERÊNCIA DE CENÁRIO (</w:t>
+                              <w:t xml:space="preserve"> </w:t>
+                            </w:r>
+                            <w:r>
+                              <w:rPr>
+                                <w:b/>
+                                <w:bCs/>
+                              </w:rPr>
+                              <w:t>- REFERÊNCIA DE CENÁRIO (</w:t>
                             </w:r>
                             <w:hyperlink r:id="rId30" w:anchor="query=galaxia&amp;position=3&amp;from_view=keyword&amp;track=sph" w:history="1">
                               <w:r>
@@ -8310,8 +8386,9 @@
                               </w:rPr>
                               <w:t>)</w:t>
                             </w:r>
-                            <w:bookmarkEnd w:id="55"/>
-                            <w:bookmarkEnd w:id="56"/>
+                            <w:bookmarkEnd w:id="63"/>
+                            <w:bookmarkEnd w:id="64"/>
+                            <w:bookmarkEnd w:id="65"/>
                           </w:p>
                         </w:txbxContent>
                       </wps:txbx>
@@ -8345,9 +8422,10 @@
                           <w:noProof/>
                         </w:rPr>
                       </w:pPr>
-                      <w:bookmarkStart w:id="57" w:name="_Ref135128970"/>
-                      <w:bookmarkStart w:id="58" w:name="_Toc135126631"/>
-                      <w:bookmarkStart w:id="59" w:name="_Toc135129531"/>
+                      <w:bookmarkStart w:id="66" w:name="_Ref135128970"/>
+                      <w:bookmarkStart w:id="67" w:name="_Toc135126631"/>
+                      <w:bookmarkStart w:id="68" w:name="_Toc135129531"/>
+                      <w:bookmarkStart w:id="69" w:name="_Toc139876007"/>
                       <w:r>
                         <w:rPr>
                           <w:b/>
@@ -8391,13 +8469,20 @@
                         </w:rPr>
                         <w:fldChar w:fldCharType="end"/>
                       </w:r>
-                      <w:bookmarkEnd w:id="57"/>
+                      <w:bookmarkEnd w:id="66"/>
                       <w:r>
                         <w:rPr>
                           <w:b/>
                           <w:bCs/>
                         </w:rPr>
-                        <w:t xml:space="preserve"> - REFERÊNCIA DE CENÁRIO (</w:t>
+                        <w:t xml:space="preserve"> </w:t>
+                      </w:r>
+                      <w:r>
+                        <w:rPr>
+                          <w:b/>
+                          <w:bCs/>
+                        </w:rPr>
+                        <w:t>- REFERÊNCIA DE CENÁRIO (</w:t>
                       </w:r>
                       <w:hyperlink r:id="rId31" w:anchor="query=galaxia&amp;position=3&amp;from_view=keyword&amp;track=sph" w:history="1">
                         <w:r>
@@ -8416,8 +8501,9 @@
                         </w:rPr>
                         <w:t>)</w:t>
                       </w:r>
-                      <w:bookmarkEnd w:id="58"/>
-                      <w:bookmarkEnd w:id="59"/>
+                      <w:bookmarkEnd w:id="67"/>
+                      <w:bookmarkEnd w:id="68"/>
+                      <w:bookmarkEnd w:id="69"/>
                     </w:p>
                   </w:txbxContent>
                 </v:textbox>
@@ -8922,7 +9008,7 @@
           <w:bCs/>
         </w:rPr>
       </w:pPr>
-      <w:bookmarkStart w:id="60" w:name="_Ref137893624"/>
+      <w:bookmarkStart w:id="70" w:name="_Ref137893624"/>
       <w:r>
         <w:rPr>
           <w:rFonts w:ascii="Arial" w:hAnsi="Arial" w:cs="Arial"/>
@@ -8972,7 +9058,7 @@
         </w:rPr>
         <w:fldChar w:fldCharType="end"/>
       </w:r>
-      <w:bookmarkEnd w:id="60"/>
+      <w:bookmarkEnd w:id="70"/>
       <w:r>
         <w:rPr>
           <w:rFonts w:ascii="Arial" w:hAnsi="Arial" w:cs="Arial"/>
@@ -8981,6 +9067,9 @@
         </w:rPr>
         <w:t xml:space="preserve"> – Câmera</w:t>
       </w:r>
+      <w:bookmarkEnd w:id="5"/>
+      <w:bookmarkEnd w:id="6"/>
+      <w:bookmarkEnd w:id="7"/>
     </w:p>
     <w:p>
       <w:pPr>
@@ -9089,7 +9178,7 @@
           <w:szCs w:val="24"/>
         </w:rPr>
       </w:pPr>
-      <w:bookmarkStart w:id="61" w:name="_Toc137887566"/>
+      <w:bookmarkStart w:id="71" w:name="_Toc139876088"/>
       <w:r>
         <w:rPr>
           <w:sz w:val="24"/>
@@ -9097,7 +9186,6 @@
         </w:rPr>
         <w:t>C</w:t>
       </w:r>
-      <w:bookmarkEnd w:id="61"/>
       <w:r>
         <w:rPr>
           <w:sz w:val="24"/>
@@ -9105,6 +9193,7 @@
         </w:rPr>
         <w:t>RONOGRAMA</w:t>
       </w:r>
+      <w:bookmarkEnd w:id="71"/>
     </w:p>
     <w:p>
       <w:pPr>
@@ -9428,11 +9517,11 @@
         <w:spacing w:before="227" w:line="360" w:lineRule="auto"/>
         <w:ind w:left="434" w:hanging="434"/>
       </w:pPr>
-      <w:bookmarkStart w:id="62" w:name="_Toc137887558"/>
+      <w:bookmarkStart w:id="72" w:name="_Toc139876089"/>
       <w:r>
         <w:t>DETALHAMENTO TÉCNICO</w:t>
       </w:r>
-      <w:bookmarkEnd w:id="62"/>
+      <w:bookmarkEnd w:id="72"/>
     </w:p>
     <w:p>
       <w:pPr>
@@ -9501,7 +9590,7 @@
           <w:szCs w:val="24"/>
         </w:rPr>
       </w:pPr>
-      <w:bookmarkStart w:id="63" w:name="_Toc137887559"/>
+      <w:bookmarkStart w:id="73" w:name="_Toc139876090"/>
       <w:r>
         <w:rPr>
           <w:sz w:val="24"/>
@@ -9509,7 +9598,7 @@
         </w:rPr>
         <w:t>HARDWARE</w:t>
       </w:r>
-      <w:bookmarkEnd w:id="63"/>
+      <w:bookmarkEnd w:id="73"/>
     </w:p>
     <w:p>
       <w:pPr>
@@ -9525,8 +9614,8 @@
           <w:szCs w:val="24"/>
         </w:rPr>
       </w:pPr>
-      <w:bookmarkStart w:id="64" w:name="_23ckvvd"/>
-      <w:bookmarkEnd w:id="64"/>
+      <w:bookmarkStart w:id="74" w:name="_23ckvvd"/>
+      <w:bookmarkEnd w:id="74"/>
       <w:r>
         <w:rPr>
           <w:color w:val="000000"/>
@@ -9565,7 +9654,7 @@
           <w:szCs w:val="24"/>
         </w:rPr>
       </w:pPr>
-      <w:bookmarkStart w:id="65" w:name="_Toc137887560"/>
+      <w:bookmarkStart w:id="75" w:name="_Toc139876091"/>
       <w:r>
         <w:rPr>
           <w:sz w:val="24"/>
@@ -9573,7 +9662,7 @@
         </w:rPr>
         <w:t>SOFTWARE</w:t>
       </w:r>
-      <w:bookmarkEnd w:id="65"/>
+      <w:bookmarkEnd w:id="75"/>
     </w:p>
     <w:p>
       <w:pPr>
@@ -9658,7 +9747,7 @@
           <w:szCs w:val="24"/>
         </w:rPr>
       </w:pPr>
-      <w:bookmarkStart w:id="66" w:name="_Toc137887561"/>
+      <w:bookmarkStart w:id="76" w:name="_Toc139876092"/>
       <w:r>
         <w:rPr>
           <w:sz w:val="24"/>
@@ -9666,7 +9755,7 @@
         </w:rPr>
         <w:t>PRINCIPAIS REFERÊNCIAS</w:t>
       </w:r>
-      <w:bookmarkEnd w:id="66"/>
+      <w:bookmarkEnd w:id="76"/>
     </w:p>
     <w:p>
       <w:pPr>
@@ -10439,6 +10528,119 @@
     </w:lvl>
   </w:abstractNum>
   <w:abstractNum w:abstractNumId="3" w15:restartNumberingAfterBreak="0">
+    <w:nsid w:val="1182639C"/>
+    <w:multiLevelType w:val="hybridMultilevel"/>
+    <w:tmpl w:val="D58625BC"/>
+    <w:lvl w:ilvl="0" w:tplc="04160001">
+      <w:start w:val="1"/>
+      <w:numFmt w:val="bullet"/>
+      <w:lvlText w:val=""/>
+      <w:lvlJc w:val="left"/>
+      <w:pPr>
+        <w:ind w:left="1571" w:hanging="360"/>
+      </w:pPr>
+      <w:rPr>
+        <w:rFonts w:ascii="Symbol" w:hAnsi="Symbol" w:hint="default"/>
+      </w:rPr>
+    </w:lvl>
+    <w:lvl w:ilvl="1" w:tplc="04160003" w:tentative="1">
+      <w:start w:val="1"/>
+      <w:numFmt w:val="bullet"/>
+      <w:lvlText w:val="o"/>
+      <w:lvlJc w:val="left"/>
+      <w:pPr>
+        <w:ind w:left="2291" w:hanging="360"/>
+      </w:pPr>
+      <w:rPr>
+        <w:rFonts w:ascii="Courier New" w:hAnsi="Courier New" w:cs="Courier New" w:hint="default"/>
+      </w:rPr>
+    </w:lvl>
+    <w:lvl w:ilvl="2" w:tplc="04160005" w:tentative="1">
+      <w:start w:val="1"/>
+      <w:numFmt w:val="bullet"/>
+      <w:lvlText w:val=""/>
+      <w:lvlJc w:val="left"/>
+      <w:pPr>
+        <w:ind w:left="3011" w:hanging="360"/>
+      </w:pPr>
+      <w:rPr>
+        <w:rFonts w:ascii="Wingdings" w:hAnsi="Wingdings" w:hint="default"/>
+      </w:rPr>
+    </w:lvl>
+    <w:lvl w:ilvl="3" w:tplc="04160001" w:tentative="1">
+      <w:start w:val="1"/>
+      <w:numFmt w:val="bullet"/>
+      <w:lvlText w:val=""/>
+      <w:lvlJc w:val="left"/>
+      <w:pPr>
+        <w:ind w:left="3731" w:hanging="360"/>
+      </w:pPr>
+      <w:rPr>
+        <w:rFonts w:ascii="Symbol" w:hAnsi="Symbol" w:hint="default"/>
+      </w:rPr>
+    </w:lvl>
+    <w:lvl w:ilvl="4" w:tplc="04160003" w:tentative="1">
+      <w:start w:val="1"/>
+      <w:numFmt w:val="bullet"/>
+      <w:lvlText w:val="o"/>
+      <w:lvlJc w:val="left"/>
+      <w:pPr>
+        <w:ind w:left="4451" w:hanging="360"/>
+      </w:pPr>
+      <w:rPr>
+        <w:rFonts w:ascii="Courier New" w:hAnsi="Courier New" w:cs="Courier New" w:hint="default"/>
+      </w:rPr>
+    </w:lvl>
+    <w:lvl w:ilvl="5" w:tplc="04160005" w:tentative="1">
+      <w:start w:val="1"/>
+      <w:numFmt w:val="bullet"/>
+      <w:lvlText w:val=""/>
+      <w:lvlJc w:val="left"/>
+      <w:pPr>
+        <w:ind w:left="5171" w:hanging="360"/>
+      </w:pPr>
+      <w:rPr>
+        <w:rFonts w:ascii="Wingdings" w:hAnsi="Wingdings" w:hint="default"/>
+      </w:rPr>
+    </w:lvl>
+    <w:lvl w:ilvl="6" w:tplc="04160001" w:tentative="1">
+      <w:start w:val="1"/>
+      <w:numFmt w:val="bullet"/>
+      <w:lvlText w:val=""/>
+      <w:lvlJc w:val="left"/>
+      <w:pPr>
+        <w:ind w:left="5891" w:hanging="360"/>
+      </w:pPr>
+      <w:rPr>
+        <w:rFonts w:ascii="Symbol" w:hAnsi="Symbol" w:hint="default"/>
+      </w:rPr>
+    </w:lvl>
+    <w:lvl w:ilvl="7" w:tplc="04160003" w:tentative="1">
+      <w:start w:val="1"/>
+      <w:numFmt w:val="bullet"/>
+      <w:lvlText w:val="o"/>
+      <w:lvlJc w:val="left"/>
+      <w:pPr>
+        <w:ind w:left="6611" w:hanging="360"/>
+      </w:pPr>
+      <w:rPr>
+        <w:rFonts w:ascii="Courier New" w:hAnsi="Courier New" w:cs="Courier New" w:hint="default"/>
+      </w:rPr>
+    </w:lvl>
+    <w:lvl w:ilvl="8" w:tplc="04160005" w:tentative="1">
+      <w:start w:val="1"/>
+      <w:numFmt w:val="bullet"/>
+      <w:lvlText w:val=""/>
+      <w:lvlJc w:val="left"/>
+      <w:pPr>
+        <w:ind w:left="7331" w:hanging="360"/>
+      </w:pPr>
+      <w:rPr>
+        <w:rFonts w:ascii="Wingdings" w:hAnsi="Wingdings" w:hint="default"/>
+      </w:rPr>
+    </w:lvl>
+  </w:abstractNum>
+  <w:abstractNum w:abstractNumId="4" w15:restartNumberingAfterBreak="0">
     <w:nsid w:val="173E0623"/>
     <w:multiLevelType w:val="multilevel"/>
     <w:tmpl w:val="DC6003B0"/>
@@ -10560,7 +10762,7 @@
       </w:pPr>
     </w:lvl>
   </w:abstractNum>
-  <w:abstractNum w:abstractNumId="4" w15:restartNumberingAfterBreak="0">
+  <w:abstractNum w:abstractNumId="5" w15:restartNumberingAfterBreak="0">
     <w:nsid w:val="243494C0"/>
     <w:multiLevelType w:val="multilevel"/>
     <w:tmpl w:val="F8A45028"/>
@@ -10700,7 +10902,7 @@
       </w:rPr>
     </w:lvl>
   </w:abstractNum>
-  <w:abstractNum w:abstractNumId="5" w15:restartNumberingAfterBreak="0">
+  <w:abstractNum w:abstractNumId="6" w15:restartNumberingAfterBreak="0">
     <w:nsid w:val="2CF14E2B"/>
     <w:multiLevelType w:val="hybridMultilevel"/>
     <w:tmpl w:val="F6301BD2"/>
@@ -10786,7 +10988,7 @@
       </w:pPr>
     </w:lvl>
   </w:abstractNum>
-  <w:abstractNum w:abstractNumId="6" w15:restartNumberingAfterBreak="0">
+  <w:abstractNum w:abstractNumId="7" w15:restartNumberingAfterBreak="0">
     <w:nsid w:val="34BF3CEE"/>
     <w:multiLevelType w:val="multilevel"/>
     <w:tmpl w:val="FA0891A8"/>
@@ -10937,11 +11139,124 @@
       </w:rPr>
     </w:lvl>
   </w:abstractNum>
+  <w:abstractNum w:abstractNumId="8" w15:restartNumberingAfterBreak="0">
+    <w:nsid w:val="7E5F63CF"/>
+    <w:multiLevelType w:val="hybridMultilevel"/>
+    <w:tmpl w:val="8B8E4116"/>
+    <w:lvl w:ilvl="0" w:tplc="04160001">
+      <w:start w:val="1"/>
+      <w:numFmt w:val="bullet"/>
+      <w:lvlText w:val=""/>
+      <w:lvlJc w:val="left"/>
+      <w:pPr>
+        <w:ind w:left="1571" w:hanging="360"/>
+      </w:pPr>
+      <w:rPr>
+        <w:rFonts w:ascii="Symbol" w:hAnsi="Symbol" w:hint="default"/>
+      </w:rPr>
+    </w:lvl>
+    <w:lvl w:ilvl="1" w:tplc="04160003" w:tentative="1">
+      <w:start w:val="1"/>
+      <w:numFmt w:val="bullet"/>
+      <w:lvlText w:val="o"/>
+      <w:lvlJc w:val="left"/>
+      <w:pPr>
+        <w:ind w:left="2291" w:hanging="360"/>
+      </w:pPr>
+      <w:rPr>
+        <w:rFonts w:ascii="Courier New" w:hAnsi="Courier New" w:cs="Courier New" w:hint="default"/>
+      </w:rPr>
+    </w:lvl>
+    <w:lvl w:ilvl="2" w:tplc="04160005" w:tentative="1">
+      <w:start w:val="1"/>
+      <w:numFmt w:val="bullet"/>
+      <w:lvlText w:val=""/>
+      <w:lvlJc w:val="left"/>
+      <w:pPr>
+        <w:ind w:left="3011" w:hanging="360"/>
+      </w:pPr>
+      <w:rPr>
+        <w:rFonts w:ascii="Wingdings" w:hAnsi="Wingdings" w:hint="default"/>
+      </w:rPr>
+    </w:lvl>
+    <w:lvl w:ilvl="3" w:tplc="04160001" w:tentative="1">
+      <w:start w:val="1"/>
+      <w:numFmt w:val="bullet"/>
+      <w:lvlText w:val=""/>
+      <w:lvlJc w:val="left"/>
+      <w:pPr>
+        <w:ind w:left="3731" w:hanging="360"/>
+      </w:pPr>
+      <w:rPr>
+        <w:rFonts w:ascii="Symbol" w:hAnsi="Symbol" w:hint="default"/>
+      </w:rPr>
+    </w:lvl>
+    <w:lvl w:ilvl="4" w:tplc="04160003" w:tentative="1">
+      <w:start w:val="1"/>
+      <w:numFmt w:val="bullet"/>
+      <w:lvlText w:val="o"/>
+      <w:lvlJc w:val="left"/>
+      <w:pPr>
+        <w:ind w:left="4451" w:hanging="360"/>
+      </w:pPr>
+      <w:rPr>
+        <w:rFonts w:ascii="Courier New" w:hAnsi="Courier New" w:cs="Courier New" w:hint="default"/>
+      </w:rPr>
+    </w:lvl>
+    <w:lvl w:ilvl="5" w:tplc="04160005" w:tentative="1">
+      <w:start w:val="1"/>
+      <w:numFmt w:val="bullet"/>
+      <w:lvlText w:val=""/>
+      <w:lvlJc w:val="left"/>
+      <w:pPr>
+        <w:ind w:left="5171" w:hanging="360"/>
+      </w:pPr>
+      <w:rPr>
+        <w:rFonts w:ascii="Wingdings" w:hAnsi="Wingdings" w:hint="default"/>
+      </w:rPr>
+    </w:lvl>
+    <w:lvl w:ilvl="6" w:tplc="04160001" w:tentative="1">
+      <w:start w:val="1"/>
+      <w:numFmt w:val="bullet"/>
+      <w:lvlText w:val=""/>
+      <w:lvlJc w:val="left"/>
+      <w:pPr>
+        <w:ind w:left="5891" w:hanging="360"/>
+      </w:pPr>
+      <w:rPr>
+        <w:rFonts w:ascii="Symbol" w:hAnsi="Symbol" w:hint="default"/>
+      </w:rPr>
+    </w:lvl>
+    <w:lvl w:ilvl="7" w:tplc="04160003" w:tentative="1">
+      <w:start w:val="1"/>
+      <w:numFmt w:val="bullet"/>
+      <w:lvlText w:val="o"/>
+      <w:lvlJc w:val="left"/>
+      <w:pPr>
+        <w:ind w:left="6611" w:hanging="360"/>
+      </w:pPr>
+      <w:rPr>
+        <w:rFonts w:ascii="Courier New" w:hAnsi="Courier New" w:cs="Courier New" w:hint="default"/>
+      </w:rPr>
+    </w:lvl>
+    <w:lvl w:ilvl="8" w:tplc="04160005" w:tentative="1">
+      <w:start w:val="1"/>
+      <w:numFmt w:val="bullet"/>
+      <w:lvlText w:val=""/>
+      <w:lvlJc w:val="left"/>
+      <w:pPr>
+        <w:ind w:left="7331" w:hanging="360"/>
+      </w:pPr>
+      <w:rPr>
+        <w:rFonts w:ascii="Wingdings" w:hAnsi="Wingdings" w:hint="default"/>
+      </w:rPr>
+    </w:lvl>
+  </w:abstractNum>
   <w:num w:numId="1" w16cid:durableId="1769228289">
-    <w:abstractNumId w:val="6"/>
+    <w:abstractNumId w:val="7"/>
   </w:num>
   <w:num w:numId="2" w16cid:durableId="1225481200">
-    <w:abstractNumId w:val="4"/>
+    <w:abstractNumId w:val="5"/>
   </w:num>
   <w:num w:numId="3" w16cid:durableId="594172457">
     <w:abstractNumId w:val="0"/>
@@ -10950,13 +11265,19 @@
     <w:abstractNumId w:val="2"/>
   </w:num>
   <w:num w:numId="5" w16cid:durableId="180559281">
-    <w:abstractNumId w:val="3"/>
+    <w:abstractNumId w:val="4"/>
   </w:num>
   <w:num w:numId="6" w16cid:durableId="428937763">
     <w:abstractNumId w:val="1"/>
   </w:num>
   <w:num w:numId="7" w16cid:durableId="564147007">
-    <w:abstractNumId w:val="5"/>
+    <w:abstractNumId w:val="6"/>
+  </w:num>
+  <w:num w:numId="8" w16cid:durableId="296840319">
+    <w:abstractNumId w:val="3"/>
+  </w:num>
+  <w:num w:numId="9" w16cid:durableId="1506898174">
+    <w:abstractNumId w:val="8"/>
   </w:num>
 </w:numbering>
 </file>

</xml_diff>